<commit_message>
Instalacion Python y Node.js
</commit_message>
<xml_diff>
--- a/Manuales/Manual Técnico.docx
+++ b/Manuales/Manual Técnico.docx
@@ -254,21 +254,7 @@
           <w:b/>
           <w:sz w:val="36"/>
         </w:rPr>
-        <w:t>SISTEMA DE MORFOMETRIA</w:t>
-      </w:r>
-      <w:r>
-        <w:rPr>
-          <w:b/>
-          <w:sz w:val="36"/>
-        </w:rPr>
-        <w:t xml:space="preserve"> </w:t>
-      </w:r>
-      <w:r>
-        <w:rPr>
-          <w:b/>
-          <w:sz w:val="36"/>
-        </w:rPr>
-        <w:t>AUTOMATIZADO</w:t>
+        <w:t>SISTEMA DE MORFOMETRIA AUTOMATIZADO</w:t>
       </w:r>
       <w:r>
         <w:rPr>
@@ -498,13 +484,7 @@
         <w:rPr>
           <w:sz w:val="32"/>
         </w:rPr>
-        <w:t>8</w:t>
-      </w:r>
-      <w:r>
-        <w:rPr>
-          <w:sz w:val="32"/>
-        </w:rPr>
-        <w:t>CX2</w:t>
+        <w:t>8CX2</w:t>
       </w:r>
     </w:p>
     <w:p>
@@ -881,8 +861,11 @@
           <w:numId w:val="3"/>
         </w:numPr>
         <w:rPr>
+          <w:rStyle w:val="Heading3Char"/>
+          <w:rFonts w:eastAsiaTheme="minorHAnsi" w:cstheme="minorBidi"/>
+          <w:b w:val="0"/>
+          <w:color w:val="auto"/>
           <w:sz w:val="24"/>
-          <w:szCs w:val="28"/>
         </w:rPr>
       </w:pPr>
       <w:r>
@@ -896,24 +879,114 @@
     <w:p>
       <w:pPr>
         <w:pStyle w:val="ListParagraph"/>
+        <w:ind w:left="1068"/>
         <w:jc w:val="both"/>
       </w:pPr>
       <w:r>
-        <w:t>El presente manual describe las funcionalidades del Sistema Automatizado para la Morfometría de Cuerpos de Agua, incluyendo recomendaciones para su instalación, mantenimiento, actualización</w:t>
-      </w:r>
-      <w:r>
-        <w:t xml:space="preserve"> y uso.</w:t>
-      </w:r>
+        <w:t>El presente manual describe las funcionalidades del Sistema Automatizado para la Morfometría de Cuerpos de Agua, incluyendo recomendaciones para su instalación, mantenimiento, actualización y uso.</w:t>
+      </w:r>
+    </w:p>
+    <w:p>
+      <w:pPr>
+        <w:pStyle w:val="ListParagraph"/>
+        <w:ind w:left="1068"/>
+        <w:jc w:val="both"/>
+        <w:rPr>
+          <w:rStyle w:val="Heading3Char"/>
+          <w:rFonts w:eastAsiaTheme="minorHAnsi" w:cstheme="minorBidi"/>
+          <w:b w:val="0"/>
+          <w:color w:val="auto"/>
+          <w:sz w:val="22"/>
+          <w:szCs w:val="24"/>
+        </w:rPr>
+      </w:pPr>
+    </w:p>
+    <w:p>
+      <w:pPr>
+        <w:pStyle w:val="ListParagraph"/>
+        <w:numPr>
+          <w:ilvl w:val="0"/>
+          <w:numId w:val="3"/>
+        </w:numPr>
+        <w:rPr>
+          <w:rStyle w:val="Heading3Char"/>
+          <w:rFonts w:eastAsiaTheme="minorHAnsi" w:cstheme="minorBidi"/>
+          <w:b w:val="0"/>
+          <w:color w:val="auto"/>
+          <w:sz w:val="24"/>
+        </w:rPr>
+      </w:pPr>
+      <w:r>
+        <w:rPr>
+          <w:rStyle w:val="Heading3Char"/>
+          <w:szCs w:val="32"/>
+        </w:rPr>
+        <w:t>Alcance del Software</w:t>
+      </w:r>
+    </w:p>
+    <w:p>
+      <w:pPr>
+        <w:pStyle w:val="ListParagraph"/>
+        <w:ind w:left="1068"/>
+        <w:jc w:val="both"/>
+        <w:rPr>
+          <w:rStyle w:val="Heading3Char"/>
+          <w:rFonts w:eastAsiaTheme="minorHAnsi" w:cstheme="minorBidi"/>
+          <w:b w:val="0"/>
+          <w:color w:val="auto"/>
+          <w:sz w:val="22"/>
+          <w:szCs w:val="24"/>
+        </w:rPr>
+      </w:pPr>
+      <w:r>
+        <w:t xml:space="preserve">Este sistema automatiza el análisis morfométrico de cuerpos de agua a partir de imágenes, empleando herramientas como OpenCV, Flask y otras tecnologías. Está diseñado para </w:t>
+      </w:r>
+      <w:r>
+        <w:t xml:space="preserve">limnólogos </w:t>
+      </w:r>
+      <w:r>
+        <w:t xml:space="preserve">especializados </w:t>
+      </w:r>
+      <w:r>
+        <w:t xml:space="preserve">que no requieran de una especialización o paga para usarlo </w:t>
+      </w:r>
+      <w:r>
+        <w:t xml:space="preserve">y se ejecuta </w:t>
+      </w:r>
+      <w:r>
+        <w:t xml:space="preserve">en </w:t>
+      </w:r>
+      <w:r>
+        <w:t>servidores web.</w:t>
+      </w:r>
+    </w:p>
+    <w:p>
+      <w:pPr>
+        <w:pStyle w:val="Heading3"/>
+        <w:numPr>
+          <w:ilvl w:val="0"/>
+          <w:numId w:val="3"/>
+        </w:numPr>
+        <w:rPr>
+          <w:rStyle w:val="Heading3Char"/>
+          <w:rFonts w:eastAsiaTheme="minorHAnsi" w:cstheme="minorBidi"/>
+          <w:color w:val="auto"/>
+          <w:sz w:val="24"/>
+        </w:rPr>
+      </w:pPr>
+      <w:r>
+        <w:t>Versiones del documento.</w:t>
+      </w:r>
+    </w:p>
+    <w:p>
+      <w:pPr>
+        <w:pStyle w:val="ListParagraph"/>
+        <w:jc w:val="both"/>
+      </w:pPr>
       <w:r>
         <w:br/>
-        <w:t>– Alcance del software.</w:t>
-      </w:r>
-      <w:r>
-        <w:br/>
-        <w:t>– Versiones del documento.</w:t>
-      </w:r>
-    </w:p>
-    <w:p/>
+      </w:r>
+    </w:p>
     <w:p>
       <w:pPr>
         <w:pStyle w:val="ListParagraph"/>
@@ -932,25 +1005,203 @@
         </w:rPr>
         <w:t>Requerimientos del sistema:</w:t>
       </w:r>
-      <w:r>
-        <w:br/>
-        <w:t>– Hardware necesario.</w:t>
+    </w:p>
+    <w:p>
+      <w:pPr>
+        <w:pStyle w:val="Heading3"/>
+        <w:numPr>
+          <w:ilvl w:val="0"/>
+          <w:numId w:val="4"/>
+        </w:numPr>
+      </w:pPr>
+      <w:r>
+        <w:t>Hardware necesario.</w:t>
       </w:r>
     </w:p>
     <w:p>
       <w:pPr>
         <w:pStyle w:val="ListParagraph"/>
-      </w:pPr>
-      <w:r>
-        <w:t xml:space="preserve">Se requiere de una computadora con 4 GB de ram, </w:t>
-      </w:r>
-      <w:r>
-        <w:br/>
-        <w:t>– Software de base o dependencias.</w:t>
-      </w:r>
-      <w:r>
-        <w:br/>
-        <w:t>– Configuraciones recomendadas.</w:t>
+        <w:numPr>
+          <w:ilvl w:val="0"/>
+          <w:numId w:val="1"/>
+        </w:numPr>
+      </w:pPr>
+      <w:r>
+        <w:t>Procesador: Intel i3 (mínimo) o equivalente.</w:t>
+      </w:r>
+    </w:p>
+    <w:p>
+      <w:pPr>
+        <w:pStyle w:val="ListParagraph"/>
+        <w:numPr>
+          <w:ilvl w:val="0"/>
+          <w:numId w:val="1"/>
+        </w:numPr>
+      </w:pPr>
+      <w:r>
+        <w:t>Memoria RAM: 4 GB (mínimo).</w:t>
+      </w:r>
+    </w:p>
+    <w:p>
+      <w:pPr>
+        <w:pStyle w:val="ListParagraph"/>
+        <w:numPr>
+          <w:ilvl w:val="0"/>
+          <w:numId w:val="1"/>
+        </w:numPr>
+      </w:pPr>
+      <w:r>
+        <w:t>Almacenamiento: 10 GB libres.</w:t>
+      </w:r>
+    </w:p>
+    <w:p>
+      <w:pPr>
+        <w:pStyle w:val="ListParagraph"/>
+        <w:numPr>
+          <w:ilvl w:val="0"/>
+          <w:numId w:val="1"/>
+        </w:numPr>
+      </w:pPr>
+      <w:r>
+        <w:t>Sistema operativo: Windows 10 / Ubuntu 20.04 o superior.</w:t>
+      </w:r>
+    </w:p>
+    <w:p>
+      <w:pPr>
+        <w:pStyle w:val="Heading3"/>
+        <w:numPr>
+          <w:ilvl w:val="0"/>
+          <w:numId w:val="4"/>
+        </w:numPr>
+      </w:pPr>
+      <w:r>
+        <w:t>Software de base o dependencias.</w:t>
+      </w:r>
+    </w:p>
+    <w:p>
+      <w:pPr>
+        <w:ind w:left="708"/>
+      </w:pPr>
+      <w:r>
+        <w:t>Para la instalación y ejecución, se requiere:</w:t>
+      </w:r>
+    </w:p>
+    <w:p>
+      <w:pPr>
+        <w:pStyle w:val="ListParagraph"/>
+        <w:numPr>
+          <w:ilvl w:val="0"/>
+          <w:numId w:val="5"/>
+        </w:numPr>
+      </w:pPr>
+      <w:r>
+        <w:rPr>
+          <w:b/>
+          <w:bCs/>
+        </w:rPr>
+        <w:t>Python:</w:t>
+      </w:r>
+      <w:r>
+        <w:t xml:space="preserve"> Versión 3.9 o superior.</w:t>
+      </w:r>
+    </w:p>
+    <w:p>
+      <w:pPr>
+        <w:pStyle w:val="ListParagraph"/>
+        <w:numPr>
+          <w:ilvl w:val="0"/>
+          <w:numId w:val="5"/>
+        </w:numPr>
+      </w:pPr>
+      <w:r>
+        <w:rPr>
+          <w:b/>
+          <w:bCs/>
+        </w:rPr>
+        <w:t>Node.js y npm:</w:t>
+      </w:r>
+      <w:r>
+        <w:t xml:space="preserve"> Para la configuración de dependencias del cliente web.</w:t>
+      </w:r>
+    </w:p>
+    <w:p>
+      <w:pPr>
+        <w:pStyle w:val="ListParagraph"/>
+        <w:numPr>
+          <w:ilvl w:val="0"/>
+          <w:numId w:val="5"/>
+        </w:numPr>
+      </w:pPr>
+      <w:r>
+        <w:rPr>
+          <w:b/>
+          <w:bCs/>
+        </w:rPr>
+        <w:t>Bibliotecas Python:</w:t>
+      </w:r>
+      <w:r>
+        <w:t xml:space="preserve"> Flask, OpenCV, </w:t>
+      </w:r>
+      <w:r>
+        <w:t xml:space="preserve">nunpy, </w:t>
+      </w:r>
+      <w:r>
+        <w:t>argparse (entre otras).</w:t>
+      </w:r>
+    </w:p>
+    <w:p>
+      <w:pPr>
+        <w:pStyle w:val="ListParagraph"/>
+        <w:numPr>
+          <w:ilvl w:val="0"/>
+          <w:numId w:val="5"/>
+        </w:numPr>
+      </w:pPr>
+      <w:r>
+        <w:rPr>
+          <w:b/>
+          <w:bCs/>
+        </w:rPr>
+        <w:t>Editor de texto recomendado:</w:t>
+      </w:r>
+      <w:r>
+        <w:t xml:space="preserve"> Visual Studio Code.</w:t>
+      </w:r>
+    </w:p>
+    <w:p>
+      <w:pPr>
+        <w:pStyle w:val="Heading3"/>
+        <w:numPr>
+          <w:ilvl w:val="0"/>
+          <w:numId w:val="4"/>
+        </w:numPr>
+      </w:pPr>
+      <w:r>
+        <w:t>Configuraciones recomendadas.</w:t>
+      </w:r>
+    </w:p>
+    <w:p>
+      <w:pPr>
+        <w:pStyle w:val="ListParagraph"/>
+        <w:numPr>
+          <w:ilvl w:val="0"/>
+          <w:numId w:val="6"/>
+        </w:numPr>
+      </w:pPr>
+      <w:r>
+        <w:t>Se sugiere configurar un entorno virtual para Python.</w:t>
+      </w:r>
+    </w:p>
+    <w:p>
+      <w:pPr>
+        <w:pStyle w:val="ListParagraph"/>
+        <w:numPr>
+          <w:ilvl w:val="0"/>
+          <w:numId w:val="6"/>
+        </w:numPr>
+      </w:pPr>
+      <w:r>
+        <w:t>Mantener el sistema operativo actualizado con las últimas versiones de seguridad.</w:t>
       </w:r>
     </w:p>
     <w:p/>
@@ -986,6 +1237,9 @@
       </w:r>
     </w:p>
     <w:p/>
+    <w:p/>
+    <w:p/>
+    <w:p/>
     <w:p>
       <w:pPr>
         <w:pStyle w:val="ListParagraph"/>
@@ -1004,20 +1258,1465 @@
         </w:rPr>
         <w:t>Instalación y configuración:</w:t>
       </w:r>
-      <w:r>
-        <w:br/>
-        <w:t>– Paso a paso para la instalación.</w:t>
-      </w:r>
-      <w:r>
-        <w:br/>
-        <w:t>– Guía para la configuración inicial.</w:t>
-      </w:r>
-      <w:r>
-        <w:br/>
-        <w:t>– Resolución de problemas comunes durante la instalación.</w:t>
+    </w:p>
+    <w:p>
+      <w:pPr>
+        <w:pStyle w:val="ListParagraph"/>
+        <w:ind w:left="1068"/>
+      </w:pPr>
+    </w:p>
+    <w:p>
+      <w:pPr>
+        <w:pStyle w:val="Heading3"/>
+        <w:numPr>
+          <w:ilvl w:val="0"/>
+          <w:numId w:val="8"/>
+        </w:numPr>
+      </w:pPr>
+      <w:r>
+        <w:t>Paso a paso para la instalación.</w:t>
+      </w:r>
+    </w:p>
+    <w:p>
+      <w:pPr>
+        <w:pStyle w:val="Heading5"/>
+        <w:numPr>
+          <w:ilvl w:val="0"/>
+          <w:numId w:val="10"/>
+        </w:numPr>
+        <w:rPr>
+          <w:b/>
+          <w:bCs/>
+        </w:rPr>
+      </w:pPr>
+      <w:r>
+        <w:rPr>
+          <w:b/>
+          <w:bCs/>
+        </w:rPr>
+        <w:t>Instalación de Python</w:t>
+      </w:r>
+    </w:p>
+    <w:p>
+      <w:pPr>
+        <w:pStyle w:val="ListParagraph"/>
+        <w:ind w:left="2124"/>
+      </w:pPr>
+      <w:r>
+        <w:rPr>
+          <w:b/>
+          <w:bCs/>
+        </w:rPr>
+        <w:t xml:space="preserve">Paso1: </w:t>
+      </w:r>
+      <w:r>
+        <w:t>Descarga Python desde el sitio oficial:</w:t>
+      </w:r>
+    </w:p>
+    <w:p>
+      <w:pPr>
+        <w:pStyle w:val="ListParagraph"/>
+        <w:ind w:left="2124" w:firstLine="708"/>
+      </w:pPr>
+      <w:r>
+        <w:drawing>
+          <wp:anchor distT="0" distB="0" distL="114300" distR="114300" simplePos="0" relativeHeight="251670528" behindDoc="0" locked="0" layoutInCell="1" allowOverlap="1" wp14:anchorId="58746529" wp14:editId="2572A80F">
+            <wp:simplePos x="0" y="0"/>
+            <wp:positionH relativeFrom="margin">
+              <wp:align>right</wp:align>
+            </wp:positionH>
+            <wp:positionV relativeFrom="paragraph">
+              <wp:posOffset>246257</wp:posOffset>
+            </wp:positionV>
+            <wp:extent cx="6858000" cy="3644900"/>
+            <wp:effectExtent l="0" t="0" r="0" b="0"/>
+            <wp:wrapTopAndBottom/>
+            <wp:docPr id="985514433" name="Picture 1" descr="A screenshot of a computer&#10;&#10;Description automatically generated"/>
+            <wp:cNvGraphicFramePr>
+              <a:graphicFrameLocks xmlns:a="http://schemas.openxmlformats.org/drawingml/2006/main" noChangeAspect="1"/>
+            </wp:cNvGraphicFramePr>
+            <a:graphic xmlns:a="http://schemas.openxmlformats.org/drawingml/2006/main">
+              <a:graphicData uri="http://schemas.openxmlformats.org/drawingml/2006/picture">
+                <pic:pic xmlns:pic="http://schemas.openxmlformats.org/drawingml/2006/picture">
+                  <pic:nvPicPr>
+                    <pic:cNvPr id="985514433" name="Picture 1" descr="A screenshot of a computer&#10;&#10;Description automatically generated"/>
+                    <pic:cNvPicPr/>
+                  </pic:nvPicPr>
+                  <pic:blipFill>
+                    <a:blip r:embed="rId7" cstate="print">
+                      <a:extLst>
+                        <a:ext uri="{28A0092B-C50C-407E-A947-70E740481C1C}">
+                          <a14:useLocalDpi xmlns:a14="http://schemas.microsoft.com/office/drawing/2010/main" val="0"/>
+                        </a:ext>
+                      </a:extLst>
+                    </a:blip>
+                    <a:stretch>
+                      <a:fillRect/>
+                    </a:stretch>
+                  </pic:blipFill>
+                  <pic:spPr>
+                    <a:xfrm>
+                      <a:off x="0" y="0"/>
+                      <a:ext cx="6858000" cy="3644900"/>
+                    </a:xfrm>
+                    <a:prstGeom prst="rect">
+                      <a:avLst/>
+                    </a:prstGeom>
+                  </pic:spPr>
+                </pic:pic>
+              </a:graphicData>
+            </a:graphic>
+          </wp:anchor>
+        </w:drawing>
+      </w:r>
+      <w:hyperlink r:id="rId8" w:history="1">
+        <w:r>
+          <w:rPr>
+            <w:rStyle w:val="Hyperlink"/>
+          </w:rPr>
+          <w:t>https://www.python.org/downloads/</w:t>
+        </w:r>
+      </w:hyperlink>
+    </w:p>
+    <w:p>
+      <w:pPr>
+        <w:pStyle w:val="ListParagraph"/>
+        <w:ind w:left="2124" w:firstLine="708"/>
+      </w:pPr>
+    </w:p>
+    <w:p>
+      <w:pPr>
+        <w:pStyle w:val="ListParagraph"/>
+        <w:ind w:left="2124"/>
+      </w:pPr>
+      <w:r>
+        <w:rPr>
+          <w:b/>
+          <w:bCs/>
+          <w:u w:val="single"/>
+        </w:rPr>
+        <w:drawing>
+          <wp:anchor distT="0" distB="0" distL="114300" distR="114300" simplePos="0" relativeHeight="251671552" behindDoc="0" locked="0" layoutInCell="1" allowOverlap="1" wp14:anchorId="76D05265" wp14:editId="72042E57">
+            <wp:simplePos x="0" y="0"/>
+            <wp:positionH relativeFrom="margin">
+              <wp:align>center</wp:align>
+            </wp:positionH>
+            <wp:positionV relativeFrom="paragraph">
+              <wp:posOffset>505711</wp:posOffset>
+            </wp:positionV>
+            <wp:extent cx="4680108" cy="2880000"/>
+            <wp:effectExtent l="0" t="0" r="6350" b="0"/>
+            <wp:wrapTopAndBottom/>
+            <wp:docPr id="375387581" name="Picture 1" descr="A screen shot of a computer&#10;&#10;Description automatically generated"/>
+            <wp:cNvGraphicFramePr>
+              <a:graphicFrameLocks xmlns:a="http://schemas.openxmlformats.org/drawingml/2006/main" noChangeAspect="1"/>
+            </wp:cNvGraphicFramePr>
+            <a:graphic xmlns:a="http://schemas.openxmlformats.org/drawingml/2006/main">
+              <a:graphicData uri="http://schemas.openxmlformats.org/drawingml/2006/picture">
+                <pic:pic xmlns:pic="http://schemas.openxmlformats.org/drawingml/2006/picture">
+                  <pic:nvPicPr>
+                    <pic:cNvPr id="375387581" name="Picture 1" descr="A screen shot of a computer&#10;&#10;Description automatically generated"/>
+                    <pic:cNvPicPr/>
+                  </pic:nvPicPr>
+                  <pic:blipFill>
+                    <a:blip r:embed="rId9">
+                      <a:extLst>
+                        <a:ext uri="{28A0092B-C50C-407E-A947-70E740481C1C}">
+                          <a14:useLocalDpi xmlns:a14="http://schemas.microsoft.com/office/drawing/2010/main" val="0"/>
+                        </a:ext>
+                      </a:extLst>
+                    </a:blip>
+                    <a:stretch>
+                      <a:fillRect/>
+                    </a:stretch>
+                  </pic:blipFill>
+                  <pic:spPr>
+                    <a:xfrm>
+                      <a:off x="0" y="0"/>
+                      <a:ext cx="4680108" cy="2880000"/>
+                    </a:xfrm>
+                    <a:prstGeom prst="rect">
+                      <a:avLst/>
+                    </a:prstGeom>
+                  </pic:spPr>
+                </pic:pic>
+              </a:graphicData>
+            </a:graphic>
+            <wp14:sizeRelH relativeFrom="margin">
+              <wp14:pctWidth>0</wp14:pctWidth>
+            </wp14:sizeRelH>
+            <wp14:sizeRelV relativeFrom="margin">
+              <wp14:pctHeight>0</wp14:pctHeight>
+            </wp14:sizeRelV>
+          </wp:anchor>
+        </w:drawing>
+      </w:r>
+      <w:r>
+        <w:rPr>
+          <w:b/>
+          <w:bCs/>
+        </w:rPr>
+        <w:t xml:space="preserve">Paso2: </w:t>
+      </w:r>
+      <w:r>
+        <w:t>Durante la instalación</w:t>
+      </w:r>
+      <w:r>
+        <w:t xml:space="preserve"> m</w:t>
+      </w:r>
+      <w:r>
+        <w:t xml:space="preserve">arca la casilla </w:t>
+      </w:r>
+      <w:r>
+        <w:rPr>
+          <w:b/>
+          <w:bCs/>
+          <w:u w:val="single"/>
+        </w:rPr>
+        <w:t>"Add Python to PATH"</w:t>
+      </w:r>
+      <w:r>
+        <w:t xml:space="preserve"> </w:t>
+      </w:r>
+      <w:r>
+        <w:t xml:space="preserve">y </w:t>
+      </w:r>
+      <w:r>
+        <w:rPr>
+          <w:b/>
+          <w:bCs/>
+          <w:u w:val="single"/>
+        </w:rPr>
+        <w:t>“Use admin privileges when installing py.exe”</w:t>
+      </w:r>
+      <w:r>
+        <w:t>.</w:t>
+      </w:r>
+    </w:p>
+    <w:p>
+      <w:pPr>
+        <w:pStyle w:val="ListParagraph"/>
+        <w:ind w:left="2124"/>
+        <w:rPr>
+          <w:b/>
+          <w:bCs/>
+          <w:u w:val="single"/>
+        </w:rPr>
+      </w:pPr>
+    </w:p>
+    <w:p>
+      <w:pPr>
+        <w:pStyle w:val="ListParagraph"/>
+        <w:ind w:left="2124"/>
+      </w:pPr>
+      <w:r>
+        <w:rPr>
+          <w:b/>
+          <w:bCs/>
+          <w:u w:val="single"/>
+        </w:rPr>
+        <w:drawing>
+          <wp:anchor distT="0" distB="0" distL="114300" distR="114300" simplePos="0" relativeHeight="251672576" behindDoc="0" locked="0" layoutInCell="1" allowOverlap="1" wp14:anchorId="68960E18" wp14:editId="1227AE16">
+            <wp:simplePos x="0" y="0"/>
+            <wp:positionH relativeFrom="margin">
+              <wp:align>center</wp:align>
+            </wp:positionH>
+            <wp:positionV relativeFrom="paragraph">
+              <wp:posOffset>228882</wp:posOffset>
+            </wp:positionV>
+            <wp:extent cx="4655590" cy="2880000"/>
+            <wp:effectExtent l="0" t="0" r="0" b="0"/>
+            <wp:wrapTopAndBottom/>
+            <wp:docPr id="914211859" name="Picture 1" descr="A screenshot of a computer&#10;&#10;Description automatically generated"/>
+            <wp:cNvGraphicFramePr>
+              <a:graphicFrameLocks xmlns:a="http://schemas.openxmlformats.org/drawingml/2006/main" noChangeAspect="1"/>
+            </wp:cNvGraphicFramePr>
+            <a:graphic xmlns:a="http://schemas.openxmlformats.org/drawingml/2006/main">
+              <a:graphicData uri="http://schemas.openxmlformats.org/drawingml/2006/picture">
+                <pic:pic xmlns:pic="http://schemas.openxmlformats.org/drawingml/2006/picture">
+                  <pic:nvPicPr>
+                    <pic:cNvPr id="914211859" name="Picture 1" descr="A screenshot of a computer&#10;&#10;Description automatically generated"/>
+                    <pic:cNvPicPr/>
+                  </pic:nvPicPr>
+                  <pic:blipFill>
+                    <a:blip r:embed="rId10">
+                      <a:extLst>
+                        <a:ext uri="{28A0092B-C50C-407E-A947-70E740481C1C}">
+                          <a14:useLocalDpi xmlns:a14="http://schemas.microsoft.com/office/drawing/2010/main" val="0"/>
+                        </a:ext>
+                      </a:extLst>
+                    </a:blip>
+                    <a:stretch>
+                      <a:fillRect/>
+                    </a:stretch>
+                  </pic:blipFill>
+                  <pic:spPr>
+                    <a:xfrm>
+                      <a:off x="0" y="0"/>
+                      <a:ext cx="4655590" cy="2880000"/>
+                    </a:xfrm>
+                    <a:prstGeom prst="rect">
+                      <a:avLst/>
+                    </a:prstGeom>
+                  </pic:spPr>
+                </pic:pic>
+              </a:graphicData>
+            </a:graphic>
+            <wp14:sizeRelH relativeFrom="margin">
+              <wp14:pctWidth>0</wp14:pctWidth>
+            </wp14:sizeRelH>
+            <wp14:sizeRelV relativeFrom="margin">
+              <wp14:pctHeight>0</wp14:pctHeight>
+            </wp14:sizeRelV>
+          </wp:anchor>
+        </w:drawing>
+      </w:r>
+      <w:r>
+        <w:rPr>
+          <w:b/>
+          <w:bCs/>
+        </w:rPr>
+        <w:t>Paso3</w:t>
+      </w:r>
+      <w:r>
+        <w:rPr>
+          <w:b/>
+          <w:bCs/>
+        </w:rPr>
+        <w:t>: S</w:t>
+      </w:r>
+      <w:r>
+        <w:t xml:space="preserve">elecciona </w:t>
+      </w:r>
+      <w:r>
+        <w:rPr>
+          <w:b/>
+          <w:bCs/>
+          <w:u w:val="single"/>
+        </w:rPr>
+        <w:t>"Customize installation"</w:t>
+      </w:r>
+      <w:r>
+        <w:t xml:space="preserve"> y habilita las opciones para instalar </w:t>
+      </w:r>
+      <w:r>
+        <w:rPr>
+          <w:b/>
+          <w:bCs/>
+          <w:u w:val="single"/>
+        </w:rPr>
+        <w:t>“</w:t>
+      </w:r>
+      <w:r>
+        <w:rPr>
+          <w:b/>
+          <w:bCs/>
+          <w:u w:val="single"/>
+        </w:rPr>
+        <w:t>pip</w:t>
+      </w:r>
+      <w:r>
+        <w:rPr>
+          <w:b/>
+          <w:bCs/>
+          <w:u w:val="single"/>
+        </w:rPr>
+        <w:t>”</w:t>
+      </w:r>
+      <w:r>
+        <w:t>.</w:t>
+      </w:r>
+    </w:p>
+    <w:p>
+      <w:pPr>
+        <w:pStyle w:val="ListParagraph"/>
+        <w:ind w:left="2124"/>
+        <w:rPr>
+          <w:b/>
+          <w:bCs/>
+        </w:rPr>
+      </w:pPr>
+    </w:p>
+    <w:p>
+      <w:pPr>
+        <w:pStyle w:val="ListParagraph"/>
+        <w:ind w:left="2124"/>
+      </w:pPr>
+      <w:r>
+        <w:drawing>
+          <wp:anchor distT="0" distB="0" distL="114300" distR="114300" simplePos="0" relativeHeight="251673600" behindDoc="0" locked="0" layoutInCell="1" allowOverlap="1" wp14:anchorId="7B84DAB9" wp14:editId="3C0ABF20">
+            <wp:simplePos x="0" y="0"/>
+            <wp:positionH relativeFrom="margin">
+              <wp:align>center</wp:align>
+            </wp:positionH>
+            <wp:positionV relativeFrom="paragraph">
+              <wp:posOffset>949330</wp:posOffset>
+            </wp:positionV>
+            <wp:extent cx="5538462" cy="1080000"/>
+            <wp:effectExtent l="0" t="0" r="5715" b="6350"/>
+            <wp:wrapTopAndBottom/>
+            <wp:docPr id="475597918" name="Picture 1" descr="A screenshot of a computer&#10;&#10;Description automatically generated"/>
+            <wp:cNvGraphicFramePr>
+              <a:graphicFrameLocks xmlns:a="http://schemas.openxmlformats.org/drawingml/2006/main" noChangeAspect="1"/>
+            </wp:cNvGraphicFramePr>
+            <a:graphic xmlns:a="http://schemas.openxmlformats.org/drawingml/2006/main">
+              <a:graphicData uri="http://schemas.openxmlformats.org/drawingml/2006/picture">
+                <pic:pic xmlns:pic="http://schemas.openxmlformats.org/drawingml/2006/picture">
+                  <pic:nvPicPr>
+                    <pic:cNvPr id="475597918" name="Picture 1" descr="A screenshot of a computer&#10;&#10;Description automatically generated"/>
+                    <pic:cNvPicPr/>
+                  </pic:nvPicPr>
+                  <pic:blipFill>
+                    <a:blip r:embed="rId11">
+                      <a:extLst>
+                        <a:ext uri="{28A0092B-C50C-407E-A947-70E740481C1C}">
+                          <a14:useLocalDpi xmlns:a14="http://schemas.microsoft.com/office/drawing/2010/main" val="0"/>
+                        </a:ext>
+                      </a:extLst>
+                    </a:blip>
+                    <a:stretch>
+                      <a:fillRect/>
+                    </a:stretch>
+                  </pic:blipFill>
+                  <pic:spPr>
+                    <a:xfrm>
+                      <a:off x="0" y="0"/>
+                      <a:ext cx="5538462" cy="1080000"/>
+                    </a:xfrm>
+                    <a:prstGeom prst="rect">
+                      <a:avLst/>
+                    </a:prstGeom>
+                  </pic:spPr>
+                </pic:pic>
+              </a:graphicData>
+            </a:graphic>
+          </wp:anchor>
+        </w:drawing>
+      </w:r>
+      <w:r>
+        <w:rPr>
+          <w:b/>
+          <w:bCs/>
+        </w:rPr>
+        <w:t>Paso</w:t>
+      </w:r>
+      <w:r>
+        <w:rPr>
+          <w:b/>
+          <w:bCs/>
+        </w:rPr>
+        <w:t>4</w:t>
+      </w:r>
+      <w:r>
+        <w:rPr>
+          <w:b/>
+          <w:bCs/>
+        </w:rPr>
+        <w:t xml:space="preserve">: </w:t>
+      </w:r>
+      <w:r>
+        <w:t>Verifica la instalación abriendo una terminal (</w:t>
+      </w:r>
+      <w:r>
+        <w:t xml:space="preserve">Bash </w:t>
+      </w:r>
+      <w:r>
+        <w:t>o CMD en Windows) y ejecutando:</w:t>
+      </w:r>
+    </w:p>
+    <w:tbl>
+      <w:tblPr>
+        <w:tblStyle w:val="TableGrid"/>
+        <w:tblW w:w="0" w:type="auto"/>
+        <w:tblInd w:w="2124" w:type="dxa"/>
+        <w:tblLook w:val="04A0" w:firstRow="1" w:lastRow="0" w:firstColumn="1" w:lastColumn="0" w:noHBand="0" w:noVBand="1"/>
+      </w:tblPr>
+      <w:tblGrid>
+        <w:gridCol w:w="8646"/>
+      </w:tblGrid>
+      <w:tr>
+        <w:tc>
+          <w:tcPr>
+            <w:tcW w:w="8646" w:type="dxa"/>
+            <w:tcBorders>
+              <w:top w:val="single" w:sz="12" w:space="0" w:color="auto"/>
+              <w:left w:val="single" w:sz="12" w:space="0" w:color="auto"/>
+              <w:bottom w:val="single" w:sz="12" w:space="0" w:color="auto"/>
+              <w:right w:val="single" w:sz="12" w:space="0" w:color="auto"/>
+            </w:tcBorders>
+          </w:tcPr>
+          <w:p>
+            <w:pPr>
+              <w:shd w:val="clear" w:color="auto" w:fill="FAFAFA"/>
+              <w:spacing w:line="285" w:lineRule="atLeast"/>
+              <w:rPr>
+                <w:rFonts w:ascii="Consolas" w:eastAsia="Times New Roman" w:hAnsi="Consolas" w:cs="Times New Roman"/>
+                <w:color w:val="383A42"/>
+                <w:kern w:val="0"/>
+                <w:sz w:val="21"/>
+                <w:szCs w:val="21"/>
+                <w:lang w:eastAsia="es-MX"/>
+                <w14:ligatures w14:val="none"/>
+              </w:rPr>
+            </w:pPr>
+            <w:r>
+              <w:rPr>
+                <w:rFonts w:ascii="Consolas" w:eastAsia="Times New Roman" w:hAnsi="Consolas" w:cs="Times New Roman"/>
+                <w:color w:val="4078F2"/>
+                <w:kern w:val="0"/>
+                <w:sz w:val="21"/>
+                <w:szCs w:val="21"/>
+                <w:lang w:eastAsia="es-MX"/>
+                <w14:ligatures w14:val="none"/>
+              </w:rPr>
+              <w:t>python</w:t>
+            </w:r>
+            <w:r>
+              <w:rPr>
+                <w:rFonts w:ascii="Consolas" w:eastAsia="Times New Roman" w:hAnsi="Consolas" w:cs="Times New Roman"/>
+                <w:color w:val="383A42"/>
+                <w:kern w:val="0"/>
+                <w:sz w:val="21"/>
+                <w:szCs w:val="21"/>
+                <w:lang w:eastAsia="es-MX"/>
+                <w14:ligatures w14:val="none"/>
+              </w:rPr>
+              <w:t xml:space="preserve"> </w:t>
+            </w:r>
+            <w:r>
+              <w:rPr>
+                <w:rFonts w:ascii="Consolas" w:eastAsia="Times New Roman" w:hAnsi="Consolas" w:cs="Times New Roman"/>
+                <w:color w:val="50A14F"/>
+                <w:kern w:val="0"/>
+                <w:sz w:val="21"/>
+                <w:szCs w:val="21"/>
+                <w:lang w:eastAsia="es-MX"/>
+                <w14:ligatures w14:val="none"/>
+              </w:rPr>
+              <w:t>--version</w:t>
+            </w:r>
+          </w:p>
+          <w:p>
+            <w:pPr>
+              <w:shd w:val="clear" w:color="auto" w:fill="FAFAFA"/>
+              <w:spacing w:line="285" w:lineRule="atLeast"/>
+              <w:rPr>
+                <w:rFonts w:ascii="Consolas" w:eastAsia="Times New Roman" w:hAnsi="Consolas" w:cs="Times New Roman"/>
+                <w:color w:val="50A14F"/>
+                <w:kern w:val="0"/>
+                <w:sz w:val="21"/>
+                <w:szCs w:val="21"/>
+                <w:lang w:eastAsia="es-MX"/>
+                <w14:ligatures w14:val="none"/>
+              </w:rPr>
+            </w:pPr>
+            <w:r>
+              <w:rPr>
+                <w:rFonts w:ascii="Consolas" w:eastAsia="Times New Roman" w:hAnsi="Consolas" w:cs="Times New Roman"/>
+                <w:color w:val="4078F2"/>
+                <w:kern w:val="0"/>
+                <w:sz w:val="21"/>
+                <w:szCs w:val="21"/>
+                <w:lang w:eastAsia="es-MX"/>
+                <w14:ligatures w14:val="none"/>
+              </w:rPr>
+              <w:t>pip</w:t>
+            </w:r>
+            <w:r>
+              <w:rPr>
+                <w:rFonts w:ascii="Consolas" w:eastAsia="Times New Roman" w:hAnsi="Consolas" w:cs="Times New Roman"/>
+                <w:color w:val="383A42"/>
+                <w:kern w:val="0"/>
+                <w:sz w:val="21"/>
+                <w:szCs w:val="21"/>
+                <w:lang w:eastAsia="es-MX"/>
+                <w14:ligatures w14:val="none"/>
+              </w:rPr>
+              <w:t xml:space="preserve"> </w:t>
+            </w:r>
+            <w:r>
+              <w:rPr>
+                <w:rFonts w:ascii="Consolas" w:eastAsia="Times New Roman" w:hAnsi="Consolas" w:cs="Times New Roman"/>
+                <w:color w:val="50A14F"/>
+                <w:kern w:val="0"/>
+                <w:sz w:val="21"/>
+                <w:szCs w:val="21"/>
+                <w:lang w:eastAsia="es-MX"/>
+                <w14:ligatures w14:val="none"/>
+              </w:rPr>
+              <w:t>–-versión</w:t>
+            </w:r>
+          </w:p>
+          <w:p>
+            <w:pPr>
+              <w:shd w:val="clear" w:color="auto" w:fill="FAFAFA"/>
+              <w:spacing w:line="285" w:lineRule="atLeast"/>
+              <w:rPr>
+                <w:rFonts w:ascii="Consolas" w:eastAsia="Times New Roman" w:hAnsi="Consolas" w:cs="Times New Roman"/>
+                <w:color w:val="383A42"/>
+                <w:kern w:val="0"/>
+                <w:sz w:val="21"/>
+                <w:szCs w:val="21"/>
+                <w:lang w:eastAsia="es-MX"/>
+                <w14:ligatures w14:val="none"/>
+              </w:rPr>
+            </w:pPr>
+          </w:p>
+        </w:tc>
+      </w:tr>
+    </w:tbl>
+    <w:p>
+      <w:pPr>
+        <w:pStyle w:val="ListParagraph"/>
+        <w:ind w:left="2124"/>
+      </w:pPr>
+    </w:p>
+    <w:p>
+      <w:r>
+        <w:br w:type="page"/>
+      </w:r>
+    </w:p>
+    <w:p>
+      <w:pPr>
+        <w:pStyle w:val="ListParagraph"/>
+        <w:ind w:left="2124"/>
+      </w:pPr>
+    </w:p>
+    <w:p>
+      <w:pPr>
+        <w:pStyle w:val="Heading5"/>
+        <w:numPr>
+          <w:ilvl w:val="0"/>
+          <w:numId w:val="10"/>
+        </w:numPr>
+        <w:rPr>
+          <w:b/>
+          <w:bCs/>
+        </w:rPr>
+      </w:pPr>
+      <w:r>
+        <w:rPr>
+          <w:b/>
+          <w:bCs/>
+        </w:rPr>
+        <w:t xml:space="preserve">Instalación de Node.js </w:t>
+      </w:r>
+      <w:r>
+        <w:rPr>
+          <w:b/>
+          <w:bCs/>
+        </w:rPr>
+        <w:t>y npm</w:t>
+      </w:r>
+    </w:p>
+    <w:p>
+      <w:pPr>
+        <w:ind w:left="1416" w:firstLine="708"/>
+      </w:pPr>
+      <w:r>
+        <w:rPr>
+          <w:b/>
+          <w:bCs/>
+        </w:rPr>
+        <w:t xml:space="preserve">Paso1: </w:t>
+      </w:r>
+      <w:r>
+        <w:t>Descarga Node.js desde el sitio oficial:</w:t>
+      </w:r>
+    </w:p>
+    <w:p>
+      <w:pPr>
+        <w:ind w:left="2124" w:firstLine="708"/>
+      </w:pPr>
+      <w:r>
+        <w:drawing>
+          <wp:anchor distT="0" distB="0" distL="114300" distR="114300" simplePos="0" relativeHeight="251664384" behindDoc="1" locked="0" layoutInCell="1" allowOverlap="1" wp14:anchorId="72CFA0BA" wp14:editId="693E9F02">
+            <wp:simplePos x="0" y="0"/>
+            <wp:positionH relativeFrom="column">
+              <wp:posOffset>34413</wp:posOffset>
+            </wp:positionH>
+            <wp:positionV relativeFrom="paragraph">
+              <wp:posOffset>230948</wp:posOffset>
+            </wp:positionV>
+            <wp:extent cx="6858000" cy="3648710"/>
+            <wp:effectExtent l="0" t="0" r="0" b="8890"/>
+            <wp:wrapTopAndBottom/>
+            <wp:docPr id="1213063287" name="Picture 1" descr="A screenshot of a computer&#10;&#10;Description automatically generated"/>
+            <wp:cNvGraphicFramePr>
+              <a:graphicFrameLocks xmlns:a="http://schemas.openxmlformats.org/drawingml/2006/main" noChangeAspect="1"/>
+            </wp:cNvGraphicFramePr>
+            <a:graphic xmlns:a="http://schemas.openxmlformats.org/drawingml/2006/main">
+              <a:graphicData uri="http://schemas.openxmlformats.org/drawingml/2006/picture">
+                <pic:pic xmlns:pic="http://schemas.openxmlformats.org/drawingml/2006/picture">
+                  <pic:nvPicPr>
+                    <pic:cNvPr id="1213063287" name="Picture 1" descr="A screenshot of a computer&#10;&#10;Description automatically generated"/>
+                    <pic:cNvPicPr/>
+                  </pic:nvPicPr>
+                  <pic:blipFill>
+                    <a:blip r:embed="rId12" cstate="print">
+                      <a:extLst>
+                        <a:ext uri="{28A0092B-C50C-407E-A947-70E740481C1C}">
+                          <a14:useLocalDpi xmlns:a14="http://schemas.microsoft.com/office/drawing/2010/main" val="0"/>
+                        </a:ext>
+                      </a:extLst>
+                    </a:blip>
+                    <a:stretch>
+                      <a:fillRect/>
+                    </a:stretch>
+                  </pic:blipFill>
+                  <pic:spPr>
+                    <a:xfrm>
+                      <a:off x="0" y="0"/>
+                      <a:ext cx="6858000" cy="3648710"/>
+                    </a:xfrm>
+                    <a:prstGeom prst="rect">
+                      <a:avLst/>
+                    </a:prstGeom>
+                  </pic:spPr>
+                </pic:pic>
+              </a:graphicData>
+            </a:graphic>
+          </wp:anchor>
+        </w:drawing>
+      </w:r>
+      <w:hyperlink r:id="rId13" w:history="1">
+        <w:r>
+          <w:rPr>
+            <w:rStyle w:val="Hyperlink"/>
+          </w:rPr>
+          <w:t>https://nodejs.org/</w:t>
+        </w:r>
+      </w:hyperlink>
+    </w:p>
+    <w:p>
+      <w:pPr>
+        <w:ind w:left="2124"/>
+      </w:pPr>
+      <w:r>
+        <w:drawing>
+          <wp:anchor distT="0" distB="0" distL="114300" distR="114300" simplePos="0" relativeHeight="251665408" behindDoc="0" locked="0" layoutInCell="1" allowOverlap="1" wp14:anchorId="7F8C65A0" wp14:editId="34B9F707">
+            <wp:simplePos x="0" y="0"/>
+            <wp:positionH relativeFrom="margin">
+              <wp:align>left</wp:align>
+            </wp:positionH>
+            <wp:positionV relativeFrom="paragraph">
+              <wp:posOffset>4104768</wp:posOffset>
+            </wp:positionV>
+            <wp:extent cx="6858000" cy="3637915"/>
+            <wp:effectExtent l="0" t="0" r="0" b="635"/>
+            <wp:wrapTopAndBottom/>
+            <wp:docPr id="1500384197" name="Picture 1" descr="A screenshot of a computer&#10;&#10;Description automatically generated"/>
+            <wp:cNvGraphicFramePr>
+              <a:graphicFrameLocks xmlns:a="http://schemas.openxmlformats.org/drawingml/2006/main" noChangeAspect="1"/>
+            </wp:cNvGraphicFramePr>
+            <a:graphic xmlns:a="http://schemas.openxmlformats.org/drawingml/2006/main">
+              <a:graphicData uri="http://schemas.openxmlformats.org/drawingml/2006/picture">
+                <pic:pic xmlns:pic="http://schemas.openxmlformats.org/drawingml/2006/picture">
+                  <pic:nvPicPr>
+                    <pic:cNvPr id="1500384197" name="Picture 1" descr="A screenshot of a computer&#10;&#10;Description automatically generated"/>
+                    <pic:cNvPicPr/>
+                  </pic:nvPicPr>
+                  <pic:blipFill>
+                    <a:blip r:embed="rId14" cstate="print">
+                      <a:extLst>
+                        <a:ext uri="{28A0092B-C50C-407E-A947-70E740481C1C}">
+                          <a14:useLocalDpi xmlns:a14="http://schemas.microsoft.com/office/drawing/2010/main" val="0"/>
+                        </a:ext>
+                      </a:extLst>
+                    </a:blip>
+                    <a:stretch>
+                      <a:fillRect/>
+                    </a:stretch>
+                  </pic:blipFill>
+                  <pic:spPr>
+                    <a:xfrm>
+                      <a:off x="0" y="0"/>
+                      <a:ext cx="6858000" cy="3637915"/>
+                    </a:xfrm>
+                    <a:prstGeom prst="rect">
+                      <a:avLst/>
+                    </a:prstGeom>
+                  </pic:spPr>
+                </pic:pic>
+              </a:graphicData>
+            </a:graphic>
+          </wp:anchor>
+        </w:drawing>
+      </w:r>
+      <w:r>
+        <w:rPr>
+          <w:b/>
+          <w:bCs/>
+        </w:rPr>
+        <w:t>Sugerencia</w:t>
+      </w:r>
+      <w:r>
+        <w:rPr>
+          <w:b/>
+          <w:bCs/>
+        </w:rPr>
+        <w:t xml:space="preserve">: </w:t>
+      </w:r>
+      <w:r>
+        <w:t>Procura que la versión de Node.js sea una con soporte (LTS), se recomienda la v22.11.0 (LTS)</w:t>
       </w:r>
     </w:p>
     <w:p/>
+    <w:p>
+      <w:pPr>
+        <w:ind w:left="1428" w:firstLine="696"/>
+      </w:pPr>
+      <w:r>
+        <w:rPr>
+          <w:b/>
+          <w:bCs/>
+        </w:rPr>
+        <w:lastRenderedPageBreak/>
+        <w:t xml:space="preserve">Paso2: </w:t>
+      </w:r>
+      <w:r>
+        <w:t>Instala el ejecutable descargado y sigue las instrucciones.</w:t>
+      </w:r>
+    </w:p>
+    <w:p>
+      <w:pPr>
+        <w:ind w:left="1428" w:firstLine="696"/>
+      </w:pPr>
+      <w:r>
+        <w:rPr>
+          <w:b/>
+          <w:bCs/>
+        </w:rPr>
+        <w:drawing>
+          <wp:anchor distT="0" distB="0" distL="114300" distR="114300" simplePos="0" relativeHeight="251666432" behindDoc="0" locked="0" layoutInCell="1" allowOverlap="1" wp14:anchorId="2D8835E9" wp14:editId="07494D2B">
+            <wp:simplePos x="0" y="0"/>
+            <wp:positionH relativeFrom="margin">
+              <wp:align>center</wp:align>
+            </wp:positionH>
+            <wp:positionV relativeFrom="paragraph">
+              <wp:posOffset>299213</wp:posOffset>
+            </wp:positionV>
+            <wp:extent cx="3703772" cy="2880000"/>
+            <wp:effectExtent l="0" t="0" r="0" b="0"/>
+            <wp:wrapTopAndBottom/>
+            <wp:docPr id="541428674" name="Picture 1" descr="A screenshot of a computer&#10;&#10;Description automatically generated"/>
+            <wp:cNvGraphicFramePr>
+              <a:graphicFrameLocks xmlns:a="http://schemas.openxmlformats.org/drawingml/2006/main" noChangeAspect="1"/>
+            </wp:cNvGraphicFramePr>
+            <a:graphic xmlns:a="http://schemas.openxmlformats.org/drawingml/2006/main">
+              <a:graphicData uri="http://schemas.openxmlformats.org/drawingml/2006/picture">
+                <pic:pic xmlns:pic="http://schemas.openxmlformats.org/drawingml/2006/picture">
+                  <pic:nvPicPr>
+                    <pic:cNvPr id="541428674" name="Picture 1" descr="A screenshot of a computer&#10;&#10;Description automatically generated"/>
+                    <pic:cNvPicPr/>
+                  </pic:nvPicPr>
+                  <pic:blipFill>
+                    <a:blip r:embed="rId15">
+                      <a:extLst>
+                        <a:ext uri="{28A0092B-C50C-407E-A947-70E740481C1C}">
+                          <a14:useLocalDpi xmlns:a14="http://schemas.microsoft.com/office/drawing/2010/main" val="0"/>
+                        </a:ext>
+                      </a:extLst>
+                    </a:blip>
+                    <a:stretch>
+                      <a:fillRect/>
+                    </a:stretch>
+                  </pic:blipFill>
+                  <pic:spPr>
+                    <a:xfrm>
+                      <a:off x="0" y="0"/>
+                      <a:ext cx="3703772" cy="2880000"/>
+                    </a:xfrm>
+                    <a:prstGeom prst="rect">
+                      <a:avLst/>
+                    </a:prstGeom>
+                  </pic:spPr>
+                </pic:pic>
+              </a:graphicData>
+            </a:graphic>
+            <wp14:sizeRelH relativeFrom="margin">
+              <wp14:pctWidth>0</wp14:pctWidth>
+            </wp14:sizeRelH>
+            <wp14:sizeRelV relativeFrom="margin">
+              <wp14:pctHeight>0</wp14:pctHeight>
+            </wp14:sizeRelV>
+          </wp:anchor>
+        </w:drawing>
+      </w:r>
+      <w:r>
+        <w:rPr>
+          <w:b/>
+          <w:bCs/>
+        </w:rPr>
+        <w:t xml:space="preserve">Paso3: </w:t>
+      </w:r>
+      <w:r>
+        <w:t xml:space="preserve">Asegúrate de elegir la opción </w:t>
+      </w:r>
+      <w:r>
+        <w:rPr>
+          <w:b/>
+          <w:bCs/>
+          <w:u w:val="single"/>
+        </w:rPr>
+        <w:t>“Add to PATH”</w:t>
+      </w:r>
+      <w:r>
+        <w:rPr>
+          <w:b/>
+          <w:bCs/>
+          <w:u w:val="single"/>
+        </w:rPr>
+        <w:t xml:space="preserve"> </w:t>
+      </w:r>
+    </w:p>
+    <w:p>
+      <w:pPr>
+        <w:rPr>
+          <w:b/>
+          <w:bCs/>
+        </w:rPr>
+      </w:pPr>
+    </w:p>
+    <w:p>
+      <w:pPr>
+        <w:ind w:left="2136"/>
+        <w:rPr>
+          <w:lang w:val="en-US"/>
+        </w:rPr>
+      </w:pPr>
+      <w:r>
+        <w:rPr>
+          <w:b/>
+          <w:bCs/>
+          <w:lang w:val="en-US"/>
+        </w:rPr>
+        <w:drawing>
+          <wp:anchor distT="0" distB="0" distL="114300" distR="114300" simplePos="0" relativeHeight="251668480" behindDoc="0" locked="0" layoutInCell="1" allowOverlap="1" wp14:anchorId="3262FCAD" wp14:editId="2062BC9E">
+            <wp:simplePos x="0" y="0"/>
+            <wp:positionH relativeFrom="margin">
+              <wp:align>center</wp:align>
+            </wp:positionH>
+            <wp:positionV relativeFrom="paragraph">
+              <wp:posOffset>3661420</wp:posOffset>
+            </wp:positionV>
+            <wp:extent cx="3697704" cy="2880000"/>
+            <wp:effectExtent l="0" t="0" r="0" b="0"/>
+            <wp:wrapTopAndBottom/>
+            <wp:docPr id="1652962106" name="Picture 1" descr="A screenshot of a computer&#10;&#10;Description automatically generated"/>
+            <wp:cNvGraphicFramePr>
+              <a:graphicFrameLocks xmlns:a="http://schemas.openxmlformats.org/drawingml/2006/main" noChangeAspect="1"/>
+            </wp:cNvGraphicFramePr>
+            <a:graphic xmlns:a="http://schemas.openxmlformats.org/drawingml/2006/main">
+              <a:graphicData uri="http://schemas.openxmlformats.org/drawingml/2006/picture">
+                <pic:pic xmlns:pic="http://schemas.openxmlformats.org/drawingml/2006/picture">
+                  <pic:nvPicPr>
+                    <pic:cNvPr id="1652962106" name="Picture 1" descr="A screenshot of a computer&#10;&#10;Description automatically generated"/>
+                    <pic:cNvPicPr/>
+                  </pic:nvPicPr>
+                  <pic:blipFill>
+                    <a:blip r:embed="rId16">
+                      <a:extLst>
+                        <a:ext uri="{28A0092B-C50C-407E-A947-70E740481C1C}">
+                          <a14:useLocalDpi xmlns:a14="http://schemas.microsoft.com/office/drawing/2010/main" val="0"/>
+                        </a:ext>
+                      </a:extLst>
+                    </a:blip>
+                    <a:stretch>
+                      <a:fillRect/>
+                    </a:stretch>
+                  </pic:blipFill>
+                  <pic:spPr>
+                    <a:xfrm>
+                      <a:off x="0" y="0"/>
+                      <a:ext cx="3697704" cy="2880000"/>
+                    </a:xfrm>
+                    <a:prstGeom prst="rect">
+                      <a:avLst/>
+                    </a:prstGeom>
+                  </pic:spPr>
+                </pic:pic>
+              </a:graphicData>
+            </a:graphic>
+            <wp14:sizeRelH relativeFrom="margin">
+              <wp14:pctWidth>0</wp14:pctWidth>
+            </wp14:sizeRelH>
+            <wp14:sizeRelV relativeFrom="margin">
+              <wp14:pctHeight>0</wp14:pctHeight>
+            </wp14:sizeRelV>
+          </wp:anchor>
+        </w:drawing>
+      </w:r>
+      <w:r>
+        <w:rPr>
+          <w:b/>
+          <w:bCs/>
+        </w:rPr>
+        <w:drawing>
+          <wp:anchor distT="0" distB="0" distL="114300" distR="114300" simplePos="0" relativeHeight="251667456" behindDoc="0" locked="0" layoutInCell="1" allowOverlap="1" wp14:anchorId="4D8F0DAF" wp14:editId="062A3BCD">
+            <wp:simplePos x="0" y="0"/>
+            <wp:positionH relativeFrom="margin">
+              <wp:align>center</wp:align>
+            </wp:positionH>
+            <wp:positionV relativeFrom="paragraph">
+              <wp:posOffset>629269</wp:posOffset>
+            </wp:positionV>
+            <wp:extent cx="3674689" cy="2880000"/>
+            <wp:effectExtent l="0" t="0" r="2540" b="0"/>
+            <wp:wrapTopAndBottom/>
+            <wp:docPr id="1227387219" name="Picture 1" descr="A screenshot of a computer&#10;&#10;Description automatically generated"/>
+            <wp:cNvGraphicFramePr>
+              <a:graphicFrameLocks xmlns:a="http://schemas.openxmlformats.org/drawingml/2006/main" noChangeAspect="1"/>
+            </wp:cNvGraphicFramePr>
+            <a:graphic xmlns:a="http://schemas.openxmlformats.org/drawingml/2006/main">
+              <a:graphicData uri="http://schemas.openxmlformats.org/drawingml/2006/picture">
+                <pic:pic xmlns:pic="http://schemas.openxmlformats.org/drawingml/2006/picture">
+                  <pic:nvPicPr>
+                    <pic:cNvPr id="1227387219" name="Picture 1" descr="A screenshot of a computer&#10;&#10;Description automatically generated"/>
+                    <pic:cNvPicPr/>
+                  </pic:nvPicPr>
+                  <pic:blipFill>
+                    <a:blip r:embed="rId17">
+                      <a:extLst>
+                        <a:ext uri="{28A0092B-C50C-407E-A947-70E740481C1C}">
+                          <a14:useLocalDpi xmlns:a14="http://schemas.microsoft.com/office/drawing/2010/main" val="0"/>
+                        </a:ext>
+                      </a:extLst>
+                    </a:blip>
+                    <a:stretch>
+                      <a:fillRect/>
+                    </a:stretch>
+                  </pic:blipFill>
+                  <pic:spPr>
+                    <a:xfrm>
+                      <a:off x="0" y="0"/>
+                      <a:ext cx="3674689" cy="2880000"/>
+                    </a:xfrm>
+                    <a:prstGeom prst="rect">
+                      <a:avLst/>
+                    </a:prstGeom>
+                  </pic:spPr>
+                </pic:pic>
+              </a:graphicData>
+            </a:graphic>
+            <wp14:sizeRelH relativeFrom="margin">
+              <wp14:pctWidth>0</wp14:pctWidth>
+            </wp14:sizeRelH>
+            <wp14:sizeRelV relativeFrom="margin">
+              <wp14:pctHeight>0</wp14:pctHeight>
+            </wp14:sizeRelV>
+          </wp:anchor>
+        </w:drawing>
+      </w:r>
+      <w:r>
+        <w:rPr>
+          <w:b/>
+          <w:bCs/>
+        </w:rPr>
+        <w:t>Paso</w:t>
+      </w:r>
+      <w:r>
+        <w:rPr>
+          <w:b/>
+          <w:bCs/>
+        </w:rPr>
+        <w:t>4</w:t>
+      </w:r>
+      <w:r>
+        <w:rPr>
+          <w:b/>
+          <w:bCs/>
+        </w:rPr>
+        <w:t xml:space="preserve">: </w:t>
+      </w:r>
+      <w:r>
+        <w:t xml:space="preserve">De preferencia no marques la opción </w:t>
+      </w:r>
+      <w:r>
+        <w:rPr>
+          <w:b/>
+          <w:bCs/>
+        </w:rPr>
+        <w:t xml:space="preserve">“Automatically install the necessary tools. </w:t>
+      </w:r>
+      <w:r>
+        <w:rPr>
+          <w:b/>
+          <w:bCs/>
+          <w:lang w:val="en-US"/>
+        </w:rPr>
+        <w:t>Note this Will also install Chocolatey. The script Will pop-up in a new window after the installation co</w:t>
+      </w:r>
+      <w:r>
+        <w:rPr>
+          <w:b/>
+          <w:bCs/>
+          <w:lang w:val="en-US"/>
+        </w:rPr>
+        <w:t>mpletes.</w:t>
+      </w:r>
+      <w:r>
+        <w:rPr>
+          <w:b/>
+          <w:bCs/>
+          <w:lang w:val="en-US"/>
+        </w:rPr>
+        <w:t>”</w:t>
+      </w:r>
+    </w:p>
+    <w:p>
+      <w:pPr>
+        <w:ind w:left="1428" w:firstLine="696"/>
+      </w:pPr>
+      <w:r>
+        <w:rPr>
+          <w:b/>
+          <w:bCs/>
+        </w:rPr>
+        <w:lastRenderedPageBreak/>
+        <w:t>Paso</w:t>
+      </w:r>
+      <w:r>
+        <w:rPr>
+          <w:b/>
+          <w:bCs/>
+        </w:rPr>
+        <w:t>5</w:t>
+      </w:r>
+      <w:r>
+        <w:rPr>
+          <w:b/>
+          <w:bCs/>
+        </w:rPr>
+        <w:t xml:space="preserve">: </w:t>
+      </w:r>
+      <w:r>
+        <w:t>Verifica la instalación abriendo una terminal y ejecutando:</w:t>
+      </w:r>
+    </w:p>
+    <w:tbl>
+      <w:tblPr>
+        <w:tblStyle w:val="TableGrid"/>
+        <w:tblW w:w="0" w:type="auto"/>
+        <w:tblInd w:w="1416" w:type="dxa"/>
+        <w:tblLook w:val="04A0" w:firstRow="1" w:lastRow="0" w:firstColumn="1" w:lastColumn="0" w:noHBand="0" w:noVBand="1"/>
+      </w:tblPr>
+      <w:tblGrid>
+        <w:gridCol w:w="9354"/>
+      </w:tblGrid>
+      <w:tr>
+        <w:tc>
+          <w:tcPr>
+            <w:tcW w:w="9354" w:type="dxa"/>
+            <w:tcBorders>
+              <w:top w:val="single" w:sz="12" w:space="0" w:color="auto"/>
+              <w:left w:val="single" w:sz="12" w:space="0" w:color="auto"/>
+              <w:bottom w:val="single" w:sz="12" w:space="0" w:color="auto"/>
+              <w:right w:val="single" w:sz="12" w:space="0" w:color="auto"/>
+            </w:tcBorders>
+          </w:tcPr>
+          <w:p>
+            <w:pPr>
+              <w:shd w:val="clear" w:color="auto" w:fill="FAFAFA"/>
+              <w:spacing w:line="285" w:lineRule="atLeast"/>
+              <w:rPr>
+                <w:rFonts w:ascii="Consolas" w:eastAsia="Times New Roman" w:hAnsi="Consolas" w:cs="Times New Roman"/>
+                <w:color w:val="383A42"/>
+                <w:kern w:val="0"/>
+                <w:sz w:val="21"/>
+                <w:szCs w:val="21"/>
+                <w:lang w:eastAsia="es-MX"/>
+                <w14:ligatures w14:val="none"/>
+              </w:rPr>
+            </w:pPr>
+            <w:r>
+              <w:rPr>
+                <w:rFonts w:ascii="Consolas" w:eastAsia="Times New Roman" w:hAnsi="Consolas" w:cs="Times New Roman"/>
+                <w:color w:val="4078F2"/>
+                <w:kern w:val="0"/>
+                <w:sz w:val="21"/>
+                <w:szCs w:val="21"/>
+                <w:lang w:eastAsia="es-MX"/>
+                <w14:ligatures w14:val="none"/>
+              </w:rPr>
+              <w:t>node</w:t>
+            </w:r>
+            <w:r>
+              <w:rPr>
+                <w:rFonts w:ascii="Consolas" w:eastAsia="Times New Roman" w:hAnsi="Consolas" w:cs="Times New Roman"/>
+                <w:color w:val="383A42"/>
+                <w:kern w:val="0"/>
+                <w:sz w:val="21"/>
+                <w:szCs w:val="21"/>
+                <w:lang w:eastAsia="es-MX"/>
+                <w14:ligatures w14:val="none"/>
+              </w:rPr>
+              <w:t xml:space="preserve"> </w:t>
+            </w:r>
+            <w:r>
+              <w:rPr>
+                <w:rFonts w:ascii="Consolas" w:eastAsia="Times New Roman" w:hAnsi="Consolas" w:cs="Times New Roman"/>
+                <w:color w:val="986801"/>
+                <w:kern w:val="0"/>
+                <w:sz w:val="21"/>
+                <w:szCs w:val="21"/>
+                <w:lang w:eastAsia="es-MX"/>
+                <w14:ligatures w14:val="none"/>
+              </w:rPr>
+              <w:t>--version</w:t>
+            </w:r>
+            <w:r>
+              <w:rPr>
+                <w:rFonts w:ascii="Consolas" w:eastAsia="Times New Roman" w:hAnsi="Consolas" w:cs="Times New Roman"/>
+                <w:color w:val="383A42"/>
+                <w:kern w:val="0"/>
+                <w:sz w:val="21"/>
+                <w:szCs w:val="21"/>
+                <w:lang w:eastAsia="es-MX"/>
+                <w14:ligatures w14:val="none"/>
+              </w:rPr>
+              <w:t xml:space="preserve"> </w:t>
+            </w:r>
+          </w:p>
+          <w:p>
+            <w:pPr>
+              <w:shd w:val="clear" w:color="auto" w:fill="FAFAFA"/>
+              <w:spacing w:line="285" w:lineRule="atLeast"/>
+              <w:rPr>
+                <w:rFonts w:ascii="Consolas" w:eastAsia="Times New Roman" w:hAnsi="Consolas" w:cs="Times New Roman"/>
+                <w:color w:val="986801"/>
+                <w:kern w:val="0"/>
+                <w:sz w:val="21"/>
+                <w:szCs w:val="21"/>
+                <w:lang w:eastAsia="es-MX"/>
+                <w14:ligatures w14:val="none"/>
+              </w:rPr>
+            </w:pPr>
+            <w:r>
+              <w:rPr>
+                <w:rFonts w:ascii="Consolas" w:eastAsia="Times New Roman" w:hAnsi="Consolas" w:cs="Times New Roman"/>
+                <w:color w:val="4078F2"/>
+                <w:kern w:val="0"/>
+                <w:sz w:val="21"/>
+                <w:szCs w:val="21"/>
+                <w:lang w:eastAsia="es-MX"/>
+                <w14:ligatures w14:val="none"/>
+              </w:rPr>
+              <w:t>npm</w:t>
+            </w:r>
+            <w:r>
+              <w:rPr>
+                <w:rFonts w:ascii="Consolas" w:eastAsia="Times New Roman" w:hAnsi="Consolas" w:cs="Times New Roman"/>
+                <w:color w:val="383A42"/>
+                <w:kern w:val="0"/>
+                <w:sz w:val="21"/>
+                <w:szCs w:val="21"/>
+                <w:lang w:eastAsia="es-MX"/>
+                <w14:ligatures w14:val="none"/>
+              </w:rPr>
+              <w:t xml:space="preserve"> </w:t>
+            </w:r>
+            <w:r>
+              <w:rPr>
+                <w:rFonts w:ascii="Consolas" w:eastAsia="Times New Roman" w:hAnsi="Consolas" w:cs="Times New Roman"/>
+                <w:color w:val="383A42"/>
+                <w:kern w:val="0"/>
+                <w:sz w:val="21"/>
+                <w:szCs w:val="21"/>
+                <w:lang w:eastAsia="es-MX"/>
+                <w14:ligatures w14:val="none"/>
+              </w:rPr>
+              <w:t>-</w:t>
+            </w:r>
+            <w:r>
+              <w:rPr>
+                <w:rFonts w:ascii="Consolas" w:eastAsia="Times New Roman" w:hAnsi="Consolas" w:cs="Times New Roman"/>
+                <w:color w:val="986801"/>
+                <w:kern w:val="0"/>
+                <w:sz w:val="21"/>
+                <w:szCs w:val="21"/>
+                <w:lang w:eastAsia="es-MX"/>
+                <w14:ligatures w14:val="none"/>
+              </w:rPr>
+              <w:t>–</w:t>
+            </w:r>
+            <w:r>
+              <w:rPr>
+                <w:rFonts w:ascii="Consolas" w:eastAsia="Times New Roman" w:hAnsi="Consolas" w:cs="Times New Roman"/>
+                <w:color w:val="986801"/>
+                <w:kern w:val="0"/>
+                <w:sz w:val="21"/>
+                <w:szCs w:val="21"/>
+                <w:lang w:eastAsia="es-MX"/>
+                <w14:ligatures w14:val="none"/>
+              </w:rPr>
+              <w:t>version</w:t>
+            </w:r>
+          </w:p>
+          <w:p>
+            <w:pPr>
+              <w:shd w:val="clear" w:color="auto" w:fill="FAFAFA"/>
+              <w:spacing w:line="285" w:lineRule="atLeast"/>
+              <w:rPr>
+                <w:rFonts w:ascii="Consolas" w:eastAsia="Times New Roman" w:hAnsi="Consolas" w:cs="Times New Roman"/>
+                <w:color w:val="383A42"/>
+                <w:kern w:val="0"/>
+                <w:sz w:val="21"/>
+                <w:szCs w:val="21"/>
+                <w:lang w:eastAsia="es-MX"/>
+                <w14:ligatures w14:val="none"/>
+              </w:rPr>
+            </w:pPr>
+          </w:p>
+        </w:tc>
+      </w:tr>
+    </w:tbl>
+    <w:p>
+      <w:pPr>
+        <w:ind w:left="1416" w:firstLine="708"/>
+      </w:pPr>
+      <w:r>
+        <w:drawing>
+          <wp:anchor distT="0" distB="0" distL="114300" distR="114300" simplePos="0" relativeHeight="251669504" behindDoc="0" locked="0" layoutInCell="1" allowOverlap="1" wp14:anchorId="2E0EDBAD" wp14:editId="656DA898">
+            <wp:simplePos x="0" y="0"/>
+            <wp:positionH relativeFrom="margin">
+              <wp:align>center</wp:align>
+            </wp:positionH>
+            <wp:positionV relativeFrom="paragraph">
+              <wp:posOffset>166173</wp:posOffset>
+            </wp:positionV>
+            <wp:extent cx="3722949" cy="1080000"/>
+            <wp:effectExtent l="0" t="0" r="0" b="6350"/>
+            <wp:wrapTopAndBottom/>
+            <wp:docPr id="734698563" name="Picture 1" descr="A screenshot of a computer&#10;&#10;Description automatically generated"/>
+            <wp:cNvGraphicFramePr>
+              <a:graphicFrameLocks xmlns:a="http://schemas.openxmlformats.org/drawingml/2006/main" noChangeAspect="1"/>
+            </wp:cNvGraphicFramePr>
+            <a:graphic xmlns:a="http://schemas.openxmlformats.org/drawingml/2006/main">
+              <a:graphicData uri="http://schemas.openxmlformats.org/drawingml/2006/picture">
+                <pic:pic xmlns:pic="http://schemas.openxmlformats.org/drawingml/2006/picture">
+                  <pic:nvPicPr>
+                    <pic:cNvPr id="734698563" name="Picture 1" descr="A screenshot of a computer&#10;&#10;Description automatically generated"/>
+                    <pic:cNvPicPr/>
+                  </pic:nvPicPr>
+                  <pic:blipFill>
+                    <a:blip r:embed="rId18">
+                      <a:extLst>
+                        <a:ext uri="{28A0092B-C50C-407E-A947-70E740481C1C}">
+                          <a14:useLocalDpi xmlns:a14="http://schemas.microsoft.com/office/drawing/2010/main" val="0"/>
+                        </a:ext>
+                      </a:extLst>
+                    </a:blip>
+                    <a:stretch>
+                      <a:fillRect/>
+                    </a:stretch>
+                  </pic:blipFill>
+                  <pic:spPr>
+                    <a:xfrm>
+                      <a:off x="0" y="0"/>
+                      <a:ext cx="3722949" cy="1080000"/>
+                    </a:xfrm>
+                    <a:prstGeom prst="rect">
+                      <a:avLst/>
+                    </a:prstGeom>
+                  </pic:spPr>
+                </pic:pic>
+              </a:graphicData>
+            </a:graphic>
+            <wp14:sizeRelH relativeFrom="margin">
+              <wp14:pctWidth>0</wp14:pctWidth>
+            </wp14:sizeRelH>
+            <wp14:sizeRelV relativeFrom="margin">
+              <wp14:pctHeight>0</wp14:pctHeight>
+            </wp14:sizeRelV>
+          </wp:anchor>
+        </w:drawing>
+      </w:r>
+    </w:p>
+    <w:p>
+      <w:pPr>
+        <w:ind w:left="1416" w:firstLine="708"/>
+      </w:pPr>
+    </w:p>
+    <w:p>
+      <w:pPr>
+        <w:pStyle w:val="Heading5"/>
+        <w:numPr>
+          <w:ilvl w:val="0"/>
+          <w:numId w:val="10"/>
+        </w:numPr>
+        <w:ind w:left="1319" w:hanging="185"/>
+        <w:rPr>
+          <w:b/>
+          <w:bCs/>
+        </w:rPr>
+      </w:pPr>
+      <w:r>
+        <w:rPr>
+          <w:b/>
+          <w:bCs/>
+        </w:rPr>
+        <w:t xml:space="preserve">Instalación de </w:t>
+      </w:r>
+      <w:r>
+        <w:rPr>
+          <w:b/>
+          <w:bCs/>
+        </w:rPr>
+        <w:t>Java Script</w:t>
+      </w:r>
+    </w:p>
+    <w:p>
+      <w:pPr>
+        <w:pStyle w:val="ListParagraph"/>
+        <w:ind w:left="2124"/>
+      </w:pPr>
+      <w:r>
+        <w:rPr>
+          <w:b/>
+          <w:bCs/>
+        </w:rPr>
+        <w:t xml:space="preserve">Paso1: </w:t>
+      </w:r>
+      <w:r>
+        <w:t>Descarga Python desde el sitio oficial:</w:t>
+      </w:r>
+    </w:p>
+    <w:p/>
+    <w:p/>
+    <w:p/>
+    <w:p/>
+    <w:p>
+      <w:pPr>
+        <w:pStyle w:val="Heading3"/>
+        <w:numPr>
+          <w:ilvl w:val="0"/>
+          <w:numId w:val="10"/>
+        </w:numPr>
+      </w:pPr>
+      <w:r>
+        <w:t>Guía para la configuración inicial.</w:t>
+      </w:r>
+    </w:p>
+    <w:p>
+      <w:pPr>
+        <w:pStyle w:val="Heading3"/>
+        <w:numPr>
+          <w:ilvl w:val="0"/>
+          <w:numId w:val="10"/>
+        </w:numPr>
+      </w:pPr>
+      <w:r>
+        <w:t>Resolución de problemas comunes durante la instalación.</w:t>
+      </w:r>
+    </w:p>
+    <w:p/>
+    <w:p>
+      <w:pPr>
+        <w:pStyle w:val="ListParagraph"/>
+        <w:ind w:left="1068"/>
+      </w:pPr>
+    </w:p>
     <w:p>
       <w:pPr>
         <w:pStyle w:val="ListParagraph"/>
@@ -1144,9 +2843,6 @@
       </w:r>
       <w:r>
         <w:br/>
-      </w:r>
-      <w:r>
-        <w:lastRenderedPageBreak/>
         <w:t>– Ejemplos de código y uso.</w:t>
       </w:r>
       <w:r>
@@ -1171,6 +2867,7 @@
           <w:sz w:val="40"/>
           <w:szCs w:val="40"/>
         </w:rPr>
+        <w:lastRenderedPageBreak/>
         <w:t>Seguridad:</w:t>
       </w:r>
       <w:r>
@@ -1264,6 +2961,410 @@
 <file path=word/numbering.xml><?xml version="1.0" encoding="utf-8"?>
 <w:numbering xmlns:wpc="http://schemas.microsoft.com/office/word/2010/wordprocessingCanvas" xmlns:cx="http://schemas.microsoft.com/office/drawing/2014/chartex" xmlns:cx1="http://schemas.microsoft.com/office/drawing/2015/9/8/chartex" xmlns:cx2="http://schemas.microsoft.com/office/drawing/2015/10/21/chartex" xmlns:cx3="http://schemas.microsoft.com/office/drawing/2016/5/9/chartex" xmlns:cx4="http://schemas.microsoft.com/office/drawing/2016/5/10/chartex" xmlns:cx5="http://schemas.microsoft.com/office/drawing/2016/5/11/chartex" xmlns:cx6="http://schemas.microsoft.com/office/drawing/2016/5/12/chartex" xmlns:cx7="http://schemas.microsoft.com/office/drawing/2016/5/13/chartex" xmlns:cx8="http://schemas.microsoft.com/office/drawing/2016/5/14/chartex" xmlns:mc="http://schemas.openxmlformats.org/markup-compatibility/2006" xmlns:aink="http://schemas.microsoft.com/office/drawing/2016/ink" xmlns:am3d="http://schemas.microsoft.com/office/drawing/2017/model3d" xmlns:o="urn:schemas-microsoft-com:office:office" xmlns:oel="http://schemas.microsoft.com/office/2019/extlst" xmlns:r="http://schemas.openxmlformats.org/officeDocument/2006/relationships" xmlns:m="http://schemas.openxmlformats.org/officeDocument/2006/math" xmlns:v="urn:schemas-microsoft-com:vml" xmlns:wp14="http://schemas.microsoft.com/office/word/2010/wordprocessingDrawing" xmlns:wp="http://schemas.openxmlformats.org/drawingml/2006/wordprocessingDrawing" xmlns:w10="urn:schemas-microsoft-com:office:word" xmlns:w="http://schemas.openxmlformats.org/wordprocessingml/2006/main" xmlns:w14="http://schemas.microsoft.com/office/word/2010/wordml" xmlns:w15="http://schemas.microsoft.com/office/word/2012/wordml" xmlns:w16cex="http://schemas.microsoft.com/office/word/2018/wordml/cex" xmlns:w16cid="http://schemas.microsoft.com/office/word/2016/wordml/cid" xmlns:w16="http://schemas.microsoft.com/office/word/2018/wordml" xmlns:w16du="http://schemas.microsoft.com/office/word/2023/wordml/word16du" xmlns:w16sdtdh="http://schemas.microsoft.com/office/word/2020/wordml/sdtdatahash" xmlns:w16se="http://schemas.microsoft.com/office/word/2015/wordml/symex" xmlns:wpg="http://schemas.microsoft.com/office/word/2010/wordprocessingGroup" xmlns:wpi="http://schemas.microsoft.com/office/word/2010/wordprocessingInk" xmlns:wne="http://schemas.microsoft.com/office/word/2006/wordml" xmlns:wps="http://schemas.microsoft.com/office/word/2010/wordprocessingShape" mc:Ignorable="w14 w15 w16se w16cid w16 w16cex w16sdtdh w16du wp14">
   <w:abstractNum w:abstractNumId="0" w15:restartNumberingAfterBreak="0">
+    <w:nsid w:val="0B8111B7"/>
+    <w:multiLevelType w:val="hybridMultilevel"/>
+    <w:tmpl w:val="7AFA63FE"/>
+    <w:lvl w:ilvl="0" w:tplc="080A0001">
+      <w:start w:val="1"/>
+      <w:numFmt w:val="bullet"/>
+      <w:lvlText w:val=""/>
+      <w:lvlJc w:val="left"/>
+      <w:pPr>
+        <w:ind w:left="1494" w:hanging="360"/>
+      </w:pPr>
+      <w:rPr>
+        <w:rFonts w:ascii="Symbol" w:hAnsi="Symbol" w:hint="default"/>
+      </w:rPr>
+    </w:lvl>
+    <w:lvl w:ilvl="1" w:tplc="080A0003" w:tentative="1">
+      <w:start w:val="1"/>
+      <w:numFmt w:val="bullet"/>
+      <w:lvlText w:val="o"/>
+      <w:lvlJc w:val="left"/>
+      <w:pPr>
+        <w:ind w:left="2214" w:hanging="360"/>
+      </w:pPr>
+      <w:rPr>
+        <w:rFonts w:ascii="Courier New" w:hAnsi="Courier New" w:cs="Courier New" w:hint="default"/>
+      </w:rPr>
+    </w:lvl>
+    <w:lvl w:ilvl="2" w:tplc="080A0005" w:tentative="1">
+      <w:start w:val="1"/>
+      <w:numFmt w:val="bullet"/>
+      <w:lvlText w:val=""/>
+      <w:lvlJc w:val="left"/>
+      <w:pPr>
+        <w:ind w:left="2934" w:hanging="360"/>
+      </w:pPr>
+      <w:rPr>
+        <w:rFonts w:ascii="Wingdings" w:hAnsi="Wingdings" w:hint="default"/>
+      </w:rPr>
+    </w:lvl>
+    <w:lvl w:ilvl="3" w:tplc="080A0001" w:tentative="1">
+      <w:start w:val="1"/>
+      <w:numFmt w:val="bullet"/>
+      <w:lvlText w:val=""/>
+      <w:lvlJc w:val="left"/>
+      <w:pPr>
+        <w:ind w:left="3654" w:hanging="360"/>
+      </w:pPr>
+      <w:rPr>
+        <w:rFonts w:ascii="Symbol" w:hAnsi="Symbol" w:hint="default"/>
+      </w:rPr>
+    </w:lvl>
+    <w:lvl w:ilvl="4" w:tplc="080A0003" w:tentative="1">
+      <w:start w:val="1"/>
+      <w:numFmt w:val="bullet"/>
+      <w:lvlText w:val="o"/>
+      <w:lvlJc w:val="left"/>
+      <w:pPr>
+        <w:ind w:left="4374" w:hanging="360"/>
+      </w:pPr>
+      <w:rPr>
+        <w:rFonts w:ascii="Courier New" w:hAnsi="Courier New" w:cs="Courier New" w:hint="default"/>
+      </w:rPr>
+    </w:lvl>
+    <w:lvl w:ilvl="5" w:tplc="080A0005" w:tentative="1">
+      <w:start w:val="1"/>
+      <w:numFmt w:val="bullet"/>
+      <w:lvlText w:val=""/>
+      <w:lvlJc w:val="left"/>
+      <w:pPr>
+        <w:ind w:left="5094" w:hanging="360"/>
+      </w:pPr>
+      <w:rPr>
+        <w:rFonts w:ascii="Wingdings" w:hAnsi="Wingdings" w:hint="default"/>
+      </w:rPr>
+    </w:lvl>
+    <w:lvl w:ilvl="6" w:tplc="080A0001" w:tentative="1">
+      <w:start w:val="1"/>
+      <w:numFmt w:val="bullet"/>
+      <w:lvlText w:val=""/>
+      <w:lvlJc w:val="left"/>
+      <w:pPr>
+        <w:ind w:left="5814" w:hanging="360"/>
+      </w:pPr>
+      <w:rPr>
+        <w:rFonts w:ascii="Symbol" w:hAnsi="Symbol" w:hint="default"/>
+      </w:rPr>
+    </w:lvl>
+    <w:lvl w:ilvl="7" w:tplc="080A0003" w:tentative="1">
+      <w:start w:val="1"/>
+      <w:numFmt w:val="bullet"/>
+      <w:lvlText w:val="o"/>
+      <w:lvlJc w:val="left"/>
+      <w:pPr>
+        <w:ind w:left="6534" w:hanging="360"/>
+      </w:pPr>
+      <w:rPr>
+        <w:rFonts w:ascii="Courier New" w:hAnsi="Courier New" w:cs="Courier New" w:hint="default"/>
+      </w:rPr>
+    </w:lvl>
+    <w:lvl w:ilvl="8" w:tplc="080A0005" w:tentative="1">
+      <w:start w:val="1"/>
+      <w:numFmt w:val="bullet"/>
+      <w:lvlText w:val=""/>
+      <w:lvlJc w:val="left"/>
+      <w:pPr>
+        <w:ind w:left="7254" w:hanging="360"/>
+      </w:pPr>
+      <w:rPr>
+        <w:rFonts w:ascii="Wingdings" w:hAnsi="Wingdings" w:hint="default"/>
+      </w:rPr>
+    </w:lvl>
+  </w:abstractNum>
+  <w:abstractNum w:abstractNumId="1" w15:restartNumberingAfterBreak="0">
+    <w:nsid w:val="0C750E76"/>
+    <w:multiLevelType w:val="hybridMultilevel"/>
+    <w:tmpl w:val="5518FF10"/>
+    <w:lvl w:ilvl="0" w:tplc="8A4E5B12">
+      <w:start w:val="1"/>
+      <w:numFmt w:val="decimal"/>
+      <w:lvlText w:val="%1."/>
+      <w:lvlJc w:val="left"/>
+      <w:pPr>
+        <w:ind w:left="2352" w:hanging="360"/>
+      </w:pPr>
+      <w:rPr>
+        <w:rFonts w:hint="default"/>
+      </w:rPr>
+    </w:lvl>
+    <w:lvl w:ilvl="1" w:tplc="080A0019" w:tentative="1">
+      <w:start w:val="1"/>
+      <w:numFmt w:val="lowerLetter"/>
+      <w:lvlText w:val="%2."/>
+      <w:lvlJc w:val="left"/>
+      <w:pPr>
+        <w:ind w:left="3072" w:hanging="360"/>
+      </w:pPr>
+    </w:lvl>
+    <w:lvl w:ilvl="2" w:tplc="080A001B" w:tentative="1">
+      <w:start w:val="1"/>
+      <w:numFmt w:val="lowerRoman"/>
+      <w:lvlText w:val="%3."/>
+      <w:lvlJc w:val="right"/>
+      <w:pPr>
+        <w:ind w:left="3792" w:hanging="180"/>
+      </w:pPr>
+    </w:lvl>
+    <w:lvl w:ilvl="3" w:tplc="080A000F" w:tentative="1">
+      <w:start w:val="1"/>
+      <w:numFmt w:val="decimal"/>
+      <w:lvlText w:val="%4."/>
+      <w:lvlJc w:val="left"/>
+      <w:pPr>
+        <w:ind w:left="4512" w:hanging="360"/>
+      </w:pPr>
+    </w:lvl>
+    <w:lvl w:ilvl="4" w:tplc="080A0019" w:tentative="1">
+      <w:start w:val="1"/>
+      <w:numFmt w:val="lowerLetter"/>
+      <w:lvlText w:val="%5."/>
+      <w:lvlJc w:val="left"/>
+      <w:pPr>
+        <w:ind w:left="5232" w:hanging="360"/>
+      </w:pPr>
+    </w:lvl>
+    <w:lvl w:ilvl="5" w:tplc="080A001B" w:tentative="1">
+      <w:start w:val="1"/>
+      <w:numFmt w:val="lowerRoman"/>
+      <w:lvlText w:val="%6."/>
+      <w:lvlJc w:val="right"/>
+      <w:pPr>
+        <w:ind w:left="5952" w:hanging="180"/>
+      </w:pPr>
+    </w:lvl>
+    <w:lvl w:ilvl="6" w:tplc="080A000F" w:tentative="1">
+      <w:start w:val="1"/>
+      <w:numFmt w:val="decimal"/>
+      <w:lvlText w:val="%7."/>
+      <w:lvlJc w:val="left"/>
+      <w:pPr>
+        <w:ind w:left="6672" w:hanging="360"/>
+      </w:pPr>
+    </w:lvl>
+    <w:lvl w:ilvl="7" w:tplc="080A0019" w:tentative="1">
+      <w:start w:val="1"/>
+      <w:numFmt w:val="lowerLetter"/>
+      <w:lvlText w:val="%8."/>
+      <w:lvlJc w:val="left"/>
+      <w:pPr>
+        <w:ind w:left="7392" w:hanging="360"/>
+      </w:pPr>
+    </w:lvl>
+    <w:lvl w:ilvl="8" w:tplc="080A001B" w:tentative="1">
+      <w:start w:val="1"/>
+      <w:numFmt w:val="lowerRoman"/>
+      <w:lvlText w:val="%9."/>
+      <w:lvlJc w:val="right"/>
+      <w:pPr>
+        <w:ind w:left="8112" w:hanging="180"/>
+      </w:pPr>
+    </w:lvl>
+  </w:abstractNum>
+  <w:abstractNum w:abstractNumId="2" w15:restartNumberingAfterBreak="0">
+    <w:nsid w:val="131E1765"/>
+    <w:multiLevelType w:val="hybridMultilevel"/>
+    <w:tmpl w:val="44B43610"/>
+    <w:lvl w:ilvl="0" w:tplc="DB82C6CE">
+      <w:start w:val="1"/>
+      <w:numFmt w:val="decimal"/>
+      <w:lvlText w:val="%1."/>
+      <w:lvlJc w:val="left"/>
+      <w:pPr>
+        <w:ind w:left="1776" w:hanging="360"/>
+      </w:pPr>
+      <w:rPr>
+        <w:rFonts w:hint="default"/>
+      </w:rPr>
+    </w:lvl>
+    <w:lvl w:ilvl="1" w:tplc="080A0019" w:tentative="1">
+      <w:start w:val="1"/>
+      <w:numFmt w:val="lowerLetter"/>
+      <w:lvlText w:val="%2."/>
+      <w:lvlJc w:val="left"/>
+      <w:pPr>
+        <w:ind w:left="2496" w:hanging="360"/>
+      </w:pPr>
+    </w:lvl>
+    <w:lvl w:ilvl="2" w:tplc="080A001B" w:tentative="1">
+      <w:start w:val="1"/>
+      <w:numFmt w:val="lowerRoman"/>
+      <w:lvlText w:val="%3."/>
+      <w:lvlJc w:val="right"/>
+      <w:pPr>
+        <w:ind w:left="3216" w:hanging="180"/>
+      </w:pPr>
+    </w:lvl>
+    <w:lvl w:ilvl="3" w:tplc="080A000F" w:tentative="1">
+      <w:start w:val="1"/>
+      <w:numFmt w:val="decimal"/>
+      <w:lvlText w:val="%4."/>
+      <w:lvlJc w:val="left"/>
+      <w:pPr>
+        <w:ind w:left="3936" w:hanging="360"/>
+      </w:pPr>
+    </w:lvl>
+    <w:lvl w:ilvl="4" w:tplc="080A0019" w:tentative="1">
+      <w:start w:val="1"/>
+      <w:numFmt w:val="lowerLetter"/>
+      <w:lvlText w:val="%5."/>
+      <w:lvlJc w:val="left"/>
+      <w:pPr>
+        <w:ind w:left="4656" w:hanging="360"/>
+      </w:pPr>
+    </w:lvl>
+    <w:lvl w:ilvl="5" w:tplc="080A001B" w:tentative="1">
+      <w:start w:val="1"/>
+      <w:numFmt w:val="lowerRoman"/>
+      <w:lvlText w:val="%6."/>
+      <w:lvlJc w:val="right"/>
+      <w:pPr>
+        <w:ind w:left="5376" w:hanging="180"/>
+      </w:pPr>
+    </w:lvl>
+    <w:lvl w:ilvl="6" w:tplc="080A000F" w:tentative="1">
+      <w:start w:val="1"/>
+      <w:numFmt w:val="decimal"/>
+      <w:lvlText w:val="%7."/>
+      <w:lvlJc w:val="left"/>
+      <w:pPr>
+        <w:ind w:left="6096" w:hanging="360"/>
+      </w:pPr>
+    </w:lvl>
+    <w:lvl w:ilvl="7" w:tplc="080A0019" w:tentative="1">
+      <w:start w:val="1"/>
+      <w:numFmt w:val="lowerLetter"/>
+      <w:lvlText w:val="%8."/>
+      <w:lvlJc w:val="left"/>
+      <w:pPr>
+        <w:ind w:left="6816" w:hanging="360"/>
+      </w:pPr>
+    </w:lvl>
+    <w:lvl w:ilvl="8" w:tplc="080A001B" w:tentative="1">
+      <w:start w:val="1"/>
+      <w:numFmt w:val="lowerRoman"/>
+      <w:lvlText w:val="%9."/>
+      <w:lvlJc w:val="right"/>
+      <w:pPr>
+        <w:ind w:left="7536" w:hanging="180"/>
+      </w:pPr>
+    </w:lvl>
+  </w:abstractNum>
+  <w:abstractNum w:abstractNumId="3" w15:restartNumberingAfterBreak="0">
+    <w:nsid w:val="1BDB48EC"/>
+    <w:multiLevelType w:val="multilevel"/>
+    <w:tmpl w:val="B330BA7A"/>
+    <w:lvl w:ilvl="0">
+      <w:start w:val="1"/>
+      <w:numFmt w:val="decimal"/>
+      <w:lvlText w:val="%1."/>
+      <w:lvlJc w:val="left"/>
+      <w:pPr>
+        <w:tabs>
+          <w:tab w:val="num" w:pos="720"/>
+        </w:tabs>
+        <w:ind w:left="720" w:hanging="360"/>
+      </w:pPr>
+    </w:lvl>
+    <w:lvl w:ilvl="1" w:tentative="1">
+      <w:start w:val="1"/>
+      <w:numFmt w:val="decimal"/>
+      <w:lvlText w:val="%2."/>
+      <w:lvlJc w:val="left"/>
+      <w:pPr>
+        <w:tabs>
+          <w:tab w:val="num" w:pos="1440"/>
+        </w:tabs>
+        <w:ind w:left="1440" w:hanging="360"/>
+      </w:pPr>
+    </w:lvl>
+    <w:lvl w:ilvl="2" w:tentative="1">
+      <w:start w:val="1"/>
+      <w:numFmt w:val="decimal"/>
+      <w:lvlText w:val="%3."/>
+      <w:lvlJc w:val="left"/>
+      <w:pPr>
+        <w:tabs>
+          <w:tab w:val="num" w:pos="2160"/>
+        </w:tabs>
+        <w:ind w:left="2160" w:hanging="360"/>
+      </w:pPr>
+    </w:lvl>
+    <w:lvl w:ilvl="3" w:tentative="1">
+      <w:start w:val="1"/>
+      <w:numFmt w:val="decimal"/>
+      <w:lvlText w:val="%4."/>
+      <w:lvlJc w:val="left"/>
+      <w:pPr>
+        <w:tabs>
+          <w:tab w:val="num" w:pos="2880"/>
+        </w:tabs>
+        <w:ind w:left="2880" w:hanging="360"/>
+      </w:pPr>
+    </w:lvl>
+    <w:lvl w:ilvl="4" w:tentative="1">
+      <w:start w:val="1"/>
+      <w:numFmt w:val="decimal"/>
+      <w:lvlText w:val="%5."/>
+      <w:lvlJc w:val="left"/>
+      <w:pPr>
+        <w:tabs>
+          <w:tab w:val="num" w:pos="3600"/>
+        </w:tabs>
+        <w:ind w:left="3600" w:hanging="360"/>
+      </w:pPr>
+    </w:lvl>
+    <w:lvl w:ilvl="5" w:tentative="1">
+      <w:start w:val="1"/>
+      <w:numFmt w:val="decimal"/>
+      <w:lvlText w:val="%6."/>
+      <w:lvlJc w:val="left"/>
+      <w:pPr>
+        <w:tabs>
+          <w:tab w:val="num" w:pos="4320"/>
+        </w:tabs>
+        <w:ind w:left="4320" w:hanging="360"/>
+      </w:pPr>
+    </w:lvl>
+    <w:lvl w:ilvl="6" w:tentative="1">
+      <w:start w:val="1"/>
+      <w:numFmt w:val="decimal"/>
+      <w:lvlText w:val="%7."/>
+      <w:lvlJc w:val="left"/>
+      <w:pPr>
+        <w:tabs>
+          <w:tab w:val="num" w:pos="5040"/>
+        </w:tabs>
+        <w:ind w:left="5040" w:hanging="360"/>
+      </w:pPr>
+    </w:lvl>
+    <w:lvl w:ilvl="7" w:tentative="1">
+      <w:start w:val="1"/>
+      <w:numFmt w:val="decimal"/>
+      <w:lvlText w:val="%8."/>
+      <w:lvlJc w:val="left"/>
+      <w:pPr>
+        <w:tabs>
+          <w:tab w:val="num" w:pos="5760"/>
+        </w:tabs>
+        <w:ind w:left="5760" w:hanging="360"/>
+      </w:pPr>
+    </w:lvl>
+    <w:lvl w:ilvl="8" w:tentative="1">
+      <w:start w:val="1"/>
+      <w:numFmt w:val="decimal"/>
+      <w:lvlText w:val="%9."/>
+      <w:lvlJc w:val="left"/>
+      <w:pPr>
+        <w:tabs>
+          <w:tab w:val="num" w:pos="6480"/>
+        </w:tabs>
+        <w:ind w:left="6480" w:hanging="360"/>
+      </w:pPr>
+    </w:lvl>
+  </w:abstractNum>
+  <w:abstractNum w:abstractNumId="4" w15:restartNumberingAfterBreak="0">
     <w:nsid w:val="1CF523C3"/>
     <w:multiLevelType w:val="hybridMultilevel"/>
     <w:tmpl w:val="000C34DE"/>
@@ -1356,7 +3457,209 @@
       </w:pPr>
     </w:lvl>
   </w:abstractNum>
-  <w:abstractNum w:abstractNumId="1" w15:restartNumberingAfterBreak="0">
+  <w:abstractNum w:abstractNumId="5" w15:restartNumberingAfterBreak="0">
+    <w:nsid w:val="3DDD16D5"/>
+    <w:multiLevelType w:val="hybridMultilevel"/>
+    <w:tmpl w:val="388C9D36"/>
+    <w:lvl w:ilvl="0" w:tplc="080A0001">
+      <w:start w:val="1"/>
+      <w:numFmt w:val="bullet"/>
+      <w:lvlText w:val=""/>
+      <w:lvlJc w:val="left"/>
+      <w:pPr>
+        <w:ind w:left="1428" w:hanging="360"/>
+      </w:pPr>
+      <w:rPr>
+        <w:rFonts w:ascii="Symbol" w:hAnsi="Symbol" w:hint="default"/>
+      </w:rPr>
+    </w:lvl>
+    <w:lvl w:ilvl="1" w:tplc="080A0003" w:tentative="1">
+      <w:start w:val="1"/>
+      <w:numFmt w:val="bullet"/>
+      <w:lvlText w:val="o"/>
+      <w:lvlJc w:val="left"/>
+      <w:pPr>
+        <w:ind w:left="2148" w:hanging="360"/>
+      </w:pPr>
+      <w:rPr>
+        <w:rFonts w:ascii="Courier New" w:hAnsi="Courier New" w:cs="Courier New" w:hint="default"/>
+      </w:rPr>
+    </w:lvl>
+    <w:lvl w:ilvl="2" w:tplc="080A0005" w:tentative="1">
+      <w:start w:val="1"/>
+      <w:numFmt w:val="bullet"/>
+      <w:lvlText w:val=""/>
+      <w:lvlJc w:val="left"/>
+      <w:pPr>
+        <w:ind w:left="2868" w:hanging="360"/>
+      </w:pPr>
+      <w:rPr>
+        <w:rFonts w:ascii="Wingdings" w:hAnsi="Wingdings" w:hint="default"/>
+      </w:rPr>
+    </w:lvl>
+    <w:lvl w:ilvl="3" w:tplc="080A0001" w:tentative="1">
+      <w:start w:val="1"/>
+      <w:numFmt w:val="bullet"/>
+      <w:lvlText w:val=""/>
+      <w:lvlJc w:val="left"/>
+      <w:pPr>
+        <w:ind w:left="3588" w:hanging="360"/>
+      </w:pPr>
+      <w:rPr>
+        <w:rFonts w:ascii="Symbol" w:hAnsi="Symbol" w:hint="default"/>
+      </w:rPr>
+    </w:lvl>
+    <w:lvl w:ilvl="4" w:tplc="080A0003" w:tentative="1">
+      <w:start w:val="1"/>
+      <w:numFmt w:val="bullet"/>
+      <w:lvlText w:val="o"/>
+      <w:lvlJc w:val="left"/>
+      <w:pPr>
+        <w:ind w:left="4308" w:hanging="360"/>
+      </w:pPr>
+      <w:rPr>
+        <w:rFonts w:ascii="Courier New" w:hAnsi="Courier New" w:cs="Courier New" w:hint="default"/>
+      </w:rPr>
+    </w:lvl>
+    <w:lvl w:ilvl="5" w:tplc="080A0005" w:tentative="1">
+      <w:start w:val="1"/>
+      <w:numFmt w:val="bullet"/>
+      <w:lvlText w:val=""/>
+      <w:lvlJc w:val="left"/>
+      <w:pPr>
+        <w:ind w:left="5028" w:hanging="360"/>
+      </w:pPr>
+      <w:rPr>
+        <w:rFonts w:ascii="Wingdings" w:hAnsi="Wingdings" w:hint="default"/>
+      </w:rPr>
+    </w:lvl>
+    <w:lvl w:ilvl="6" w:tplc="080A0001" w:tentative="1">
+      <w:start w:val="1"/>
+      <w:numFmt w:val="bullet"/>
+      <w:lvlText w:val=""/>
+      <w:lvlJc w:val="left"/>
+      <w:pPr>
+        <w:ind w:left="5748" w:hanging="360"/>
+      </w:pPr>
+      <w:rPr>
+        <w:rFonts w:ascii="Symbol" w:hAnsi="Symbol" w:hint="default"/>
+      </w:rPr>
+    </w:lvl>
+    <w:lvl w:ilvl="7" w:tplc="080A0003" w:tentative="1">
+      <w:start w:val="1"/>
+      <w:numFmt w:val="bullet"/>
+      <w:lvlText w:val="o"/>
+      <w:lvlJc w:val="left"/>
+      <w:pPr>
+        <w:ind w:left="6468" w:hanging="360"/>
+      </w:pPr>
+      <w:rPr>
+        <w:rFonts w:ascii="Courier New" w:hAnsi="Courier New" w:cs="Courier New" w:hint="default"/>
+      </w:rPr>
+    </w:lvl>
+    <w:lvl w:ilvl="8" w:tplc="080A0005" w:tentative="1">
+      <w:start w:val="1"/>
+      <w:numFmt w:val="bullet"/>
+      <w:lvlText w:val=""/>
+      <w:lvlJc w:val="left"/>
+      <w:pPr>
+        <w:ind w:left="7188" w:hanging="360"/>
+      </w:pPr>
+      <w:rPr>
+        <w:rFonts w:ascii="Wingdings" w:hAnsi="Wingdings" w:hint="default"/>
+      </w:rPr>
+    </w:lvl>
+  </w:abstractNum>
+  <w:abstractNum w:abstractNumId="6" w15:restartNumberingAfterBreak="0">
+    <w:nsid w:val="423E07C7"/>
+    <w:multiLevelType w:val="hybridMultilevel"/>
+    <w:tmpl w:val="B1F471DE"/>
+    <w:lvl w:ilvl="0" w:tplc="97980CFE">
+      <w:start w:val="1"/>
+      <w:numFmt w:val="decimal"/>
+      <w:lvlText w:val="%1."/>
+      <w:lvlJc w:val="left"/>
+      <w:pPr>
+        <w:ind w:left="1776" w:hanging="360"/>
+      </w:pPr>
+      <w:rPr>
+        <w:rFonts w:hint="default"/>
+      </w:rPr>
+    </w:lvl>
+    <w:lvl w:ilvl="1" w:tplc="080A0019" w:tentative="1">
+      <w:start w:val="1"/>
+      <w:numFmt w:val="lowerLetter"/>
+      <w:lvlText w:val="%2."/>
+      <w:lvlJc w:val="left"/>
+      <w:pPr>
+        <w:ind w:left="2496" w:hanging="360"/>
+      </w:pPr>
+    </w:lvl>
+    <w:lvl w:ilvl="2" w:tplc="080A001B" w:tentative="1">
+      <w:start w:val="1"/>
+      <w:numFmt w:val="lowerRoman"/>
+      <w:lvlText w:val="%3."/>
+      <w:lvlJc w:val="right"/>
+      <w:pPr>
+        <w:ind w:left="3216" w:hanging="180"/>
+      </w:pPr>
+    </w:lvl>
+    <w:lvl w:ilvl="3" w:tplc="080A000F" w:tentative="1">
+      <w:start w:val="1"/>
+      <w:numFmt w:val="decimal"/>
+      <w:lvlText w:val="%4."/>
+      <w:lvlJc w:val="left"/>
+      <w:pPr>
+        <w:ind w:left="3936" w:hanging="360"/>
+      </w:pPr>
+    </w:lvl>
+    <w:lvl w:ilvl="4" w:tplc="080A0019" w:tentative="1">
+      <w:start w:val="1"/>
+      <w:numFmt w:val="lowerLetter"/>
+      <w:lvlText w:val="%5."/>
+      <w:lvlJc w:val="left"/>
+      <w:pPr>
+        <w:ind w:left="4656" w:hanging="360"/>
+      </w:pPr>
+    </w:lvl>
+    <w:lvl w:ilvl="5" w:tplc="080A001B" w:tentative="1">
+      <w:start w:val="1"/>
+      <w:numFmt w:val="lowerRoman"/>
+      <w:lvlText w:val="%6."/>
+      <w:lvlJc w:val="right"/>
+      <w:pPr>
+        <w:ind w:left="5376" w:hanging="180"/>
+      </w:pPr>
+    </w:lvl>
+    <w:lvl w:ilvl="6" w:tplc="080A000F" w:tentative="1">
+      <w:start w:val="1"/>
+      <w:numFmt w:val="decimal"/>
+      <w:lvlText w:val="%7."/>
+      <w:lvlJc w:val="left"/>
+      <w:pPr>
+        <w:ind w:left="6096" w:hanging="360"/>
+      </w:pPr>
+    </w:lvl>
+    <w:lvl w:ilvl="7" w:tplc="080A0019" w:tentative="1">
+      <w:start w:val="1"/>
+      <w:numFmt w:val="lowerLetter"/>
+      <w:lvlText w:val="%8."/>
+      <w:lvlJc w:val="left"/>
+      <w:pPr>
+        <w:ind w:left="6816" w:hanging="360"/>
+      </w:pPr>
+    </w:lvl>
+    <w:lvl w:ilvl="8" w:tplc="080A001B" w:tentative="1">
+      <w:start w:val="1"/>
+      <w:numFmt w:val="lowerRoman"/>
+      <w:lvlText w:val="%9."/>
+      <w:lvlJc w:val="right"/>
+      <w:pPr>
+        <w:ind w:left="7536" w:hanging="180"/>
+      </w:pPr>
+    </w:lvl>
+  </w:abstractNum>
+  <w:abstractNum w:abstractNumId="7" w15:restartNumberingAfterBreak="0">
     <w:nsid w:val="4306063C"/>
     <w:multiLevelType w:val="hybridMultilevel"/>
     <w:tmpl w:val="97AAF1C8"/>
@@ -1365,7 +3668,7 @@
       <w:lvlText w:val="-"/>
       <w:lvlJc w:val="left"/>
       <w:pPr>
-        <w:ind w:left="1854" w:hanging="185"/>
+        <w:ind w:left="1319" w:hanging="185"/>
       </w:pPr>
       <w:rPr>
         <w:rFonts w:ascii="Times New Roman" w:eastAsia="Times New Roman" w:hAnsi="Times New Roman" w:cs="Times New Roman" w:hint="default"/>
@@ -1472,7 +3775,7 @@
       </w:rPr>
     </w:lvl>
   </w:abstractNum>
-  <w:abstractNum w:abstractNumId="2" w15:restartNumberingAfterBreak="0">
+  <w:abstractNum w:abstractNumId="8" w15:restartNumberingAfterBreak="0">
     <w:nsid w:val="74B22785"/>
     <w:multiLevelType w:val="hybridMultilevel"/>
     <w:tmpl w:val="4986F05C"/>
@@ -1565,14 +3868,216 @@
       </w:pPr>
     </w:lvl>
   </w:abstractNum>
+  <w:abstractNum w:abstractNumId="9" w15:restartNumberingAfterBreak="0">
+    <w:nsid w:val="78DC716B"/>
+    <w:multiLevelType w:val="hybridMultilevel"/>
+    <w:tmpl w:val="C3C02C60"/>
+    <w:lvl w:ilvl="0" w:tplc="827E9500">
+      <w:start w:val="1"/>
+      <w:numFmt w:val="decimal"/>
+      <w:lvlText w:val="%1."/>
+      <w:lvlJc w:val="left"/>
+      <w:pPr>
+        <w:ind w:left="2352" w:hanging="360"/>
+      </w:pPr>
+      <w:rPr>
+        <w:rFonts w:hint="default"/>
+      </w:rPr>
+    </w:lvl>
+    <w:lvl w:ilvl="1" w:tplc="080A0019">
+      <w:start w:val="1"/>
+      <w:numFmt w:val="lowerLetter"/>
+      <w:lvlText w:val="%2."/>
+      <w:lvlJc w:val="left"/>
+      <w:pPr>
+        <w:ind w:left="3072" w:hanging="360"/>
+      </w:pPr>
+    </w:lvl>
+    <w:lvl w:ilvl="2" w:tplc="080A001B" w:tentative="1">
+      <w:start w:val="1"/>
+      <w:numFmt w:val="lowerRoman"/>
+      <w:lvlText w:val="%3."/>
+      <w:lvlJc w:val="right"/>
+      <w:pPr>
+        <w:ind w:left="3792" w:hanging="180"/>
+      </w:pPr>
+    </w:lvl>
+    <w:lvl w:ilvl="3" w:tplc="080A000F" w:tentative="1">
+      <w:start w:val="1"/>
+      <w:numFmt w:val="decimal"/>
+      <w:lvlText w:val="%4."/>
+      <w:lvlJc w:val="left"/>
+      <w:pPr>
+        <w:ind w:left="4512" w:hanging="360"/>
+      </w:pPr>
+    </w:lvl>
+    <w:lvl w:ilvl="4" w:tplc="080A0019" w:tentative="1">
+      <w:start w:val="1"/>
+      <w:numFmt w:val="lowerLetter"/>
+      <w:lvlText w:val="%5."/>
+      <w:lvlJc w:val="left"/>
+      <w:pPr>
+        <w:ind w:left="5232" w:hanging="360"/>
+      </w:pPr>
+    </w:lvl>
+    <w:lvl w:ilvl="5" w:tplc="080A001B" w:tentative="1">
+      <w:start w:val="1"/>
+      <w:numFmt w:val="lowerRoman"/>
+      <w:lvlText w:val="%6."/>
+      <w:lvlJc w:val="right"/>
+      <w:pPr>
+        <w:ind w:left="5952" w:hanging="180"/>
+      </w:pPr>
+    </w:lvl>
+    <w:lvl w:ilvl="6" w:tplc="080A000F" w:tentative="1">
+      <w:start w:val="1"/>
+      <w:numFmt w:val="decimal"/>
+      <w:lvlText w:val="%7."/>
+      <w:lvlJc w:val="left"/>
+      <w:pPr>
+        <w:ind w:left="6672" w:hanging="360"/>
+      </w:pPr>
+    </w:lvl>
+    <w:lvl w:ilvl="7" w:tplc="080A0019" w:tentative="1">
+      <w:start w:val="1"/>
+      <w:numFmt w:val="lowerLetter"/>
+      <w:lvlText w:val="%8."/>
+      <w:lvlJc w:val="left"/>
+      <w:pPr>
+        <w:ind w:left="7392" w:hanging="360"/>
+      </w:pPr>
+    </w:lvl>
+    <w:lvl w:ilvl="8" w:tplc="080A001B" w:tentative="1">
+      <w:start w:val="1"/>
+      <w:numFmt w:val="lowerRoman"/>
+      <w:lvlText w:val="%9."/>
+      <w:lvlJc w:val="right"/>
+      <w:pPr>
+        <w:ind w:left="8112" w:hanging="180"/>
+      </w:pPr>
+    </w:lvl>
+  </w:abstractNum>
+  <w:abstractNum w:abstractNumId="10" w15:restartNumberingAfterBreak="0">
+    <w:nsid w:val="7E264FFB"/>
+    <w:multiLevelType w:val="hybridMultilevel"/>
+    <w:tmpl w:val="2C7CF19A"/>
+    <w:lvl w:ilvl="0" w:tplc="FFFFFFFF">
+      <w:start w:val="1"/>
+      <w:numFmt w:val="decimal"/>
+      <w:lvlText w:val="%1."/>
+      <w:lvlJc w:val="left"/>
+      <w:pPr>
+        <w:ind w:left="1068" w:hanging="360"/>
+      </w:pPr>
+      <w:rPr>
+        <w:rFonts w:hint="default"/>
+      </w:rPr>
+    </w:lvl>
+    <w:lvl w:ilvl="1" w:tplc="080A0019" w:tentative="1">
+      <w:start w:val="1"/>
+      <w:numFmt w:val="lowerLetter"/>
+      <w:lvlText w:val="%2."/>
+      <w:lvlJc w:val="left"/>
+      <w:pPr>
+        <w:ind w:left="1080" w:hanging="360"/>
+      </w:pPr>
+    </w:lvl>
+    <w:lvl w:ilvl="2" w:tplc="080A001B" w:tentative="1">
+      <w:start w:val="1"/>
+      <w:numFmt w:val="lowerRoman"/>
+      <w:lvlText w:val="%3."/>
+      <w:lvlJc w:val="right"/>
+      <w:pPr>
+        <w:ind w:left="1800" w:hanging="180"/>
+      </w:pPr>
+    </w:lvl>
+    <w:lvl w:ilvl="3" w:tplc="080A000F" w:tentative="1">
+      <w:start w:val="1"/>
+      <w:numFmt w:val="decimal"/>
+      <w:lvlText w:val="%4."/>
+      <w:lvlJc w:val="left"/>
+      <w:pPr>
+        <w:ind w:left="2520" w:hanging="360"/>
+      </w:pPr>
+    </w:lvl>
+    <w:lvl w:ilvl="4" w:tplc="080A0019" w:tentative="1">
+      <w:start w:val="1"/>
+      <w:numFmt w:val="lowerLetter"/>
+      <w:lvlText w:val="%5."/>
+      <w:lvlJc w:val="left"/>
+      <w:pPr>
+        <w:ind w:left="3240" w:hanging="360"/>
+      </w:pPr>
+    </w:lvl>
+    <w:lvl w:ilvl="5" w:tplc="080A001B" w:tentative="1">
+      <w:start w:val="1"/>
+      <w:numFmt w:val="lowerRoman"/>
+      <w:lvlText w:val="%6."/>
+      <w:lvlJc w:val="right"/>
+      <w:pPr>
+        <w:ind w:left="3960" w:hanging="180"/>
+      </w:pPr>
+    </w:lvl>
+    <w:lvl w:ilvl="6" w:tplc="080A000F" w:tentative="1">
+      <w:start w:val="1"/>
+      <w:numFmt w:val="decimal"/>
+      <w:lvlText w:val="%7."/>
+      <w:lvlJc w:val="left"/>
+      <w:pPr>
+        <w:ind w:left="4680" w:hanging="360"/>
+      </w:pPr>
+    </w:lvl>
+    <w:lvl w:ilvl="7" w:tplc="080A0019" w:tentative="1">
+      <w:start w:val="1"/>
+      <w:numFmt w:val="lowerLetter"/>
+      <w:lvlText w:val="%8."/>
+      <w:lvlJc w:val="left"/>
+      <w:pPr>
+        <w:ind w:left="5400" w:hanging="360"/>
+      </w:pPr>
+    </w:lvl>
+    <w:lvl w:ilvl="8" w:tplc="080A001B" w:tentative="1">
+      <w:start w:val="1"/>
+      <w:numFmt w:val="lowerRoman"/>
+      <w:lvlText w:val="%9."/>
+      <w:lvlJc w:val="right"/>
+      <w:pPr>
+        <w:ind w:left="6120" w:hanging="180"/>
+      </w:pPr>
+    </w:lvl>
+  </w:abstractNum>
   <w:num w:numId="1" w16cid:durableId="1012419149">
+    <w:abstractNumId w:val="7"/>
+  </w:num>
+  <w:num w:numId="2" w16cid:durableId="1884246668">
+    <w:abstractNumId w:val="4"/>
+  </w:num>
+  <w:num w:numId="3" w16cid:durableId="497383119">
+    <w:abstractNumId w:val="8"/>
+  </w:num>
+  <w:num w:numId="4" w16cid:durableId="219705608">
+    <w:abstractNumId w:val="10"/>
+  </w:num>
+  <w:num w:numId="5" w16cid:durableId="1914582470">
+    <w:abstractNumId w:val="5"/>
+  </w:num>
+  <w:num w:numId="6" w16cid:durableId="285159854">
+    <w:abstractNumId w:val="0"/>
+  </w:num>
+  <w:num w:numId="7" w16cid:durableId="2041085759">
+    <w:abstractNumId w:val="2"/>
+  </w:num>
+  <w:num w:numId="8" w16cid:durableId="1087923458">
+    <w:abstractNumId w:val="6"/>
+  </w:num>
+  <w:num w:numId="9" w16cid:durableId="27415919">
     <w:abstractNumId w:val="1"/>
   </w:num>
-  <w:num w:numId="2" w16cid:durableId="1884246668">
-    <w:abstractNumId w:val="0"/>
+  <w:num w:numId="10" w16cid:durableId="2098818653">
+    <w:abstractNumId w:val="9"/>
   </w:num>
-  <w:num w:numId="3" w16cid:durableId="497383119">
-    <w:abstractNumId w:val="2"/>
+  <w:num w:numId="11" w16cid:durableId="784275929">
+    <w:abstractNumId w:val="3"/>
   </w:num>
 </w:numbering>
 </file>
@@ -1977,7 +4482,7 @@
   <w:style w:type="paragraph" w:default="1" w:styleId="Normal">
     <w:name w:val="Normal"/>
     <w:qFormat/>
-    <w:rsid w:val="009D43BE"/>
+    <w:rsid w:val="00F93818"/>
     <w:rPr>
       <w:rFonts w:ascii="Times New Roman" w:hAnsi="Times New Roman"/>
       <w:sz w:val="22"/>
@@ -2056,7 +4561,6 @@
     <w:next w:val="Normal"/>
     <w:link w:val="Heading4Char"/>
     <w:uiPriority w:val="9"/>
-    <w:semiHidden/>
     <w:unhideWhenUsed/>
     <w:qFormat/>
     <w:rsid w:val="00BB3F87"/>
@@ -2079,7 +4583,6 @@
     <w:next w:val="Normal"/>
     <w:link w:val="Heading5Char"/>
     <w:uiPriority w:val="9"/>
-    <w:semiHidden/>
     <w:unhideWhenUsed/>
     <w:qFormat/>
     <w:rsid w:val="00BB3F87"/>
@@ -2254,7 +4757,6 @@
     <w:basedOn w:val="DefaultParagraphFont"/>
     <w:link w:val="Heading4"/>
     <w:uiPriority w:val="9"/>
-    <w:semiHidden/>
     <w:rsid w:val="00BB3F87"/>
     <w:rPr>
       <w:rFonts w:eastAsiaTheme="majorEastAsia" w:cstheme="majorBidi"/>
@@ -2268,7 +4770,6 @@
     <w:basedOn w:val="DefaultParagraphFont"/>
     <w:link w:val="Heading5"/>
     <w:uiPriority w:val="9"/>
-    <w:semiHidden/>
     <w:rsid w:val="00BB3F87"/>
     <w:rPr>
       <w:rFonts w:eastAsiaTheme="majorEastAsia" w:cstheme="majorBidi"/>
@@ -2534,6 +5035,48 @@
       <w:lang w:val="es-ES"/>
       <w14:ligatures w14:val="none"/>
     </w:rPr>
+  </w:style>
+  <w:style w:type="character" w:styleId="Hyperlink">
+    <w:name w:val="Hyperlink"/>
+    <w:basedOn w:val="DefaultParagraphFont"/>
+    <w:uiPriority w:val="99"/>
+    <w:unhideWhenUsed/>
+    <w:rsid w:val="00DB3740"/>
+    <w:rPr>
+      <w:color w:val="467886" w:themeColor="hyperlink"/>
+      <w:u w:val="single"/>
+    </w:rPr>
+  </w:style>
+  <w:style w:type="character" w:styleId="UnresolvedMention">
+    <w:name w:val="Unresolved Mention"/>
+    <w:basedOn w:val="DefaultParagraphFont"/>
+    <w:uiPriority w:val="99"/>
+    <w:semiHidden/>
+    <w:unhideWhenUsed/>
+    <w:rsid w:val="00DB3740"/>
+    <w:rPr>
+      <w:color w:val="605E5C"/>
+      <w:shd w:val="clear" w:color="auto" w:fill="E1DFDD"/>
+    </w:rPr>
+  </w:style>
+  <w:style w:type="table" w:styleId="TableGrid">
+    <w:name w:val="Table Grid"/>
+    <w:basedOn w:val="TableNormal"/>
+    <w:uiPriority w:val="39"/>
+    <w:rsid w:val="00DB3740"/>
+    <w:pPr>
+      <w:spacing w:after="0" w:line="240" w:lineRule="auto"/>
+    </w:pPr>
+    <w:tblPr>
+      <w:tblBorders>
+        <w:top w:val="single" w:sz="4" w:space="0" w:color="auto"/>
+        <w:left w:val="single" w:sz="4" w:space="0" w:color="auto"/>
+        <w:bottom w:val="single" w:sz="4" w:space="0" w:color="auto"/>
+        <w:right w:val="single" w:sz="4" w:space="0" w:color="auto"/>
+        <w:insideH w:val="single" w:sz="4" w:space="0" w:color="auto"/>
+        <w:insideV w:val="single" w:sz="4" w:space="0" w:color="auto"/>
+      </w:tblBorders>
+    </w:tblPr>
   </w:style>
 </w:styles>
 </file>

</xml_diff>

<commit_message>
Indice y VSCode en manuales
</commit_message>
<xml_diff>
--- a/Manuales/Manual Técnico.docx
+++ b/Manuales/Manual Técnico.docx
@@ -59,7 +59,7 @@
                     <pic:cNvPicPr/>
                   </pic:nvPicPr>
                   <pic:blipFill>
-                    <a:blip r:embed="rId5" cstate="print"/>
+                    <a:blip r:embed="rId6" cstate="print"/>
                     <a:stretch>
                       <a:fillRect/>
                     </a:stretch>
@@ -107,7 +107,7 @@
                     <pic:cNvPicPr/>
                   </pic:nvPicPr>
                   <pic:blipFill>
-                    <a:blip r:embed="rId6" cstate="print"/>
+                    <a:blip r:embed="rId7" cstate="print"/>
                     <a:stretch>
                       <a:fillRect/>
                     </a:stretch>
@@ -127,6 +127,7 @@
           </wp:anchor>
         </w:drawing>
       </w:r>
+      <w:bookmarkStart w:id="0" w:name="_Toc183648470"/>
       <w:r>
         <w:rPr>
           <w:rStyle w:val="Heading2Char"/>
@@ -139,6 +140,7 @@
         </w:rPr>
         <w:t>INSTITUTO POLITÉCNICO NACIONAL</w:t>
       </w:r>
+      <w:bookmarkEnd w:id="0"/>
     </w:p>
     <w:p>
       <w:pPr>
@@ -154,6 +156,7 @@
           <w:szCs w:val="44"/>
         </w:rPr>
       </w:pPr>
+      <w:bookmarkStart w:id="1" w:name="_Toc183648471"/>
       <w:r>
         <w:rPr>
           <w:rStyle w:val="Heading2Char"/>
@@ -166,6 +169,7 @@
         </w:rPr>
         <w:t>ESCUELA SUPERIOR DE CÓMPUTO</w:t>
       </w:r>
+      <w:bookmarkEnd w:id="1"/>
     </w:p>
     <w:p>
       <w:pPr>
@@ -185,6 +189,7 @@
           <w:szCs w:val="36"/>
         </w:rPr>
       </w:pPr>
+      <w:bookmarkStart w:id="2" w:name="_Toc183648472"/>
       <w:r>
         <w:rPr>
           <w:szCs w:val="36"/>
@@ -230,6 +235,7 @@
         </w:rPr>
         <w:t>2024-B049</w:t>
       </w:r>
+      <w:bookmarkEnd w:id="2"/>
     </w:p>
     <w:p>
       <w:pPr>
@@ -544,12 +550,14 @@
           <w:sz w:val="32"/>
         </w:rPr>
       </w:pPr>
+      <w:proofErr w:type="spellStart"/>
       <w:r>
         <w:rPr>
           <w:sz w:val="32"/>
         </w:rPr>
         <w:t>Baiz</w:t>
       </w:r>
+      <w:proofErr w:type="spellEnd"/>
       <w:r>
         <w:rPr>
           <w:spacing w:val="-2"/>
@@ -752,6 +760,7 @@
           <w:u w:val="single" w:color="0070C0"/>
         </w:rPr>
       </w:pPr>
+      <w:bookmarkStart w:id="3" w:name="_Toc183648473"/>
       <w:r>
         <w:rPr>
           <w:rStyle w:val="Heading2Char"/>
@@ -763,6 +772,7 @@
         </w:rPr>
         <w:t>MANUAL TÉCNICO</w:t>
       </w:r>
+      <w:bookmarkEnd w:id="3"/>
     </w:p>
     <w:p>
       <w:pPr>
@@ -787,6 +797,1667 @@
         <w:br w:type="page"/>
       </w:r>
     </w:p>
+    <w:sdt>
+      <w:sdtPr>
+        <w:id w:val="-1482773314"/>
+        <w:docPartObj>
+          <w:docPartGallery w:val="Table of Contents"/>
+          <w:docPartUnique/>
+        </w:docPartObj>
+      </w:sdtPr>
+      <w:sdtEndPr>
+        <w:rPr>
+          <w:rFonts w:ascii="Times New Roman" w:eastAsiaTheme="minorHAnsi" w:hAnsi="Times New Roman" w:cstheme="minorBidi"/>
+          <w:b/>
+          <w:bCs/>
+          <w:noProof/>
+          <w:color w:val="auto"/>
+          <w:kern w:val="2"/>
+          <w:sz w:val="22"/>
+          <w:szCs w:val="24"/>
+          <w:lang w:val="es-MX"/>
+          <w14:ligatures w14:val="standardContextual"/>
+        </w:rPr>
+      </w:sdtEndPr>
+      <w:sdtContent>
+        <w:p>
+          <w:pPr>
+            <w:pStyle w:val="TOCHeading"/>
+          </w:pPr>
+          <w:proofErr w:type="spellStart"/>
+          <w:r>
+            <w:t>Conte</w:t>
+          </w:r>
+          <w:r>
+            <w:t>nido</w:t>
+          </w:r>
+          <w:proofErr w:type="spellEnd"/>
+          <w:r>
+            <w:fldChar w:fldCharType="begin"/>
+          </w:r>
+          <w:r>
+            <w:instrText xml:space="preserve"> TOC \o "1-3" \h \z \u </w:instrText>
+          </w:r>
+          <w:r>
+            <w:fldChar w:fldCharType="separate"/>
+          </w:r>
+        </w:p>
+        <w:p>
+          <w:pPr>
+            <w:pStyle w:val="TOC2"/>
+            <w:tabs>
+              <w:tab w:val="left" w:pos="720"/>
+              <w:tab w:val="right" w:leader="dot" w:pos="10790"/>
+            </w:tabs>
+            <w:rPr>
+              <w:noProof/>
+            </w:rPr>
+          </w:pPr>
+          <w:hyperlink w:anchor="_Toc183648474" w:history="1">
+            <w:r>
+              <w:rPr>
+                <w:rStyle w:val="Hyperlink"/>
+                <w:b/>
+                <w:noProof/>
+              </w:rPr>
+              <w:t>I.</w:t>
+            </w:r>
+            <w:r>
+              <w:rPr>
+                <w:noProof/>
+              </w:rPr>
+              <w:tab/>
+            </w:r>
+            <w:r>
+              <w:rPr>
+                <w:rStyle w:val="Hyperlink"/>
+                <w:b/>
+                <w:bCs/>
+                <w:noProof/>
+              </w:rPr>
+              <w:t>Introducción:</w:t>
+            </w:r>
+            <w:r>
+              <w:rPr>
+                <w:noProof/>
+                <w:webHidden/>
+              </w:rPr>
+              <w:tab/>
+            </w:r>
+            <w:r>
+              <w:rPr>
+                <w:noProof/>
+                <w:webHidden/>
+              </w:rPr>
+              <w:fldChar w:fldCharType="begin"/>
+            </w:r>
+            <w:r>
+              <w:rPr>
+                <w:noProof/>
+                <w:webHidden/>
+              </w:rPr>
+              <w:instrText xml:space="preserve"> PAGEREF _Toc183648474 \h </w:instrText>
+            </w:r>
+            <w:r>
+              <w:rPr>
+                <w:noProof/>
+                <w:webHidden/>
+              </w:rPr>
+            </w:r>
+            <w:r>
+              <w:rPr>
+                <w:noProof/>
+                <w:webHidden/>
+              </w:rPr>
+              <w:fldChar w:fldCharType="separate"/>
+            </w:r>
+            <w:r>
+              <w:rPr>
+                <w:noProof/>
+                <w:webHidden/>
+              </w:rPr>
+              <w:t>4</w:t>
+            </w:r>
+            <w:r>
+              <w:rPr>
+                <w:noProof/>
+                <w:webHidden/>
+              </w:rPr>
+              <w:fldChar w:fldCharType="end"/>
+            </w:r>
+          </w:hyperlink>
+        </w:p>
+        <w:p>
+          <w:pPr>
+            <w:pStyle w:val="TOC3"/>
+            <w:tabs>
+              <w:tab w:val="left" w:pos="960"/>
+              <w:tab w:val="right" w:leader="dot" w:pos="10790"/>
+            </w:tabs>
+            <w:rPr>
+              <w:noProof/>
+            </w:rPr>
+          </w:pPr>
+          <w:hyperlink w:anchor="_Toc183648475" w:history="1">
+            <w:r>
+              <w:rPr>
+                <w:rStyle w:val="Hyperlink"/>
+                <w:noProof/>
+              </w:rPr>
+              <w:t>1.</w:t>
+            </w:r>
+            <w:r>
+              <w:rPr>
+                <w:noProof/>
+              </w:rPr>
+              <w:tab/>
+            </w:r>
+            <w:r>
+              <w:rPr>
+                <w:rStyle w:val="Hyperlink"/>
+                <w:noProof/>
+              </w:rPr>
+              <w:t>Objetivo</w:t>
+            </w:r>
+            <w:r>
+              <w:rPr>
+                <w:noProof/>
+                <w:webHidden/>
+              </w:rPr>
+              <w:tab/>
+            </w:r>
+            <w:r>
+              <w:rPr>
+                <w:noProof/>
+                <w:webHidden/>
+              </w:rPr>
+              <w:fldChar w:fldCharType="begin"/>
+            </w:r>
+            <w:r>
+              <w:rPr>
+                <w:noProof/>
+                <w:webHidden/>
+              </w:rPr>
+              <w:instrText xml:space="preserve"> PAGEREF _Toc183648475 \h </w:instrText>
+            </w:r>
+            <w:r>
+              <w:rPr>
+                <w:noProof/>
+                <w:webHidden/>
+              </w:rPr>
+            </w:r>
+            <w:r>
+              <w:rPr>
+                <w:noProof/>
+                <w:webHidden/>
+              </w:rPr>
+              <w:fldChar w:fldCharType="separate"/>
+            </w:r>
+            <w:r>
+              <w:rPr>
+                <w:noProof/>
+                <w:webHidden/>
+              </w:rPr>
+              <w:t>4</w:t>
+            </w:r>
+            <w:r>
+              <w:rPr>
+                <w:noProof/>
+                <w:webHidden/>
+              </w:rPr>
+              <w:fldChar w:fldCharType="end"/>
+            </w:r>
+          </w:hyperlink>
+        </w:p>
+        <w:p>
+          <w:pPr>
+            <w:pStyle w:val="TOC3"/>
+            <w:tabs>
+              <w:tab w:val="left" w:pos="960"/>
+              <w:tab w:val="right" w:leader="dot" w:pos="10790"/>
+            </w:tabs>
+            <w:rPr>
+              <w:noProof/>
+            </w:rPr>
+          </w:pPr>
+          <w:hyperlink w:anchor="_Toc183648476" w:history="1">
+            <w:r>
+              <w:rPr>
+                <w:rStyle w:val="Hyperlink"/>
+                <w:noProof/>
+              </w:rPr>
+              <w:t>2.</w:t>
+            </w:r>
+            <w:r>
+              <w:rPr>
+                <w:noProof/>
+              </w:rPr>
+              <w:tab/>
+            </w:r>
+            <w:r>
+              <w:rPr>
+                <w:rStyle w:val="Hyperlink"/>
+                <w:noProof/>
+              </w:rPr>
+              <w:t>Alcance del Software</w:t>
+            </w:r>
+            <w:r>
+              <w:rPr>
+                <w:noProof/>
+                <w:webHidden/>
+              </w:rPr>
+              <w:tab/>
+            </w:r>
+            <w:r>
+              <w:rPr>
+                <w:noProof/>
+                <w:webHidden/>
+              </w:rPr>
+              <w:fldChar w:fldCharType="begin"/>
+            </w:r>
+            <w:r>
+              <w:rPr>
+                <w:noProof/>
+                <w:webHidden/>
+              </w:rPr>
+              <w:instrText xml:space="preserve"> PAGEREF _Toc183648476 \h </w:instrText>
+            </w:r>
+            <w:r>
+              <w:rPr>
+                <w:noProof/>
+                <w:webHidden/>
+              </w:rPr>
+            </w:r>
+            <w:r>
+              <w:rPr>
+                <w:noProof/>
+                <w:webHidden/>
+              </w:rPr>
+              <w:fldChar w:fldCharType="separate"/>
+            </w:r>
+            <w:r>
+              <w:rPr>
+                <w:noProof/>
+                <w:webHidden/>
+              </w:rPr>
+              <w:t>4</w:t>
+            </w:r>
+            <w:r>
+              <w:rPr>
+                <w:noProof/>
+                <w:webHidden/>
+              </w:rPr>
+              <w:fldChar w:fldCharType="end"/>
+            </w:r>
+          </w:hyperlink>
+        </w:p>
+        <w:p>
+          <w:pPr>
+            <w:pStyle w:val="TOC3"/>
+            <w:tabs>
+              <w:tab w:val="left" w:pos="960"/>
+              <w:tab w:val="right" w:leader="dot" w:pos="10790"/>
+            </w:tabs>
+            <w:rPr>
+              <w:noProof/>
+            </w:rPr>
+          </w:pPr>
+          <w:hyperlink w:anchor="_Toc183648477" w:history="1">
+            <w:r>
+              <w:rPr>
+                <w:rStyle w:val="Hyperlink"/>
+                <w:noProof/>
+              </w:rPr>
+              <w:t>3.</w:t>
+            </w:r>
+            <w:r>
+              <w:rPr>
+                <w:noProof/>
+              </w:rPr>
+              <w:tab/>
+            </w:r>
+            <w:r>
+              <w:rPr>
+                <w:rStyle w:val="Hyperlink"/>
+                <w:noProof/>
+              </w:rPr>
+              <w:t>Versiones del documento.</w:t>
+            </w:r>
+            <w:r>
+              <w:rPr>
+                <w:noProof/>
+                <w:webHidden/>
+              </w:rPr>
+              <w:tab/>
+            </w:r>
+            <w:r>
+              <w:rPr>
+                <w:noProof/>
+                <w:webHidden/>
+              </w:rPr>
+              <w:fldChar w:fldCharType="begin"/>
+            </w:r>
+            <w:r>
+              <w:rPr>
+                <w:noProof/>
+                <w:webHidden/>
+              </w:rPr>
+              <w:instrText xml:space="preserve"> PAGEREF _Toc183648477 \h </w:instrText>
+            </w:r>
+            <w:r>
+              <w:rPr>
+                <w:noProof/>
+                <w:webHidden/>
+              </w:rPr>
+            </w:r>
+            <w:r>
+              <w:rPr>
+                <w:noProof/>
+                <w:webHidden/>
+              </w:rPr>
+              <w:fldChar w:fldCharType="separate"/>
+            </w:r>
+            <w:r>
+              <w:rPr>
+                <w:noProof/>
+                <w:webHidden/>
+              </w:rPr>
+              <w:t>4</w:t>
+            </w:r>
+            <w:r>
+              <w:rPr>
+                <w:noProof/>
+                <w:webHidden/>
+              </w:rPr>
+              <w:fldChar w:fldCharType="end"/>
+            </w:r>
+          </w:hyperlink>
+        </w:p>
+        <w:p>
+          <w:pPr>
+            <w:pStyle w:val="TOC2"/>
+            <w:tabs>
+              <w:tab w:val="left" w:pos="720"/>
+              <w:tab w:val="right" w:leader="dot" w:pos="10790"/>
+            </w:tabs>
+            <w:rPr>
+              <w:noProof/>
+            </w:rPr>
+          </w:pPr>
+          <w:hyperlink w:anchor="_Toc183648478" w:history="1">
+            <w:r>
+              <w:rPr>
+                <w:rStyle w:val="Hyperlink"/>
+                <w:b/>
+                <w:noProof/>
+              </w:rPr>
+              <w:t>II.</w:t>
+            </w:r>
+            <w:r>
+              <w:rPr>
+                <w:noProof/>
+              </w:rPr>
+              <w:tab/>
+            </w:r>
+            <w:r>
+              <w:rPr>
+                <w:rStyle w:val="Hyperlink"/>
+                <w:b/>
+                <w:bCs/>
+                <w:noProof/>
+              </w:rPr>
+              <w:t>Requerimientos del sistema:</w:t>
+            </w:r>
+            <w:r>
+              <w:rPr>
+                <w:noProof/>
+                <w:webHidden/>
+              </w:rPr>
+              <w:tab/>
+            </w:r>
+            <w:r>
+              <w:rPr>
+                <w:noProof/>
+                <w:webHidden/>
+              </w:rPr>
+              <w:fldChar w:fldCharType="begin"/>
+            </w:r>
+            <w:r>
+              <w:rPr>
+                <w:noProof/>
+                <w:webHidden/>
+              </w:rPr>
+              <w:instrText xml:space="preserve"> PAGEREF _Toc183648478 \h </w:instrText>
+            </w:r>
+            <w:r>
+              <w:rPr>
+                <w:noProof/>
+                <w:webHidden/>
+              </w:rPr>
+            </w:r>
+            <w:r>
+              <w:rPr>
+                <w:noProof/>
+                <w:webHidden/>
+              </w:rPr>
+              <w:fldChar w:fldCharType="separate"/>
+            </w:r>
+            <w:r>
+              <w:rPr>
+                <w:noProof/>
+                <w:webHidden/>
+              </w:rPr>
+              <w:t>4</w:t>
+            </w:r>
+            <w:r>
+              <w:rPr>
+                <w:noProof/>
+                <w:webHidden/>
+              </w:rPr>
+              <w:fldChar w:fldCharType="end"/>
+            </w:r>
+          </w:hyperlink>
+        </w:p>
+        <w:p>
+          <w:pPr>
+            <w:pStyle w:val="TOC3"/>
+            <w:tabs>
+              <w:tab w:val="left" w:pos="960"/>
+              <w:tab w:val="right" w:leader="dot" w:pos="10790"/>
+            </w:tabs>
+            <w:rPr>
+              <w:noProof/>
+            </w:rPr>
+          </w:pPr>
+          <w:hyperlink w:anchor="_Toc183648479" w:history="1">
+            <w:r>
+              <w:rPr>
+                <w:rStyle w:val="Hyperlink"/>
+                <w:noProof/>
+              </w:rPr>
+              <w:t>1.</w:t>
+            </w:r>
+            <w:r>
+              <w:rPr>
+                <w:noProof/>
+              </w:rPr>
+              <w:tab/>
+            </w:r>
+            <w:r>
+              <w:rPr>
+                <w:rStyle w:val="Hyperlink"/>
+                <w:noProof/>
+              </w:rPr>
+              <w:t>Hardware necesario.</w:t>
+            </w:r>
+            <w:r>
+              <w:rPr>
+                <w:noProof/>
+                <w:webHidden/>
+              </w:rPr>
+              <w:tab/>
+            </w:r>
+            <w:r>
+              <w:rPr>
+                <w:noProof/>
+                <w:webHidden/>
+              </w:rPr>
+              <w:fldChar w:fldCharType="begin"/>
+            </w:r>
+            <w:r>
+              <w:rPr>
+                <w:noProof/>
+                <w:webHidden/>
+              </w:rPr>
+              <w:instrText xml:space="preserve"> PAGEREF _Toc183648479 \h </w:instrText>
+            </w:r>
+            <w:r>
+              <w:rPr>
+                <w:noProof/>
+                <w:webHidden/>
+              </w:rPr>
+            </w:r>
+            <w:r>
+              <w:rPr>
+                <w:noProof/>
+                <w:webHidden/>
+              </w:rPr>
+              <w:fldChar w:fldCharType="separate"/>
+            </w:r>
+            <w:r>
+              <w:rPr>
+                <w:noProof/>
+                <w:webHidden/>
+              </w:rPr>
+              <w:t>4</w:t>
+            </w:r>
+            <w:r>
+              <w:rPr>
+                <w:noProof/>
+                <w:webHidden/>
+              </w:rPr>
+              <w:fldChar w:fldCharType="end"/>
+            </w:r>
+          </w:hyperlink>
+        </w:p>
+        <w:p>
+          <w:pPr>
+            <w:pStyle w:val="TOC3"/>
+            <w:tabs>
+              <w:tab w:val="left" w:pos="960"/>
+              <w:tab w:val="right" w:leader="dot" w:pos="10790"/>
+            </w:tabs>
+            <w:rPr>
+              <w:noProof/>
+            </w:rPr>
+          </w:pPr>
+          <w:hyperlink w:anchor="_Toc183648480" w:history="1">
+            <w:r>
+              <w:rPr>
+                <w:rStyle w:val="Hyperlink"/>
+                <w:noProof/>
+              </w:rPr>
+              <w:t>2.</w:t>
+            </w:r>
+            <w:r>
+              <w:rPr>
+                <w:noProof/>
+              </w:rPr>
+              <w:tab/>
+            </w:r>
+            <w:r>
+              <w:rPr>
+                <w:rStyle w:val="Hyperlink"/>
+                <w:noProof/>
+              </w:rPr>
+              <w:t>Software de base o dependencias.</w:t>
+            </w:r>
+            <w:r>
+              <w:rPr>
+                <w:noProof/>
+                <w:webHidden/>
+              </w:rPr>
+              <w:tab/>
+            </w:r>
+            <w:r>
+              <w:rPr>
+                <w:noProof/>
+                <w:webHidden/>
+              </w:rPr>
+              <w:fldChar w:fldCharType="begin"/>
+            </w:r>
+            <w:r>
+              <w:rPr>
+                <w:noProof/>
+                <w:webHidden/>
+              </w:rPr>
+              <w:instrText xml:space="preserve"> PAGEREF _Toc183648480 \h </w:instrText>
+            </w:r>
+            <w:r>
+              <w:rPr>
+                <w:noProof/>
+                <w:webHidden/>
+              </w:rPr>
+            </w:r>
+            <w:r>
+              <w:rPr>
+                <w:noProof/>
+                <w:webHidden/>
+              </w:rPr>
+              <w:fldChar w:fldCharType="separate"/>
+            </w:r>
+            <w:r>
+              <w:rPr>
+                <w:noProof/>
+                <w:webHidden/>
+              </w:rPr>
+              <w:t>4</w:t>
+            </w:r>
+            <w:r>
+              <w:rPr>
+                <w:noProof/>
+                <w:webHidden/>
+              </w:rPr>
+              <w:fldChar w:fldCharType="end"/>
+            </w:r>
+          </w:hyperlink>
+        </w:p>
+        <w:p>
+          <w:pPr>
+            <w:pStyle w:val="TOC3"/>
+            <w:tabs>
+              <w:tab w:val="left" w:pos="960"/>
+              <w:tab w:val="right" w:leader="dot" w:pos="10790"/>
+            </w:tabs>
+            <w:rPr>
+              <w:noProof/>
+            </w:rPr>
+          </w:pPr>
+          <w:hyperlink w:anchor="_Toc183648481" w:history="1">
+            <w:r>
+              <w:rPr>
+                <w:rStyle w:val="Hyperlink"/>
+                <w:noProof/>
+              </w:rPr>
+              <w:t>3.</w:t>
+            </w:r>
+            <w:r>
+              <w:rPr>
+                <w:noProof/>
+              </w:rPr>
+              <w:tab/>
+            </w:r>
+            <w:r>
+              <w:rPr>
+                <w:rStyle w:val="Hyperlink"/>
+                <w:noProof/>
+              </w:rPr>
+              <w:t>Configuraciones recomendadas.</w:t>
+            </w:r>
+            <w:r>
+              <w:rPr>
+                <w:noProof/>
+                <w:webHidden/>
+              </w:rPr>
+              <w:tab/>
+            </w:r>
+            <w:r>
+              <w:rPr>
+                <w:noProof/>
+                <w:webHidden/>
+              </w:rPr>
+              <w:fldChar w:fldCharType="begin"/>
+            </w:r>
+            <w:r>
+              <w:rPr>
+                <w:noProof/>
+                <w:webHidden/>
+              </w:rPr>
+              <w:instrText xml:space="preserve"> PAGEREF _Toc183648481 \h </w:instrText>
+            </w:r>
+            <w:r>
+              <w:rPr>
+                <w:noProof/>
+                <w:webHidden/>
+              </w:rPr>
+            </w:r>
+            <w:r>
+              <w:rPr>
+                <w:noProof/>
+                <w:webHidden/>
+              </w:rPr>
+              <w:fldChar w:fldCharType="separate"/>
+            </w:r>
+            <w:r>
+              <w:rPr>
+                <w:noProof/>
+                <w:webHidden/>
+              </w:rPr>
+              <w:t>4</w:t>
+            </w:r>
+            <w:r>
+              <w:rPr>
+                <w:noProof/>
+                <w:webHidden/>
+              </w:rPr>
+              <w:fldChar w:fldCharType="end"/>
+            </w:r>
+          </w:hyperlink>
+        </w:p>
+        <w:p>
+          <w:pPr>
+            <w:pStyle w:val="TOC2"/>
+            <w:tabs>
+              <w:tab w:val="left" w:pos="960"/>
+              <w:tab w:val="right" w:leader="dot" w:pos="10790"/>
+            </w:tabs>
+            <w:rPr>
+              <w:noProof/>
+            </w:rPr>
+          </w:pPr>
+          <w:hyperlink w:anchor="_Toc183648482" w:history="1">
+            <w:r>
+              <w:rPr>
+                <w:rStyle w:val="Hyperlink"/>
+                <w:b/>
+                <w:noProof/>
+              </w:rPr>
+              <w:t>III.</w:t>
+            </w:r>
+            <w:r>
+              <w:rPr>
+                <w:noProof/>
+              </w:rPr>
+              <w:tab/>
+            </w:r>
+            <w:r>
+              <w:rPr>
+                <w:rStyle w:val="Hyperlink"/>
+                <w:b/>
+                <w:bCs/>
+                <w:noProof/>
+              </w:rPr>
+              <w:t>Arquitectura del software:</w:t>
+            </w:r>
+            <w:r>
+              <w:rPr>
+                <w:noProof/>
+                <w:webHidden/>
+              </w:rPr>
+              <w:tab/>
+            </w:r>
+            <w:r>
+              <w:rPr>
+                <w:noProof/>
+                <w:webHidden/>
+              </w:rPr>
+              <w:fldChar w:fldCharType="begin"/>
+            </w:r>
+            <w:r>
+              <w:rPr>
+                <w:noProof/>
+                <w:webHidden/>
+              </w:rPr>
+              <w:instrText xml:space="preserve"> PAGEREF _Toc183648482 \h </w:instrText>
+            </w:r>
+            <w:r>
+              <w:rPr>
+                <w:noProof/>
+                <w:webHidden/>
+              </w:rPr>
+            </w:r>
+            <w:r>
+              <w:rPr>
+                <w:noProof/>
+                <w:webHidden/>
+              </w:rPr>
+              <w:fldChar w:fldCharType="separate"/>
+            </w:r>
+            <w:r>
+              <w:rPr>
+                <w:noProof/>
+                <w:webHidden/>
+              </w:rPr>
+              <w:t>4</w:t>
+            </w:r>
+            <w:r>
+              <w:rPr>
+                <w:noProof/>
+                <w:webHidden/>
+              </w:rPr>
+              <w:fldChar w:fldCharType="end"/>
+            </w:r>
+          </w:hyperlink>
+        </w:p>
+        <w:p>
+          <w:pPr>
+            <w:pStyle w:val="TOC2"/>
+            <w:tabs>
+              <w:tab w:val="left" w:pos="960"/>
+              <w:tab w:val="right" w:leader="dot" w:pos="10790"/>
+            </w:tabs>
+            <w:rPr>
+              <w:noProof/>
+            </w:rPr>
+          </w:pPr>
+          <w:hyperlink w:anchor="_Toc183648483" w:history="1">
+            <w:r>
+              <w:rPr>
+                <w:rStyle w:val="Hyperlink"/>
+                <w:b/>
+                <w:noProof/>
+              </w:rPr>
+              <w:t>IV.</w:t>
+            </w:r>
+            <w:r>
+              <w:rPr>
+                <w:noProof/>
+              </w:rPr>
+              <w:tab/>
+            </w:r>
+            <w:r>
+              <w:rPr>
+                <w:rStyle w:val="Hyperlink"/>
+                <w:b/>
+                <w:bCs/>
+                <w:noProof/>
+              </w:rPr>
+              <w:t>Instalación y configuración:</w:t>
+            </w:r>
+            <w:r>
+              <w:rPr>
+                <w:noProof/>
+                <w:webHidden/>
+              </w:rPr>
+              <w:tab/>
+            </w:r>
+            <w:r>
+              <w:rPr>
+                <w:noProof/>
+                <w:webHidden/>
+              </w:rPr>
+              <w:fldChar w:fldCharType="begin"/>
+            </w:r>
+            <w:r>
+              <w:rPr>
+                <w:noProof/>
+                <w:webHidden/>
+              </w:rPr>
+              <w:instrText xml:space="preserve"> PAGEREF _Toc183648483 \h </w:instrText>
+            </w:r>
+            <w:r>
+              <w:rPr>
+                <w:noProof/>
+                <w:webHidden/>
+              </w:rPr>
+            </w:r>
+            <w:r>
+              <w:rPr>
+                <w:noProof/>
+                <w:webHidden/>
+              </w:rPr>
+              <w:fldChar w:fldCharType="separate"/>
+            </w:r>
+            <w:r>
+              <w:rPr>
+                <w:noProof/>
+                <w:webHidden/>
+              </w:rPr>
+              <w:t>5</w:t>
+            </w:r>
+            <w:r>
+              <w:rPr>
+                <w:noProof/>
+                <w:webHidden/>
+              </w:rPr>
+              <w:fldChar w:fldCharType="end"/>
+            </w:r>
+          </w:hyperlink>
+        </w:p>
+        <w:p>
+          <w:pPr>
+            <w:pStyle w:val="TOC3"/>
+            <w:tabs>
+              <w:tab w:val="left" w:pos="960"/>
+              <w:tab w:val="right" w:leader="dot" w:pos="10790"/>
+            </w:tabs>
+            <w:rPr>
+              <w:noProof/>
+            </w:rPr>
+          </w:pPr>
+          <w:hyperlink w:anchor="_Toc183648484" w:history="1">
+            <w:r>
+              <w:rPr>
+                <w:rStyle w:val="Hyperlink"/>
+                <w:noProof/>
+              </w:rPr>
+              <w:t>1.</w:t>
+            </w:r>
+            <w:r>
+              <w:rPr>
+                <w:noProof/>
+              </w:rPr>
+              <w:tab/>
+            </w:r>
+            <w:r>
+              <w:rPr>
+                <w:rStyle w:val="Hyperlink"/>
+                <w:noProof/>
+              </w:rPr>
+              <w:t>Paso a paso para la instalación.</w:t>
+            </w:r>
+            <w:r>
+              <w:rPr>
+                <w:noProof/>
+                <w:webHidden/>
+              </w:rPr>
+              <w:tab/>
+            </w:r>
+            <w:r>
+              <w:rPr>
+                <w:noProof/>
+                <w:webHidden/>
+              </w:rPr>
+              <w:fldChar w:fldCharType="begin"/>
+            </w:r>
+            <w:r>
+              <w:rPr>
+                <w:noProof/>
+                <w:webHidden/>
+              </w:rPr>
+              <w:instrText xml:space="preserve"> PAGEREF _Toc183648484 \h </w:instrText>
+            </w:r>
+            <w:r>
+              <w:rPr>
+                <w:noProof/>
+                <w:webHidden/>
+              </w:rPr>
+            </w:r>
+            <w:r>
+              <w:rPr>
+                <w:noProof/>
+                <w:webHidden/>
+              </w:rPr>
+              <w:fldChar w:fldCharType="separate"/>
+            </w:r>
+            <w:r>
+              <w:rPr>
+                <w:noProof/>
+                <w:webHidden/>
+              </w:rPr>
+              <w:t>5</w:t>
+            </w:r>
+            <w:r>
+              <w:rPr>
+                <w:noProof/>
+                <w:webHidden/>
+              </w:rPr>
+              <w:fldChar w:fldCharType="end"/>
+            </w:r>
+          </w:hyperlink>
+        </w:p>
+        <w:p>
+          <w:pPr>
+            <w:pStyle w:val="TOC3"/>
+            <w:tabs>
+              <w:tab w:val="left" w:pos="960"/>
+              <w:tab w:val="right" w:leader="dot" w:pos="10790"/>
+            </w:tabs>
+            <w:rPr>
+              <w:noProof/>
+            </w:rPr>
+          </w:pPr>
+          <w:hyperlink w:anchor="_Toc183648485" w:history="1">
+            <w:r>
+              <w:rPr>
+                <w:rStyle w:val="Hyperlink"/>
+                <w:noProof/>
+              </w:rPr>
+              <w:t>4.</w:t>
+            </w:r>
+            <w:r>
+              <w:rPr>
+                <w:noProof/>
+              </w:rPr>
+              <w:tab/>
+            </w:r>
+            <w:r>
+              <w:rPr>
+                <w:rStyle w:val="Hyperlink"/>
+                <w:noProof/>
+              </w:rPr>
+              <w:t>Guía para la configuración inicial.</w:t>
+            </w:r>
+            <w:r>
+              <w:rPr>
+                <w:noProof/>
+                <w:webHidden/>
+              </w:rPr>
+              <w:tab/>
+            </w:r>
+            <w:r>
+              <w:rPr>
+                <w:noProof/>
+                <w:webHidden/>
+              </w:rPr>
+              <w:fldChar w:fldCharType="begin"/>
+            </w:r>
+            <w:r>
+              <w:rPr>
+                <w:noProof/>
+                <w:webHidden/>
+              </w:rPr>
+              <w:instrText xml:space="preserve"> PAGEREF _Toc183648485 \h </w:instrText>
+            </w:r>
+            <w:r>
+              <w:rPr>
+                <w:noProof/>
+                <w:webHidden/>
+              </w:rPr>
+            </w:r>
+            <w:r>
+              <w:rPr>
+                <w:noProof/>
+                <w:webHidden/>
+              </w:rPr>
+              <w:fldChar w:fldCharType="separate"/>
+            </w:r>
+            <w:r>
+              <w:rPr>
+                <w:noProof/>
+                <w:webHidden/>
+              </w:rPr>
+              <w:t>11</w:t>
+            </w:r>
+            <w:r>
+              <w:rPr>
+                <w:noProof/>
+                <w:webHidden/>
+              </w:rPr>
+              <w:fldChar w:fldCharType="end"/>
+            </w:r>
+          </w:hyperlink>
+        </w:p>
+        <w:p>
+          <w:pPr>
+            <w:pStyle w:val="TOC3"/>
+            <w:tabs>
+              <w:tab w:val="left" w:pos="960"/>
+              <w:tab w:val="right" w:leader="dot" w:pos="10790"/>
+            </w:tabs>
+            <w:rPr>
+              <w:noProof/>
+            </w:rPr>
+          </w:pPr>
+          <w:hyperlink w:anchor="_Toc183648486" w:history="1">
+            <w:r>
+              <w:rPr>
+                <w:rStyle w:val="Hyperlink"/>
+                <w:noProof/>
+              </w:rPr>
+              <w:t>5.</w:t>
+            </w:r>
+            <w:r>
+              <w:rPr>
+                <w:noProof/>
+              </w:rPr>
+              <w:tab/>
+            </w:r>
+            <w:r>
+              <w:rPr>
+                <w:rStyle w:val="Hyperlink"/>
+                <w:noProof/>
+              </w:rPr>
+              <w:t>Resolución de problemas comunes durante la instalación.</w:t>
+            </w:r>
+            <w:r>
+              <w:rPr>
+                <w:noProof/>
+                <w:webHidden/>
+              </w:rPr>
+              <w:tab/>
+            </w:r>
+            <w:r>
+              <w:rPr>
+                <w:noProof/>
+                <w:webHidden/>
+              </w:rPr>
+              <w:fldChar w:fldCharType="begin"/>
+            </w:r>
+            <w:r>
+              <w:rPr>
+                <w:noProof/>
+                <w:webHidden/>
+              </w:rPr>
+              <w:instrText xml:space="preserve"> PAGEREF _Toc183648486 \h </w:instrText>
+            </w:r>
+            <w:r>
+              <w:rPr>
+                <w:noProof/>
+                <w:webHidden/>
+              </w:rPr>
+            </w:r>
+            <w:r>
+              <w:rPr>
+                <w:noProof/>
+                <w:webHidden/>
+              </w:rPr>
+              <w:fldChar w:fldCharType="separate"/>
+            </w:r>
+            <w:r>
+              <w:rPr>
+                <w:noProof/>
+                <w:webHidden/>
+              </w:rPr>
+              <w:t>12</w:t>
+            </w:r>
+            <w:r>
+              <w:rPr>
+                <w:noProof/>
+                <w:webHidden/>
+              </w:rPr>
+              <w:fldChar w:fldCharType="end"/>
+            </w:r>
+          </w:hyperlink>
+        </w:p>
+        <w:p>
+          <w:pPr>
+            <w:pStyle w:val="TOC2"/>
+            <w:tabs>
+              <w:tab w:val="left" w:pos="720"/>
+              <w:tab w:val="right" w:leader="dot" w:pos="10790"/>
+            </w:tabs>
+            <w:rPr>
+              <w:noProof/>
+            </w:rPr>
+          </w:pPr>
+          <w:hyperlink w:anchor="_Toc183648487" w:history="1">
+            <w:r>
+              <w:rPr>
+                <w:rStyle w:val="Hyperlink"/>
+                <w:b/>
+                <w:noProof/>
+              </w:rPr>
+              <w:t>V.</w:t>
+            </w:r>
+            <w:r>
+              <w:rPr>
+                <w:noProof/>
+              </w:rPr>
+              <w:tab/>
+            </w:r>
+            <w:r>
+              <w:rPr>
+                <w:rStyle w:val="Hyperlink"/>
+                <w:b/>
+                <w:bCs/>
+                <w:noProof/>
+              </w:rPr>
+              <w:t>Descripción de</w:t>
+            </w:r>
+            <w:r>
+              <w:rPr>
+                <w:rStyle w:val="Hyperlink"/>
+                <w:noProof/>
+              </w:rPr>
+              <w:t xml:space="preserve"> </w:t>
+            </w:r>
+            <w:r>
+              <w:rPr>
+                <w:rStyle w:val="Hyperlink"/>
+                <w:b/>
+                <w:bCs/>
+                <w:noProof/>
+              </w:rPr>
+              <w:t>módulos y funciones:</w:t>
+            </w:r>
+            <w:r>
+              <w:rPr>
+                <w:noProof/>
+                <w:webHidden/>
+              </w:rPr>
+              <w:tab/>
+            </w:r>
+            <w:r>
+              <w:rPr>
+                <w:noProof/>
+                <w:webHidden/>
+              </w:rPr>
+              <w:fldChar w:fldCharType="begin"/>
+            </w:r>
+            <w:r>
+              <w:rPr>
+                <w:noProof/>
+                <w:webHidden/>
+              </w:rPr>
+              <w:instrText xml:space="preserve"> PAGEREF _Toc183648487 \h </w:instrText>
+            </w:r>
+            <w:r>
+              <w:rPr>
+                <w:noProof/>
+                <w:webHidden/>
+              </w:rPr>
+            </w:r>
+            <w:r>
+              <w:rPr>
+                <w:noProof/>
+                <w:webHidden/>
+              </w:rPr>
+              <w:fldChar w:fldCharType="separate"/>
+            </w:r>
+            <w:r>
+              <w:rPr>
+                <w:noProof/>
+                <w:webHidden/>
+              </w:rPr>
+              <w:t>12</w:t>
+            </w:r>
+            <w:r>
+              <w:rPr>
+                <w:noProof/>
+                <w:webHidden/>
+              </w:rPr>
+              <w:fldChar w:fldCharType="end"/>
+            </w:r>
+          </w:hyperlink>
+        </w:p>
+        <w:p>
+          <w:pPr>
+            <w:pStyle w:val="TOC2"/>
+            <w:tabs>
+              <w:tab w:val="left" w:pos="960"/>
+              <w:tab w:val="right" w:leader="dot" w:pos="10790"/>
+            </w:tabs>
+            <w:rPr>
+              <w:noProof/>
+            </w:rPr>
+          </w:pPr>
+          <w:hyperlink w:anchor="_Toc183648488" w:history="1">
+            <w:r>
+              <w:rPr>
+                <w:rStyle w:val="Hyperlink"/>
+                <w:b/>
+                <w:noProof/>
+              </w:rPr>
+              <w:t>VI.</w:t>
+            </w:r>
+            <w:r>
+              <w:rPr>
+                <w:noProof/>
+              </w:rPr>
+              <w:tab/>
+            </w:r>
+            <w:r>
+              <w:rPr>
+                <w:rStyle w:val="Hyperlink"/>
+                <w:b/>
+                <w:bCs/>
+                <w:noProof/>
+              </w:rPr>
+              <w:t>Interfaz de usuario:</w:t>
+            </w:r>
+            <w:r>
+              <w:rPr>
+                <w:noProof/>
+                <w:webHidden/>
+              </w:rPr>
+              <w:tab/>
+            </w:r>
+            <w:r>
+              <w:rPr>
+                <w:noProof/>
+                <w:webHidden/>
+              </w:rPr>
+              <w:fldChar w:fldCharType="begin"/>
+            </w:r>
+            <w:r>
+              <w:rPr>
+                <w:noProof/>
+                <w:webHidden/>
+              </w:rPr>
+              <w:instrText xml:space="preserve"> PAGEREF _Toc183648488 \h </w:instrText>
+            </w:r>
+            <w:r>
+              <w:rPr>
+                <w:noProof/>
+                <w:webHidden/>
+              </w:rPr>
+            </w:r>
+            <w:r>
+              <w:rPr>
+                <w:noProof/>
+                <w:webHidden/>
+              </w:rPr>
+              <w:fldChar w:fldCharType="separate"/>
+            </w:r>
+            <w:r>
+              <w:rPr>
+                <w:noProof/>
+                <w:webHidden/>
+              </w:rPr>
+              <w:t>12</w:t>
+            </w:r>
+            <w:r>
+              <w:rPr>
+                <w:noProof/>
+                <w:webHidden/>
+              </w:rPr>
+              <w:fldChar w:fldCharType="end"/>
+            </w:r>
+          </w:hyperlink>
+        </w:p>
+        <w:p>
+          <w:pPr>
+            <w:pStyle w:val="TOC2"/>
+            <w:tabs>
+              <w:tab w:val="left" w:pos="960"/>
+              <w:tab w:val="right" w:leader="dot" w:pos="10790"/>
+            </w:tabs>
+            <w:rPr>
+              <w:noProof/>
+            </w:rPr>
+          </w:pPr>
+          <w:hyperlink w:anchor="_Toc183648489" w:history="1">
+            <w:r>
+              <w:rPr>
+                <w:rStyle w:val="Hyperlink"/>
+                <w:b/>
+                <w:noProof/>
+              </w:rPr>
+              <w:t>VII.</w:t>
+            </w:r>
+            <w:r>
+              <w:rPr>
+                <w:noProof/>
+              </w:rPr>
+              <w:tab/>
+            </w:r>
+            <w:r>
+              <w:rPr>
+                <w:rStyle w:val="Hyperlink"/>
+                <w:b/>
+                <w:bCs/>
+                <w:noProof/>
+              </w:rPr>
+              <w:t>API’s y servicios externos:</w:t>
+            </w:r>
+            <w:r>
+              <w:rPr>
+                <w:noProof/>
+                <w:webHidden/>
+              </w:rPr>
+              <w:tab/>
+            </w:r>
+            <w:r>
+              <w:rPr>
+                <w:noProof/>
+                <w:webHidden/>
+              </w:rPr>
+              <w:fldChar w:fldCharType="begin"/>
+            </w:r>
+            <w:r>
+              <w:rPr>
+                <w:noProof/>
+                <w:webHidden/>
+              </w:rPr>
+              <w:instrText xml:space="preserve"> PAGEREF _Toc183648489 \h </w:instrText>
+            </w:r>
+            <w:r>
+              <w:rPr>
+                <w:noProof/>
+                <w:webHidden/>
+              </w:rPr>
+            </w:r>
+            <w:r>
+              <w:rPr>
+                <w:noProof/>
+                <w:webHidden/>
+              </w:rPr>
+              <w:fldChar w:fldCharType="separate"/>
+            </w:r>
+            <w:r>
+              <w:rPr>
+                <w:noProof/>
+                <w:webHidden/>
+              </w:rPr>
+              <w:t>12</w:t>
+            </w:r>
+            <w:r>
+              <w:rPr>
+                <w:noProof/>
+                <w:webHidden/>
+              </w:rPr>
+              <w:fldChar w:fldCharType="end"/>
+            </w:r>
+          </w:hyperlink>
+        </w:p>
+        <w:p>
+          <w:pPr>
+            <w:pStyle w:val="TOC2"/>
+            <w:tabs>
+              <w:tab w:val="left" w:pos="960"/>
+              <w:tab w:val="right" w:leader="dot" w:pos="10790"/>
+            </w:tabs>
+            <w:rPr>
+              <w:noProof/>
+            </w:rPr>
+          </w:pPr>
+          <w:hyperlink w:anchor="_Toc183648490" w:history="1">
+            <w:r>
+              <w:rPr>
+                <w:rStyle w:val="Hyperlink"/>
+                <w:b/>
+                <w:noProof/>
+              </w:rPr>
+              <w:t>VIII.</w:t>
+            </w:r>
+            <w:r>
+              <w:rPr>
+                <w:noProof/>
+              </w:rPr>
+              <w:tab/>
+            </w:r>
+            <w:r>
+              <w:rPr>
+                <w:rStyle w:val="Hyperlink"/>
+                <w:b/>
+                <w:bCs/>
+                <w:noProof/>
+              </w:rPr>
+              <w:t>Seguridad:</w:t>
+            </w:r>
+            <w:r>
+              <w:rPr>
+                <w:noProof/>
+                <w:webHidden/>
+              </w:rPr>
+              <w:tab/>
+            </w:r>
+            <w:r>
+              <w:rPr>
+                <w:noProof/>
+                <w:webHidden/>
+              </w:rPr>
+              <w:fldChar w:fldCharType="begin"/>
+            </w:r>
+            <w:r>
+              <w:rPr>
+                <w:noProof/>
+                <w:webHidden/>
+              </w:rPr>
+              <w:instrText xml:space="preserve"> PAGEREF _Toc183648490 \h </w:instrText>
+            </w:r>
+            <w:r>
+              <w:rPr>
+                <w:noProof/>
+                <w:webHidden/>
+              </w:rPr>
+            </w:r>
+            <w:r>
+              <w:rPr>
+                <w:noProof/>
+                <w:webHidden/>
+              </w:rPr>
+              <w:fldChar w:fldCharType="separate"/>
+            </w:r>
+            <w:r>
+              <w:rPr>
+                <w:noProof/>
+                <w:webHidden/>
+              </w:rPr>
+              <w:t>12</w:t>
+            </w:r>
+            <w:r>
+              <w:rPr>
+                <w:noProof/>
+                <w:webHidden/>
+              </w:rPr>
+              <w:fldChar w:fldCharType="end"/>
+            </w:r>
+          </w:hyperlink>
+        </w:p>
+        <w:p>
+          <w:pPr>
+            <w:pStyle w:val="TOC2"/>
+            <w:tabs>
+              <w:tab w:val="left" w:pos="960"/>
+              <w:tab w:val="right" w:leader="dot" w:pos="10790"/>
+            </w:tabs>
+            <w:rPr>
+              <w:noProof/>
+            </w:rPr>
+          </w:pPr>
+          <w:hyperlink w:anchor="_Toc183648491" w:history="1">
+            <w:r>
+              <w:rPr>
+                <w:rStyle w:val="Hyperlink"/>
+                <w:b/>
+                <w:noProof/>
+              </w:rPr>
+              <w:t>IX.</w:t>
+            </w:r>
+            <w:r>
+              <w:rPr>
+                <w:noProof/>
+              </w:rPr>
+              <w:tab/>
+            </w:r>
+            <w:r>
+              <w:rPr>
+                <w:rStyle w:val="Hyperlink"/>
+                <w:b/>
+                <w:bCs/>
+                <w:noProof/>
+              </w:rPr>
+              <w:t>Mantenimiento y actualizaciones:</w:t>
+            </w:r>
+            <w:r>
+              <w:rPr>
+                <w:noProof/>
+                <w:webHidden/>
+              </w:rPr>
+              <w:tab/>
+            </w:r>
+            <w:r>
+              <w:rPr>
+                <w:noProof/>
+                <w:webHidden/>
+              </w:rPr>
+              <w:fldChar w:fldCharType="begin"/>
+            </w:r>
+            <w:r>
+              <w:rPr>
+                <w:noProof/>
+                <w:webHidden/>
+              </w:rPr>
+              <w:instrText xml:space="preserve"> PAGEREF _Toc183648491 \h </w:instrText>
+            </w:r>
+            <w:r>
+              <w:rPr>
+                <w:noProof/>
+                <w:webHidden/>
+              </w:rPr>
+            </w:r>
+            <w:r>
+              <w:rPr>
+                <w:noProof/>
+                <w:webHidden/>
+              </w:rPr>
+              <w:fldChar w:fldCharType="separate"/>
+            </w:r>
+            <w:r>
+              <w:rPr>
+                <w:noProof/>
+                <w:webHidden/>
+              </w:rPr>
+              <w:t>12</w:t>
+            </w:r>
+            <w:r>
+              <w:rPr>
+                <w:noProof/>
+                <w:webHidden/>
+              </w:rPr>
+              <w:fldChar w:fldCharType="end"/>
+            </w:r>
+          </w:hyperlink>
+        </w:p>
+        <w:p>
+          <w:pPr>
+            <w:pStyle w:val="TOC2"/>
+            <w:tabs>
+              <w:tab w:val="left" w:pos="720"/>
+              <w:tab w:val="right" w:leader="dot" w:pos="10790"/>
+            </w:tabs>
+            <w:rPr>
+              <w:noProof/>
+            </w:rPr>
+          </w:pPr>
+          <w:hyperlink w:anchor="_Toc183648492" w:history="1">
+            <w:r>
+              <w:rPr>
+                <w:rStyle w:val="Hyperlink"/>
+                <w:b/>
+                <w:noProof/>
+              </w:rPr>
+              <w:t>X.</w:t>
+            </w:r>
+            <w:r>
+              <w:rPr>
+                <w:noProof/>
+              </w:rPr>
+              <w:tab/>
+            </w:r>
+            <w:r>
+              <w:rPr>
+                <w:rStyle w:val="Hyperlink"/>
+                <w:b/>
+                <w:bCs/>
+                <w:noProof/>
+              </w:rPr>
+              <w:t>Resolución de problemas:</w:t>
+            </w:r>
+            <w:r>
+              <w:rPr>
+                <w:noProof/>
+                <w:webHidden/>
+              </w:rPr>
+              <w:tab/>
+            </w:r>
+            <w:r>
+              <w:rPr>
+                <w:noProof/>
+                <w:webHidden/>
+              </w:rPr>
+              <w:fldChar w:fldCharType="begin"/>
+            </w:r>
+            <w:r>
+              <w:rPr>
+                <w:noProof/>
+                <w:webHidden/>
+              </w:rPr>
+              <w:instrText xml:space="preserve"> PAGEREF _Toc183648492 \h </w:instrText>
+            </w:r>
+            <w:r>
+              <w:rPr>
+                <w:noProof/>
+                <w:webHidden/>
+              </w:rPr>
+            </w:r>
+            <w:r>
+              <w:rPr>
+                <w:noProof/>
+                <w:webHidden/>
+              </w:rPr>
+              <w:fldChar w:fldCharType="separate"/>
+            </w:r>
+            <w:r>
+              <w:rPr>
+                <w:noProof/>
+                <w:webHidden/>
+              </w:rPr>
+              <w:t>12</w:t>
+            </w:r>
+            <w:r>
+              <w:rPr>
+                <w:noProof/>
+                <w:webHidden/>
+              </w:rPr>
+              <w:fldChar w:fldCharType="end"/>
+            </w:r>
+          </w:hyperlink>
+        </w:p>
+        <w:p>
+          <w:r>
+            <w:rPr>
+              <w:b/>
+              <w:bCs/>
+              <w:noProof/>
+            </w:rPr>
+            <w:fldChar w:fldCharType="end"/>
+          </w:r>
+        </w:p>
+      </w:sdtContent>
+    </w:sdt>
     <w:p>
       <w:pPr>
         <w:rPr>
@@ -807,29 +2478,6 @@
           <w:szCs w:val="24"/>
           <w:u w:val="single" w:color="0070C0"/>
         </w:rPr>
-        <w:lastRenderedPageBreak/>
-        <w:t xml:space="preserve">Aquí debe ir </w:t>
-      </w:r>
-      <w:r>
-        <w:rPr>
-          <w:rStyle w:val="Heading2Char"/>
-          <w:rFonts w:eastAsiaTheme="minorHAnsi" w:cstheme="minorBidi"/>
-          <w:color w:val="000000" w:themeColor="text1"/>
-          <w:sz w:val="22"/>
-          <w:szCs w:val="24"/>
-          <w:u w:val="single" w:color="0070C0"/>
-        </w:rPr>
-        <w:t>el índice</w:t>
-      </w:r>
-      <w:r>
-        <w:rPr>
-          <w:rStyle w:val="Heading2Char"/>
-          <w:rFonts w:eastAsiaTheme="minorHAnsi" w:cstheme="minorBidi"/>
-          <w:color w:val="000000" w:themeColor="text1"/>
-          <w:sz w:val="22"/>
-          <w:szCs w:val="24"/>
-          <w:u w:val="single" w:color="0070C0"/>
-        </w:rPr>
         <w:br w:type="page"/>
       </w:r>
     </w:p>
@@ -841,6 +2489,7 @@
           <w:numId w:val="2"/>
         </w:numPr>
       </w:pPr>
+      <w:bookmarkStart w:id="4" w:name="_Toc183648474"/>
       <w:r>
         <w:rPr>
           <w:rStyle w:val="Heading2Char"/>
@@ -852,6 +2501,7 @@
         <w:lastRenderedPageBreak/>
         <w:t>Introducción:</w:t>
       </w:r>
+      <w:bookmarkEnd w:id="4"/>
     </w:p>
     <w:p>
       <w:pPr>
@@ -868,6 +2518,7 @@
           <w:sz w:val="24"/>
         </w:rPr>
       </w:pPr>
+      <w:bookmarkStart w:id="5" w:name="_Toc183648475"/>
       <w:r>
         <w:rPr>
           <w:rStyle w:val="Heading3Char"/>
@@ -875,6 +2526,7 @@
         </w:rPr>
         <w:t>Objetivo</w:t>
       </w:r>
+      <w:bookmarkEnd w:id="5"/>
     </w:p>
     <w:p>
       <w:pPr>
@@ -916,6 +2568,7 @@
           <w:sz w:val="24"/>
         </w:rPr>
       </w:pPr>
+      <w:bookmarkStart w:id="6" w:name="_Toc183648476"/>
       <w:r>
         <w:rPr>
           <w:rStyle w:val="Heading3Char"/>
@@ -923,6 +2576,7 @@
         </w:rPr>
         <w:t>Alcance del Software</w:t>
       </w:r>
+      <w:bookmarkEnd w:id="6"/>
     </w:p>
     <w:p>
       <w:pPr>
@@ -939,7 +2593,23 @@
         </w:rPr>
       </w:pPr>
       <w:r>
-        <w:t xml:space="preserve">Este sistema automatiza el análisis morfométrico de cuerpos de agua a partir de imágenes, empleando herramientas como OpenCV, Flask y otras tecnologías. Está diseñado para </w:t>
+        <w:t xml:space="preserve">Este sistema automatiza el análisis morfométrico de cuerpos de agua a partir de imágenes, empleando herramientas como </w:t>
+      </w:r>
+      <w:proofErr w:type="spellStart"/>
+      <w:r>
+        <w:t>OpenCV</w:t>
+      </w:r>
+      <w:proofErr w:type="spellEnd"/>
+      <w:r>
+        <w:t xml:space="preserve">, </w:t>
+      </w:r>
+      <w:proofErr w:type="spellStart"/>
+      <w:r>
+        <w:t>Flask</w:t>
+      </w:r>
+      <w:proofErr w:type="spellEnd"/>
+      <w:r>
+        <w:t xml:space="preserve"> y otras tecnologías. Está diseñado para </w:t>
       </w:r>
       <w:r>
         <w:t xml:space="preserve">limnólogos </w:t>
@@ -974,9 +2644,11 @@
           <w:sz w:val="24"/>
         </w:rPr>
       </w:pPr>
+      <w:bookmarkStart w:id="7" w:name="_Toc183648477"/>
       <w:r>
         <w:t>Versiones del documento.</w:t>
       </w:r>
+      <w:bookmarkEnd w:id="7"/>
     </w:p>
     <w:p>
       <w:pPr>
@@ -995,6 +2667,7 @@
           <w:numId w:val="2"/>
         </w:numPr>
       </w:pPr>
+      <w:bookmarkStart w:id="8" w:name="_Toc183648478"/>
       <w:r>
         <w:rPr>
           <w:rStyle w:val="Heading2Char"/>
@@ -1005,6 +2678,7 @@
         </w:rPr>
         <w:t>Requerimientos del sistema:</w:t>
       </w:r>
+      <w:bookmarkEnd w:id="8"/>
     </w:p>
     <w:p>
       <w:pPr>
@@ -1014,9 +2688,11 @@
           <w:numId w:val="4"/>
         </w:numPr>
       </w:pPr>
+      <w:bookmarkStart w:id="9" w:name="_Toc183648479"/>
       <w:r>
         <w:t>Hardware necesario.</w:t>
       </w:r>
+      <w:bookmarkEnd w:id="9"/>
     </w:p>
     <w:p>
       <w:pPr>
@@ -1074,9 +2750,11 @@
           <w:numId w:val="4"/>
         </w:numPr>
       </w:pPr>
+      <w:bookmarkStart w:id="10" w:name="_Toc183648480"/>
       <w:r>
         <w:t>Software de base o dependencias.</w:t>
       </w:r>
+      <w:bookmarkEnd w:id="10"/>
     </w:p>
     <w:p>
       <w:pPr>
@@ -1118,7 +2796,23 @@
           <w:b/>
           <w:bCs/>
         </w:rPr>
-        <w:t>Node.js y npm:</w:t>
+        <w:t xml:space="preserve">Node.js y </w:t>
+      </w:r>
+      <w:proofErr w:type="spellStart"/>
+      <w:r>
+        <w:rPr>
+          <w:b/>
+          <w:bCs/>
+        </w:rPr>
+        <w:t>npm</w:t>
+      </w:r>
+      <w:proofErr w:type="spellEnd"/>
+      <w:r>
+        <w:rPr>
+          <w:b/>
+          <w:bCs/>
+        </w:rPr>
+        <w:t>:</w:t>
       </w:r>
       <w:r>
         <w:t xml:space="preserve"> Para la configuración de dependencias del cliente web.</w:t>
@@ -1131,22 +2825,67 @@
           <w:ilvl w:val="0"/>
           <w:numId w:val="5"/>
         </w:numPr>
-      </w:pPr>
-      <w:r>
-        <w:rPr>
-          <w:b/>
-          <w:bCs/>
-        </w:rPr>
-        <w:t>Bibliotecas Python:</w:t>
-      </w:r>
-      <w:r>
+        <w:rPr>
+          <w:lang w:val="en-US"/>
+        </w:rPr>
+      </w:pPr>
+      <w:proofErr w:type="spellStart"/>
+      <w:r>
+        <w:rPr>
+          <w:b/>
+          <w:bCs/>
+          <w:lang w:val="en-US"/>
+        </w:rPr>
+        <w:t>Bibliotecas</w:t>
+      </w:r>
+      <w:proofErr w:type="spellEnd"/>
+      <w:r>
+        <w:rPr>
+          <w:b/>
+          <w:bCs/>
+          <w:lang w:val="en-US"/>
+        </w:rPr>
+        <w:t xml:space="preserve"> Python:</w:t>
+      </w:r>
+      <w:r>
+        <w:rPr>
+          <w:lang w:val="en-US"/>
+        </w:rPr>
         <w:t xml:space="preserve"> Flask, OpenCV, </w:t>
       </w:r>
-      <w:r>
-        <w:t xml:space="preserve">nunpy, </w:t>
-      </w:r>
-      <w:r>
-        <w:t>argparse (entre otras).</w:t>
+      <w:proofErr w:type="spellStart"/>
+      <w:r>
+        <w:rPr>
+          <w:lang w:val="en-US"/>
+        </w:rPr>
+        <w:t>N</w:t>
+      </w:r>
+      <w:r>
+        <w:rPr>
+          <w:lang w:val="en-US"/>
+        </w:rPr>
+        <w:t>unpy</w:t>
+      </w:r>
+      <w:proofErr w:type="spellEnd"/>
+      <w:r>
+        <w:rPr>
+          <w:lang w:val="en-US"/>
+        </w:rPr>
+        <w:t xml:space="preserve">, </w:t>
+      </w:r>
+      <w:proofErr w:type="spellStart"/>
+      <w:r>
+        <w:rPr>
+          <w:lang w:val="en-US"/>
+        </w:rPr>
+        <w:t>Tkinter</w:t>
+      </w:r>
+      <w:proofErr w:type="spellEnd"/>
+      <w:r>
+        <w:rPr>
+          <w:lang w:val="en-US"/>
+        </w:rPr>
+        <w:t>, Pillow.</w:t>
       </w:r>
     </w:p>
     <w:p>
@@ -1165,7 +2904,15 @@
         <w:t>Editor de texto recomendado:</w:t>
       </w:r>
       <w:r>
-        <w:t xml:space="preserve"> Visual Studio Code.</w:t>
+        <w:t xml:space="preserve"> Visual Studio </w:t>
+      </w:r>
+      <w:proofErr w:type="spellStart"/>
+      <w:r>
+        <w:t>Code</w:t>
+      </w:r>
+      <w:proofErr w:type="spellEnd"/>
+      <w:r>
+        <w:t>.</w:t>
       </w:r>
     </w:p>
     <w:p>
@@ -1176,9 +2923,11 @@
           <w:numId w:val="4"/>
         </w:numPr>
       </w:pPr>
+      <w:bookmarkStart w:id="11" w:name="_Toc183648481"/>
       <w:r>
         <w:t>Configuraciones recomendadas.</w:t>
       </w:r>
+      <w:bookmarkEnd w:id="11"/>
     </w:p>
     <w:p>
       <w:pPr>
@@ -1213,6 +2962,7 @@
           <w:numId w:val="2"/>
         </w:numPr>
       </w:pPr>
+      <w:bookmarkStart w:id="12" w:name="_Toc183648482"/>
       <w:r>
         <w:rPr>
           <w:rStyle w:val="Heading2Char"/>
@@ -1223,6 +2973,7 @@
         </w:rPr>
         <w:t>Arquitectura del software:</w:t>
       </w:r>
+      <w:bookmarkEnd w:id="12"/>
       <w:r>
         <w:br/>
         <w:t>– Diseño general y componentes.</w:t>
@@ -1248,6 +2999,7 @@
           <w:numId w:val="2"/>
         </w:numPr>
       </w:pPr>
+      <w:bookmarkStart w:id="13" w:name="_Toc183648483"/>
       <w:r>
         <w:rPr>
           <w:rStyle w:val="Heading2Char"/>
@@ -1258,6 +3010,7 @@
         </w:rPr>
         <w:t>Instalación y configuración:</w:t>
       </w:r>
+      <w:bookmarkEnd w:id="13"/>
     </w:p>
     <w:p>
       <w:pPr>
@@ -1273,9 +3026,11 @@
           <w:numId w:val="8"/>
         </w:numPr>
       </w:pPr>
+      <w:bookmarkStart w:id="14" w:name="_Toc183648484"/>
       <w:r>
         <w:t>Paso a paso para la instalación.</w:t>
       </w:r>
+      <w:bookmarkEnd w:id="14"/>
     </w:p>
     <w:p>
       <w:pPr>
@@ -1319,6 +3074,9 @@
         <w:ind w:left="2124" w:firstLine="708"/>
       </w:pPr>
       <w:r>
+        <w:rPr>
+          <w:noProof/>
+        </w:rPr>
         <w:drawing>
           <wp:anchor distT="0" distB="0" distL="114300" distR="114300" simplePos="0" relativeHeight="251670528" behindDoc="0" locked="0" layoutInCell="1" allowOverlap="1" wp14:anchorId="58746529" wp14:editId="2572A80F">
             <wp:simplePos x="0" y="0"/>
@@ -1343,7 +3101,7 @@
                     <pic:cNvPicPr/>
                   </pic:nvPicPr>
                   <pic:blipFill>
-                    <a:blip r:embed="rId7" cstate="print">
+                    <a:blip r:embed="rId8" cstate="print">
                       <a:extLst>
                         <a:ext uri="{28A0092B-C50C-407E-A947-70E740481C1C}">
                           <a14:useLocalDpi xmlns:a14="http://schemas.microsoft.com/office/drawing/2010/main" val="0"/>
@@ -1369,7 +3127,7 @@
           </wp:anchor>
         </w:drawing>
       </w:r>
-      <w:hyperlink r:id="rId8" w:history="1">
+      <w:hyperlink r:id="rId9" w:history="1">
         <w:r>
           <w:rPr>
             <w:rStyle w:val="Hyperlink"/>
@@ -1393,6 +3151,7 @@
         <w:rPr>
           <w:b/>
           <w:bCs/>
+          <w:noProof/>
           <w:u w:val="single"/>
         </w:rPr>
         <w:drawing>
@@ -1419,7 +3178,7 @@
                     <pic:cNvPicPr/>
                   </pic:nvPicPr>
                   <pic:blipFill>
-                    <a:blip r:embed="rId9">
+                    <a:blip r:embed="rId10">
                       <a:extLst>
                         <a:ext uri="{28A0092B-C50C-407E-A947-70E740481C1C}">
                           <a14:useLocalDpi xmlns:a14="http://schemas.microsoft.com/office/drawing/2010/main" val="0"/>
@@ -1473,7 +3232,43 @@
           <w:bCs/>
           <w:u w:val="single"/>
         </w:rPr>
-        <w:t>"Add Python to PATH"</w:t>
+        <w:t>"</w:t>
+      </w:r>
+      <w:proofErr w:type="spellStart"/>
+      <w:r>
+        <w:rPr>
+          <w:b/>
+          <w:bCs/>
+          <w:u w:val="single"/>
+        </w:rPr>
+        <w:t>Add</w:t>
+      </w:r>
+      <w:proofErr w:type="spellEnd"/>
+      <w:r>
+        <w:rPr>
+          <w:b/>
+          <w:bCs/>
+          <w:u w:val="single"/>
+        </w:rPr>
+        <w:t xml:space="preserve"> Python </w:t>
+      </w:r>
+      <w:proofErr w:type="spellStart"/>
+      <w:r>
+        <w:rPr>
+          <w:b/>
+          <w:bCs/>
+          <w:u w:val="single"/>
+        </w:rPr>
+        <w:t>to</w:t>
+      </w:r>
+      <w:proofErr w:type="spellEnd"/>
+      <w:r>
+        <w:rPr>
+          <w:b/>
+          <w:bCs/>
+          <w:u w:val="single"/>
+        </w:rPr>
+        <w:t xml:space="preserve"> PATH"</w:t>
       </w:r>
       <w:r>
         <w:t xml:space="preserve"> </w:t>
@@ -1487,7 +3282,79 @@
           <w:bCs/>
           <w:u w:val="single"/>
         </w:rPr>
-        <w:t>“Use admin privileges when installing py.exe”</w:t>
+        <w:t xml:space="preserve">“Use </w:t>
+      </w:r>
+      <w:proofErr w:type="spellStart"/>
+      <w:r>
+        <w:rPr>
+          <w:b/>
+          <w:bCs/>
+          <w:u w:val="single"/>
+        </w:rPr>
+        <w:t>admin</w:t>
+      </w:r>
+      <w:proofErr w:type="spellEnd"/>
+      <w:r>
+        <w:rPr>
+          <w:b/>
+          <w:bCs/>
+          <w:u w:val="single"/>
+        </w:rPr>
+        <w:t xml:space="preserve"> </w:t>
+      </w:r>
+      <w:proofErr w:type="spellStart"/>
+      <w:r>
+        <w:rPr>
+          <w:b/>
+          <w:bCs/>
+          <w:u w:val="single"/>
+        </w:rPr>
+        <w:t>privileges</w:t>
+      </w:r>
+      <w:proofErr w:type="spellEnd"/>
+      <w:r>
+        <w:rPr>
+          <w:b/>
+          <w:bCs/>
+          <w:u w:val="single"/>
+        </w:rPr>
+        <w:t xml:space="preserve"> </w:t>
+      </w:r>
+      <w:proofErr w:type="spellStart"/>
+      <w:r>
+        <w:rPr>
+          <w:b/>
+          <w:bCs/>
+          <w:u w:val="single"/>
+        </w:rPr>
+        <w:t>when</w:t>
+      </w:r>
+      <w:proofErr w:type="spellEnd"/>
+      <w:r>
+        <w:rPr>
+          <w:b/>
+          <w:bCs/>
+          <w:u w:val="single"/>
+        </w:rPr>
+        <w:t xml:space="preserve"> </w:t>
+      </w:r>
+      <w:proofErr w:type="spellStart"/>
+      <w:r>
+        <w:rPr>
+          <w:b/>
+          <w:bCs/>
+          <w:u w:val="single"/>
+        </w:rPr>
+        <w:t>installing</w:t>
+      </w:r>
+      <w:proofErr w:type="spellEnd"/>
+      <w:r>
+        <w:rPr>
+          <w:b/>
+          <w:bCs/>
+          <w:u w:val="single"/>
+        </w:rPr>
+        <w:t xml:space="preserve"> py.exe”</w:t>
       </w:r>
       <w:r>
         <w:t>.</w:t>
@@ -1513,6 +3380,7 @@
         <w:rPr>
           <w:b/>
           <w:bCs/>
+          <w:noProof/>
           <w:u w:val="single"/>
         </w:rPr>
         <w:drawing>
@@ -1539,7 +3407,7 @@
                     <pic:cNvPicPr/>
                   </pic:nvPicPr>
                   <pic:blipFill>
-                    <a:blip r:embed="rId10">
+                    <a:blip r:embed="rId11">
                       <a:extLst>
                         <a:ext uri="{28A0092B-C50C-407E-A947-70E740481C1C}">
                           <a14:useLocalDpi xmlns:a14="http://schemas.microsoft.com/office/drawing/2010/main" val="0"/>
@@ -1594,7 +3462,43 @@
           <w:bCs/>
           <w:u w:val="single"/>
         </w:rPr>
-        <w:t>"Customize installation"</w:t>
+        <w:t>"</w:t>
+      </w:r>
+      <w:proofErr w:type="spellStart"/>
+      <w:r>
+        <w:rPr>
+          <w:b/>
+          <w:bCs/>
+          <w:u w:val="single"/>
+        </w:rPr>
+        <w:t>Customize</w:t>
+      </w:r>
+      <w:proofErr w:type="spellEnd"/>
+      <w:r>
+        <w:rPr>
+          <w:b/>
+          <w:bCs/>
+          <w:u w:val="single"/>
+        </w:rPr>
+        <w:t xml:space="preserve"> </w:t>
+      </w:r>
+      <w:proofErr w:type="spellStart"/>
+      <w:r>
+        <w:rPr>
+          <w:b/>
+          <w:bCs/>
+          <w:u w:val="single"/>
+        </w:rPr>
+        <w:t>installation</w:t>
+      </w:r>
+      <w:proofErr w:type="spellEnd"/>
+      <w:r>
+        <w:rPr>
+          <w:b/>
+          <w:bCs/>
+          <w:u w:val="single"/>
+        </w:rPr>
+        <w:t>"</w:t>
       </w:r>
       <w:r>
         <w:t xml:space="preserve"> y habilita las opciones para instalar </w:t>
@@ -1607,6 +3511,7 @@
         </w:rPr>
         <w:t>“</w:t>
       </w:r>
+      <w:proofErr w:type="spellStart"/>
       <w:r>
         <w:rPr>
           <w:b/>
@@ -1615,6 +3520,7 @@
         </w:rPr>
         <w:t>pip</w:t>
       </w:r>
+      <w:proofErr w:type="spellEnd"/>
       <w:r>
         <w:rPr>
           <w:b/>
@@ -1643,6 +3549,9 @@
         <w:ind w:left="2124"/>
       </w:pPr>
       <w:r>
+        <w:rPr>
+          <w:noProof/>
+        </w:rPr>
         <w:drawing>
           <wp:anchor distT="0" distB="0" distL="114300" distR="114300" simplePos="0" relativeHeight="251673600" behindDoc="0" locked="0" layoutInCell="1" allowOverlap="1" wp14:anchorId="7B84DAB9" wp14:editId="3C0ABF20">
             <wp:simplePos x="0" y="0"/>
@@ -1667,7 +3576,7 @@
                     <pic:cNvPicPr/>
                   </pic:nvPicPr>
                   <pic:blipFill>
-                    <a:blip r:embed="rId11">
+                    <a:blip r:embed="rId12">
                       <a:extLst>
                         <a:ext uri="{28A0092B-C50C-407E-A947-70E740481C1C}">
                           <a14:useLocalDpi xmlns:a14="http://schemas.microsoft.com/office/drawing/2010/main" val="0"/>
@@ -1717,8 +3626,13 @@
       <w:r>
         <w:t>Verifica la instalación abriendo una terminal (</w:t>
       </w:r>
-      <w:r>
-        <w:t xml:space="preserve">Bash </w:t>
+      <w:proofErr w:type="spellStart"/>
+      <w:r>
+        <w:t>Bash</w:t>
+      </w:r>
+      <w:proofErr w:type="spellEnd"/>
+      <w:r>
+        <w:t xml:space="preserve"> </w:t>
       </w:r>
       <w:r>
         <w:t>o CMD en Windows) y ejecutando:</w:t>
@@ -1759,6 +3673,7 @@
                 <w14:ligatures w14:val="none"/>
               </w:rPr>
             </w:pPr>
+            <w:proofErr w:type="spellStart"/>
             <w:r>
               <w:rPr>
                 <w:rFonts w:ascii="Consolas" w:eastAsia="Times New Roman" w:hAnsi="Consolas" w:cs="Times New Roman"/>
@@ -1771,6 +3686,7 @@
               </w:rPr>
               <w:t>python</w:t>
             </w:r>
+            <w:proofErr w:type="spellEnd"/>
             <w:r>
               <w:rPr>
                 <w:rFonts w:ascii="Consolas" w:eastAsia="Times New Roman" w:hAnsi="Consolas" w:cs="Times New Roman"/>
@@ -1793,13 +3709,10 @@
                 <w:lang w:eastAsia="es-MX"/>
                 <w14:ligatures w14:val="none"/>
               </w:rPr>
-              <w:t>--version</w:t>
-            </w:r>
-          </w:p>
-          <w:p>
-            <w:pPr>
-              <w:shd w:val="clear" w:color="auto" w:fill="FAFAFA"/>
-              <w:spacing w:line="285" w:lineRule="atLeast"/>
+              <w:t>--</w:t>
+            </w:r>
+            <w:proofErr w:type="spellStart"/>
+            <w:r>
               <w:rPr>
                 <w:rFonts w:ascii="Consolas" w:eastAsia="Times New Roman" w:hAnsi="Consolas" w:cs="Times New Roman"/>
                 <w:color w:val="50A14F"/>
@@ -1809,7 +3722,25 @@
                 <w:lang w:eastAsia="es-MX"/>
                 <w14:ligatures w14:val="none"/>
               </w:rPr>
+              <w:t>version</w:t>
+            </w:r>
+            <w:proofErr w:type="spellEnd"/>
+          </w:p>
+          <w:p>
+            <w:pPr>
+              <w:shd w:val="clear" w:color="auto" w:fill="FAFAFA"/>
+              <w:spacing w:line="285" w:lineRule="atLeast"/>
+              <w:rPr>
+                <w:rFonts w:ascii="Consolas" w:eastAsia="Times New Roman" w:hAnsi="Consolas" w:cs="Times New Roman"/>
+                <w:color w:val="50A14F"/>
+                <w:kern w:val="0"/>
+                <w:sz w:val="21"/>
+                <w:szCs w:val="21"/>
+                <w:lang w:eastAsia="es-MX"/>
+                <w14:ligatures w14:val="none"/>
+              </w:rPr>
             </w:pPr>
+            <w:proofErr w:type="spellStart"/>
             <w:r>
               <w:rPr>
                 <w:rFonts w:ascii="Consolas" w:eastAsia="Times New Roman" w:hAnsi="Consolas" w:cs="Times New Roman"/>
@@ -1822,6 +3753,7 @@
               </w:rPr>
               <w:t>pip</w:t>
             </w:r>
+            <w:proofErr w:type="spellEnd"/>
             <w:r>
               <w:rPr>
                 <w:rFonts w:ascii="Consolas" w:eastAsia="Times New Roman" w:hAnsi="Consolas" w:cs="Times New Roman"/>
@@ -1906,8 +3838,17 @@
           <w:b/>
           <w:bCs/>
         </w:rPr>
-        <w:t>y npm</w:t>
-      </w:r>
+        <w:t xml:space="preserve">y </w:t>
+      </w:r>
+      <w:proofErr w:type="spellStart"/>
+      <w:r>
+        <w:rPr>
+          <w:b/>
+          <w:bCs/>
+        </w:rPr>
+        <w:t>npm</w:t>
+      </w:r>
+      <w:proofErr w:type="spellEnd"/>
     </w:p>
     <w:p>
       <w:pPr>
@@ -1929,8 +3870,11 @@
         <w:ind w:left="2124" w:firstLine="708"/>
       </w:pPr>
       <w:r>
+        <w:rPr>
+          <w:noProof/>
+        </w:rPr>
         <w:drawing>
-          <wp:anchor distT="0" distB="0" distL="114300" distR="114300" simplePos="0" relativeHeight="251664384" behindDoc="1" locked="0" layoutInCell="1" allowOverlap="1" wp14:anchorId="72CFA0BA" wp14:editId="693E9F02">
+          <wp:anchor distT="0" distB="0" distL="114300" distR="114300" simplePos="0" relativeHeight="251664384" behindDoc="1" locked="0" layoutInCell="1" allowOverlap="1" wp14:anchorId="72CFA0BA" wp14:editId="1BA0F3E2">
             <wp:simplePos x="0" y="0"/>
             <wp:positionH relativeFrom="column">
               <wp:posOffset>34413</wp:posOffset>
@@ -1953,7 +3897,7 @@
                     <pic:cNvPicPr/>
                   </pic:nvPicPr>
                   <pic:blipFill>
-                    <a:blip r:embed="rId12" cstate="print">
+                    <a:blip r:embed="rId13" cstate="print">
                       <a:extLst>
                         <a:ext uri="{28A0092B-C50C-407E-A947-70E740481C1C}">
                           <a14:useLocalDpi xmlns:a14="http://schemas.microsoft.com/office/drawing/2010/main" val="0"/>
@@ -1979,7 +3923,7 @@
           </wp:anchor>
         </w:drawing>
       </w:r>
-      <w:hyperlink r:id="rId13" w:history="1">
+      <w:hyperlink r:id="rId14" w:history="1">
         <w:r>
           <w:rPr>
             <w:rStyle w:val="Hyperlink"/>
@@ -1993,8 +3937,11 @@
         <w:ind w:left="2124"/>
       </w:pPr>
       <w:r>
+        <w:rPr>
+          <w:noProof/>
+        </w:rPr>
         <w:drawing>
-          <wp:anchor distT="0" distB="0" distL="114300" distR="114300" simplePos="0" relativeHeight="251665408" behindDoc="0" locked="0" layoutInCell="1" allowOverlap="1" wp14:anchorId="7F8C65A0" wp14:editId="34B9F707">
+          <wp:anchor distT="0" distB="0" distL="114300" distR="114300" simplePos="0" relativeHeight="251665408" behindDoc="0" locked="0" layoutInCell="1" allowOverlap="1" wp14:anchorId="7F8C65A0" wp14:editId="2FDF1121">
             <wp:simplePos x="0" y="0"/>
             <wp:positionH relativeFrom="margin">
               <wp:align>left</wp:align>
@@ -2017,7 +3964,7 @@
                     <pic:cNvPicPr/>
                   </pic:nvPicPr>
                   <pic:blipFill>
-                    <a:blip r:embed="rId14" cstate="print">
+                    <a:blip r:embed="rId15" cstate="print">
                       <a:extLst>
                         <a:ext uri="{28A0092B-C50C-407E-A947-70E740481C1C}">
                           <a14:useLocalDpi xmlns:a14="http://schemas.microsoft.com/office/drawing/2010/main" val="0"/>
@@ -2086,6 +4033,7 @@
         <w:rPr>
           <w:b/>
           <w:bCs/>
+          <w:noProof/>
         </w:rPr>
         <w:drawing>
           <wp:anchor distT="0" distB="0" distL="114300" distR="114300" simplePos="0" relativeHeight="251666432" behindDoc="0" locked="0" layoutInCell="1" allowOverlap="1" wp14:anchorId="2D8835E9" wp14:editId="07494D2B">
@@ -2111,7 +4059,7 @@
                     <pic:cNvPicPr/>
                   </pic:nvPicPr>
                   <pic:blipFill>
-                    <a:blip r:embed="rId15">
+                    <a:blip r:embed="rId16">
                       <a:extLst>
                         <a:ext uri="{28A0092B-C50C-407E-A947-70E740481C1C}">
                           <a14:useLocalDpi xmlns:a14="http://schemas.microsoft.com/office/drawing/2010/main" val="0"/>
@@ -2159,16 +4107,52 @@
           <w:bCs/>
           <w:u w:val="single"/>
         </w:rPr>
-        <w:t>“Add to PATH”</w:t>
-      </w:r>
+        <w:t>“</w:t>
+      </w:r>
+      <w:proofErr w:type="spellStart"/>
       <w:r>
         <w:rPr>
           <w:b/>
           <w:bCs/>
           <w:u w:val="single"/>
         </w:rPr>
+        <w:t>Add</w:t>
+      </w:r>
+      <w:proofErr w:type="spellEnd"/>
+      <w:r>
+        <w:rPr>
+          <w:b/>
+          <w:bCs/>
+          <w:u w:val="single"/>
+        </w:rPr>
         <w:t xml:space="preserve"> </w:t>
       </w:r>
+      <w:proofErr w:type="spellStart"/>
+      <w:r>
+        <w:rPr>
+          <w:b/>
+          <w:bCs/>
+          <w:u w:val="single"/>
+        </w:rPr>
+        <w:t>to</w:t>
+      </w:r>
+      <w:proofErr w:type="spellEnd"/>
+      <w:r>
+        <w:rPr>
+          <w:b/>
+          <w:bCs/>
+          <w:u w:val="single"/>
+        </w:rPr>
+        <w:t xml:space="preserve"> PATH”</w:t>
+      </w:r>
+      <w:r>
+        <w:rPr>
+          <w:b/>
+          <w:bCs/>
+          <w:u w:val="single"/>
+        </w:rPr>
+        <w:t xml:space="preserve"> </w:t>
+      </w:r>
     </w:p>
     <w:p>
       <w:pPr>
@@ -2189,6 +4173,7 @@
         <w:rPr>
           <w:b/>
           <w:bCs/>
+          <w:noProof/>
           <w:lang w:val="en-US"/>
         </w:rPr>
         <w:drawing>
@@ -2215,7 +4200,7 @@
                     <pic:cNvPicPr/>
                   </pic:nvPicPr>
                   <pic:blipFill>
-                    <a:blip r:embed="rId16">
+                    <a:blip r:embed="rId17">
                       <a:extLst>
                         <a:ext uri="{28A0092B-C50C-407E-A947-70E740481C1C}">
                           <a14:useLocalDpi xmlns:a14="http://schemas.microsoft.com/office/drawing/2010/main" val="0"/>
@@ -2251,6 +4236,7 @@
         <w:rPr>
           <w:b/>
           <w:bCs/>
+          <w:noProof/>
         </w:rPr>
         <w:drawing>
           <wp:anchor distT="0" distB="0" distL="114300" distR="114300" simplePos="0" relativeHeight="251667456" behindDoc="0" locked="0" layoutInCell="1" allowOverlap="1" wp14:anchorId="4D8F0DAF" wp14:editId="062A3BCD">
@@ -2276,7 +4262,7 @@
                     <pic:cNvPicPr/>
                   </pic:nvPicPr>
                   <pic:blipFill>
-                    <a:blip r:embed="rId17">
+                    <a:blip r:embed="rId18">
                       <a:extLst>
                         <a:ext uri="{28A0092B-C50C-407E-A947-70E740481C1C}">
                           <a14:useLocalDpi xmlns:a14="http://schemas.microsoft.com/office/drawing/2010/main" val="0"/>
@@ -2313,21 +4299,7 @@
           <w:b/>
           <w:bCs/>
         </w:rPr>
-        <w:t>Paso</w:t>
-      </w:r>
-      <w:r>
-        <w:rPr>
-          <w:b/>
-          <w:bCs/>
-        </w:rPr>
-        <w:t>4</w:t>
-      </w:r>
-      <w:r>
-        <w:rPr>
-          <w:b/>
-          <w:bCs/>
-        </w:rPr>
-        <w:t xml:space="preserve">: </w:t>
+        <w:t xml:space="preserve">Paso4: </w:t>
       </w:r>
       <w:r>
         <w:t xml:space="preserve">De preferencia no marques la opción </w:t>
@@ -2337,7 +4309,87 @@
           <w:b/>
           <w:bCs/>
         </w:rPr>
-        <w:t xml:space="preserve">“Automatically install the necessary tools. </w:t>
+        <w:t>“</w:t>
+      </w:r>
+      <w:proofErr w:type="spellStart"/>
+      <w:r>
+        <w:rPr>
+          <w:b/>
+          <w:bCs/>
+        </w:rPr>
+        <w:t>Automatically</w:t>
+      </w:r>
+      <w:proofErr w:type="spellEnd"/>
+      <w:r>
+        <w:rPr>
+          <w:b/>
+          <w:bCs/>
+        </w:rPr>
+        <w:t xml:space="preserve"> </w:t>
+      </w:r>
+      <w:proofErr w:type="spellStart"/>
+      <w:r>
+        <w:rPr>
+          <w:b/>
+          <w:bCs/>
+        </w:rPr>
+        <w:t>install</w:t>
+      </w:r>
+      <w:proofErr w:type="spellEnd"/>
+      <w:r>
+        <w:rPr>
+          <w:b/>
+          <w:bCs/>
+        </w:rPr>
+        <w:t xml:space="preserve"> </w:t>
+      </w:r>
+      <w:proofErr w:type="spellStart"/>
+      <w:r>
+        <w:rPr>
+          <w:b/>
+          <w:bCs/>
+        </w:rPr>
+        <w:t>the</w:t>
+      </w:r>
+      <w:proofErr w:type="spellEnd"/>
+      <w:r>
+        <w:rPr>
+          <w:b/>
+          <w:bCs/>
+        </w:rPr>
+        <w:t xml:space="preserve"> </w:t>
+      </w:r>
+      <w:proofErr w:type="spellStart"/>
+      <w:r>
+        <w:rPr>
+          <w:b/>
+          <w:bCs/>
+        </w:rPr>
+        <w:t>necessary</w:t>
+      </w:r>
+      <w:proofErr w:type="spellEnd"/>
+      <w:r>
+        <w:rPr>
+          <w:b/>
+          <w:bCs/>
+        </w:rPr>
+        <w:t xml:space="preserve"> </w:t>
+      </w:r>
+      <w:proofErr w:type="spellStart"/>
+      <w:r>
+        <w:rPr>
+          <w:b/>
+          <w:bCs/>
+        </w:rPr>
+        <w:t>tools</w:t>
+      </w:r>
+      <w:proofErr w:type="spellEnd"/>
+      <w:r>
+        <w:rPr>
+          <w:b/>
+          <w:bCs/>
+        </w:rPr>
+        <w:t xml:space="preserve">. </w:t>
       </w:r>
       <w:r>
         <w:rPr>
@@ -2429,6 +4481,7 @@
                 <w14:ligatures w14:val="none"/>
               </w:rPr>
             </w:pPr>
+            <w:proofErr w:type="spellStart"/>
             <w:r>
               <w:rPr>
                 <w:rFonts w:ascii="Consolas" w:eastAsia="Times New Roman" w:hAnsi="Consolas" w:cs="Times New Roman"/>
@@ -2441,6 +4494,7 @@
               </w:rPr>
               <w:t>node</w:t>
             </w:r>
+            <w:proofErr w:type="spellEnd"/>
             <w:r>
               <w:rPr>
                 <w:rFonts w:ascii="Consolas" w:eastAsia="Times New Roman" w:hAnsi="Consolas" w:cs="Times New Roman"/>
@@ -2463,8 +4517,22 @@
                 <w:lang w:eastAsia="es-MX"/>
                 <w14:ligatures w14:val="none"/>
               </w:rPr>
-              <w:t>--version</w:t>
-            </w:r>
+              <w:t>--</w:t>
+            </w:r>
+            <w:proofErr w:type="spellStart"/>
+            <w:r>
+              <w:rPr>
+                <w:rFonts w:ascii="Consolas" w:eastAsia="Times New Roman" w:hAnsi="Consolas" w:cs="Times New Roman"/>
+                <w:color w:val="986801"/>
+                <w:kern w:val="0"/>
+                <w:sz w:val="21"/>
+                <w:szCs w:val="21"/>
+                <w:lang w:eastAsia="es-MX"/>
+                <w14:ligatures w14:val="none"/>
+              </w:rPr>
+              <w:t>version</w:t>
+            </w:r>
+            <w:proofErr w:type="spellEnd"/>
             <w:r>
               <w:rPr>
                 <w:rFonts w:ascii="Consolas" w:eastAsia="Times New Roman" w:hAnsi="Consolas" w:cs="Times New Roman"/>
@@ -2492,6 +4560,7 @@
                 <w14:ligatures w14:val="none"/>
               </w:rPr>
             </w:pPr>
+            <w:proofErr w:type="spellStart"/>
             <w:r>
               <w:rPr>
                 <w:rFonts w:ascii="Consolas" w:eastAsia="Times New Roman" w:hAnsi="Consolas" w:cs="Times New Roman"/>
@@ -2504,6 +4573,7 @@
               </w:rPr>
               <w:t>npm</w:t>
             </w:r>
+            <w:proofErr w:type="spellEnd"/>
             <w:r>
               <w:rPr>
                 <w:rFonts w:ascii="Consolas" w:eastAsia="Times New Roman" w:hAnsi="Consolas" w:cs="Times New Roman"/>
@@ -2540,6 +4610,7 @@
               </w:rPr>
               <w:t>–</w:t>
             </w:r>
+            <w:proofErr w:type="spellStart"/>
             <w:r>
               <w:rPr>
                 <w:rFonts w:ascii="Consolas" w:eastAsia="Times New Roman" w:hAnsi="Consolas" w:cs="Times New Roman"/>
@@ -2552,6 +4623,7 @@
               </w:rPr>
               <w:t>version</w:t>
             </w:r>
+            <w:proofErr w:type="spellEnd"/>
           </w:p>
           <w:p>
             <w:pPr>
@@ -2576,6 +4648,9 @@
         <w:ind w:left="1416" w:firstLine="708"/>
       </w:pPr>
       <w:r>
+        <w:rPr>
+          <w:noProof/>
+        </w:rPr>
         <w:drawing>
           <wp:anchor distT="0" distB="0" distL="114300" distR="114300" simplePos="0" relativeHeight="251669504" behindDoc="0" locked="0" layoutInCell="1" allowOverlap="1" wp14:anchorId="2E0EDBAD" wp14:editId="656DA898">
             <wp:simplePos x="0" y="0"/>
@@ -2600,7 +4675,7 @@
                     <pic:cNvPicPr/>
                   </pic:nvPicPr>
                   <pic:blipFill>
-                    <a:blip r:embed="rId18">
+                    <a:blip r:embed="rId19">
                       <a:extLst>
                         <a:ext uri="{28A0092B-C50C-407E-A947-70E740481C1C}">
                           <a14:useLocalDpi xmlns:a14="http://schemas.microsoft.com/office/drawing/2010/main" val="0"/>
@@ -2663,28 +4738,529 @@
           <w:b/>
           <w:bCs/>
         </w:rPr>
-        <w:t>Java Script</w:t>
-      </w:r>
-    </w:p>
-    <w:p>
-      <w:pPr>
-        <w:pStyle w:val="ListParagraph"/>
+        <w:t xml:space="preserve">Visual Studio </w:t>
+      </w:r>
+      <w:proofErr w:type="spellStart"/>
+      <w:r>
+        <w:rPr>
+          <w:b/>
+          <w:bCs/>
+        </w:rPr>
+        <w:t>Code</w:t>
+      </w:r>
+      <w:proofErr w:type="spellEnd"/>
+    </w:p>
+    <w:p>
+      <w:pPr>
+        <w:ind w:left="1416"/>
+      </w:pPr>
+      <w:r>
+        <w:t xml:space="preserve">Puede instalar el editor de código de su elección, sin embargo, para este proyecto usamos </w:t>
+      </w:r>
+      <w:proofErr w:type="spellStart"/>
+      <w:r>
+        <w:t>VSCode</w:t>
+      </w:r>
+      <w:proofErr w:type="spellEnd"/>
+      <w:r>
+        <w:t>, una opción práctica y eficiente.</w:t>
+      </w:r>
+    </w:p>
+    <w:p>
+      <w:pPr>
+        <w:ind w:left="1416" w:firstLine="708"/>
+      </w:pPr>
+      <w:r>
+        <w:rPr>
+          <w:b/>
+          <w:bCs/>
+        </w:rPr>
+        <w:t xml:space="preserve">Paso1: </w:t>
+      </w:r>
+      <w:r>
+        <w:t xml:space="preserve">Descarga </w:t>
+      </w:r>
+      <w:proofErr w:type="spellStart"/>
+      <w:r>
+        <w:t>VSCode</w:t>
+      </w:r>
+      <w:proofErr w:type="spellEnd"/>
+      <w:r>
+        <w:t xml:space="preserve"> desde el sitio oficial:</w:t>
+      </w:r>
+    </w:p>
+    <w:p>
+      <w:pPr>
+        <w:ind w:left="2124" w:firstLine="708"/>
+      </w:pPr>
+      <w:r>
+        <w:drawing>
+          <wp:anchor distT="0" distB="0" distL="114300" distR="114300" simplePos="0" relativeHeight="251674624" behindDoc="0" locked="0" layoutInCell="1" allowOverlap="1" wp14:anchorId="04EF8DBB" wp14:editId="76A0D872">
+            <wp:simplePos x="0" y="0"/>
+            <wp:positionH relativeFrom="column">
+              <wp:posOffset>134369</wp:posOffset>
+            </wp:positionH>
+            <wp:positionV relativeFrom="paragraph">
+              <wp:posOffset>226311</wp:posOffset>
+            </wp:positionV>
+            <wp:extent cx="6858000" cy="3641725"/>
+            <wp:effectExtent l="0" t="0" r="0" b="0"/>
+            <wp:wrapTopAndBottom/>
+            <wp:docPr id="1822435186" name="Picture 1" descr="A screenshot of a computer&#10;&#10;Description automatically generated"/>
+            <wp:cNvGraphicFramePr>
+              <a:graphicFrameLocks xmlns:a="http://schemas.openxmlformats.org/drawingml/2006/main" noChangeAspect="1"/>
+            </wp:cNvGraphicFramePr>
+            <a:graphic xmlns:a="http://schemas.openxmlformats.org/drawingml/2006/main">
+              <a:graphicData uri="http://schemas.openxmlformats.org/drawingml/2006/picture">
+                <pic:pic xmlns:pic="http://schemas.openxmlformats.org/drawingml/2006/picture">
+                  <pic:nvPicPr>
+                    <pic:cNvPr id="1822435186" name="Picture 1" descr="A screenshot of a computer&#10;&#10;Description automatically generated"/>
+                    <pic:cNvPicPr/>
+                  </pic:nvPicPr>
+                  <pic:blipFill>
+                    <a:blip r:embed="rId20" cstate="print">
+                      <a:extLst>
+                        <a:ext uri="{28A0092B-C50C-407E-A947-70E740481C1C}">
+                          <a14:useLocalDpi xmlns:a14="http://schemas.microsoft.com/office/drawing/2010/main" val="0"/>
+                        </a:ext>
+                      </a:extLst>
+                    </a:blip>
+                    <a:stretch>
+                      <a:fillRect/>
+                    </a:stretch>
+                  </pic:blipFill>
+                  <pic:spPr>
+                    <a:xfrm>
+                      <a:off x="0" y="0"/>
+                      <a:ext cx="6858000" cy="3641725"/>
+                    </a:xfrm>
+                    <a:prstGeom prst="rect">
+                      <a:avLst/>
+                    </a:prstGeom>
+                  </pic:spPr>
+                </pic:pic>
+              </a:graphicData>
+            </a:graphic>
+          </wp:anchor>
+        </w:drawing>
+      </w:r>
+      <w:hyperlink r:id="rId21" w:history="1">
+        <w:r>
+          <w:rPr>
+            <w:rStyle w:val="Hyperlink"/>
+          </w:rPr>
+          <w:t>https://code.visualstudio.com/</w:t>
+        </w:r>
+      </w:hyperlink>
+    </w:p>
+    <w:p>
+      <w:r>
+        <w:br w:type="page"/>
+      </w:r>
+    </w:p>
+    <w:p>
+      <w:pPr>
+        <w:ind w:left="1428" w:firstLine="696"/>
+      </w:pPr>
+      <w:r>
+        <w:lastRenderedPageBreak/>
+        <w:drawing>
+          <wp:anchor distT="0" distB="0" distL="114300" distR="114300" simplePos="0" relativeHeight="251675648" behindDoc="0" locked="0" layoutInCell="1" allowOverlap="1" wp14:anchorId="6AC8F61F" wp14:editId="20242C28">
+            <wp:simplePos x="0" y="0"/>
+            <wp:positionH relativeFrom="column">
+              <wp:posOffset>141466</wp:posOffset>
+            </wp:positionH>
+            <wp:positionV relativeFrom="paragraph">
+              <wp:posOffset>252544</wp:posOffset>
+            </wp:positionV>
+            <wp:extent cx="6858000" cy="3644900"/>
+            <wp:effectExtent l="0" t="0" r="0" b="0"/>
+            <wp:wrapTopAndBottom/>
+            <wp:docPr id="1415063368" name="Picture 1" descr="A screenshot of a computer&#10;&#10;Description automatically generated"/>
+            <wp:cNvGraphicFramePr>
+              <a:graphicFrameLocks xmlns:a="http://schemas.openxmlformats.org/drawingml/2006/main" noChangeAspect="1"/>
+            </wp:cNvGraphicFramePr>
+            <a:graphic xmlns:a="http://schemas.openxmlformats.org/drawingml/2006/main">
+              <a:graphicData uri="http://schemas.openxmlformats.org/drawingml/2006/picture">
+                <pic:pic xmlns:pic="http://schemas.openxmlformats.org/drawingml/2006/picture">
+                  <pic:nvPicPr>
+                    <pic:cNvPr id="1415063368" name="Picture 1" descr="A screenshot of a computer&#10;&#10;Description automatically generated"/>
+                    <pic:cNvPicPr/>
+                  </pic:nvPicPr>
+                  <pic:blipFill>
+                    <a:blip r:embed="rId22" cstate="print">
+                      <a:extLst>
+                        <a:ext uri="{28A0092B-C50C-407E-A947-70E740481C1C}">
+                          <a14:useLocalDpi xmlns:a14="http://schemas.microsoft.com/office/drawing/2010/main" val="0"/>
+                        </a:ext>
+                      </a:extLst>
+                    </a:blip>
+                    <a:stretch>
+                      <a:fillRect/>
+                    </a:stretch>
+                  </pic:blipFill>
+                  <pic:spPr>
+                    <a:xfrm>
+                      <a:off x="0" y="0"/>
+                      <a:ext cx="6858000" cy="3644900"/>
+                    </a:xfrm>
+                    <a:prstGeom prst="rect">
+                      <a:avLst/>
+                    </a:prstGeom>
+                  </pic:spPr>
+                </pic:pic>
+              </a:graphicData>
+            </a:graphic>
+          </wp:anchor>
+        </w:drawing>
+      </w:r>
+      <w:r>
+        <w:rPr>
+          <w:b/>
+          <w:bCs/>
+        </w:rPr>
+        <w:t xml:space="preserve">Paso2: </w:t>
+      </w:r>
+      <w:r>
+        <w:t>Instala el ejecutable descargado y sigue las instrucciones.</w:t>
+      </w:r>
+    </w:p>
+    <w:p>
+      <w:pPr>
         <w:ind w:left="2124"/>
-      </w:pPr>
-      <w:r>
-        <w:rPr>
-          <w:b/>
-          <w:bCs/>
-        </w:rPr>
-        <w:t xml:space="preserve">Paso1: </w:t>
-      </w:r>
-      <w:r>
-        <w:t>Descarga Python desde el sitio oficial:</w:t>
-      </w:r>
-    </w:p>
-    <w:p/>
-    <w:p/>
-    <w:p/>
+        <w:rPr>
+          <w:b/>
+          <w:bCs/>
+        </w:rPr>
+      </w:pPr>
+    </w:p>
+    <w:p>
+      <w:pPr>
+        <w:ind w:left="2124"/>
+      </w:pPr>
+      <w:r>
+        <w:drawing>
+          <wp:anchor distT="0" distB="0" distL="114300" distR="114300" simplePos="0" relativeHeight="251676672" behindDoc="0" locked="0" layoutInCell="1" allowOverlap="1" wp14:anchorId="578F7A15" wp14:editId="27CA96BE">
+            <wp:simplePos x="0" y="0"/>
+            <wp:positionH relativeFrom="margin">
+              <wp:align>center</wp:align>
+            </wp:positionH>
+            <wp:positionV relativeFrom="paragraph">
+              <wp:posOffset>742272</wp:posOffset>
+            </wp:positionV>
+            <wp:extent cx="3527874" cy="2880000"/>
+            <wp:effectExtent l="0" t="0" r="0" b="0"/>
+            <wp:wrapTopAndBottom/>
+            <wp:docPr id="1720429463" name="Picture 1" descr="A screenshot of a computer&#10;&#10;Description automatically generated"/>
+            <wp:cNvGraphicFramePr>
+              <a:graphicFrameLocks xmlns:a="http://schemas.openxmlformats.org/drawingml/2006/main" noChangeAspect="1"/>
+            </wp:cNvGraphicFramePr>
+            <a:graphic xmlns:a="http://schemas.openxmlformats.org/drawingml/2006/main">
+              <a:graphicData uri="http://schemas.openxmlformats.org/drawingml/2006/picture">
+                <pic:pic xmlns:pic="http://schemas.openxmlformats.org/drawingml/2006/picture">
+                  <pic:nvPicPr>
+                    <pic:cNvPr id="1720429463" name="Picture 1" descr="A screenshot of a computer&#10;&#10;Description automatically generated"/>
+                    <pic:cNvPicPr/>
+                  </pic:nvPicPr>
+                  <pic:blipFill>
+                    <a:blip r:embed="rId23">
+                      <a:extLst>
+                        <a:ext uri="{28A0092B-C50C-407E-A947-70E740481C1C}">
+                          <a14:useLocalDpi xmlns:a14="http://schemas.microsoft.com/office/drawing/2010/main" val="0"/>
+                        </a:ext>
+                      </a:extLst>
+                    </a:blip>
+                    <a:stretch>
+                      <a:fillRect/>
+                    </a:stretch>
+                  </pic:blipFill>
+                  <pic:spPr>
+                    <a:xfrm>
+                      <a:off x="0" y="0"/>
+                      <a:ext cx="3527874" cy="2880000"/>
+                    </a:xfrm>
+                    <a:prstGeom prst="rect">
+                      <a:avLst/>
+                    </a:prstGeom>
+                  </pic:spPr>
+                </pic:pic>
+              </a:graphicData>
+            </a:graphic>
+            <wp14:sizeRelH relativeFrom="margin">
+              <wp14:pctWidth>0</wp14:pctWidth>
+            </wp14:sizeRelH>
+            <wp14:sizeRelV relativeFrom="margin">
+              <wp14:pctHeight>0</wp14:pctHeight>
+            </wp14:sizeRelV>
+          </wp:anchor>
+        </w:drawing>
+      </w:r>
+      <w:r>
+        <w:rPr>
+          <w:b/>
+          <w:bCs/>
+        </w:rPr>
+        <w:t>Paso</w:t>
+      </w:r>
+      <w:r>
+        <w:rPr>
+          <w:b/>
+          <w:bCs/>
+        </w:rPr>
+        <w:t>3</w:t>
+      </w:r>
+      <w:r>
+        <w:rPr>
+          <w:b/>
+          <w:bCs/>
+        </w:rPr>
+        <w:t xml:space="preserve">: </w:t>
+      </w:r>
+      <w:r>
+        <w:t xml:space="preserve">Registrar </w:t>
+      </w:r>
+      <w:proofErr w:type="spellStart"/>
+      <w:r>
+        <w:t>VSCode</w:t>
+      </w:r>
+      <w:proofErr w:type="spellEnd"/>
+      <w:r>
+        <w:t xml:space="preserve"> como editor por defecto es opcional, pero puede ser útil en un futuro para el mantenimiento y actualización del sistema. Se recomienda dejar activada la opción </w:t>
+      </w:r>
+      <w:r>
+        <w:rPr>
+          <w:b/>
+          <w:bCs/>
+          <w:u w:val="single"/>
+        </w:rPr>
+        <w:t>“Agregar a PATH (disponible después de reiniciar)”</w:t>
+      </w:r>
+    </w:p>
+    <w:p>
+      <w:r>
+        <w:br w:type="page"/>
+      </w:r>
+    </w:p>
+    <w:p>
+      <w:pPr>
+        <w:ind w:left="1428" w:firstLine="696"/>
+      </w:pPr>
+      <w:r>
+        <w:lastRenderedPageBreak/>
+        <w:drawing>
+          <wp:anchor distT="0" distB="0" distL="114300" distR="114300" simplePos="0" relativeHeight="251677696" behindDoc="0" locked="0" layoutInCell="1" allowOverlap="1" wp14:anchorId="2BCDBC3A" wp14:editId="5AC2A371">
+            <wp:simplePos x="0" y="0"/>
+            <wp:positionH relativeFrom="margin">
+              <wp:align>center</wp:align>
+            </wp:positionH>
+            <wp:positionV relativeFrom="paragraph">
+              <wp:posOffset>787134</wp:posOffset>
+            </wp:positionV>
+            <wp:extent cx="5012931" cy="1080000"/>
+            <wp:effectExtent l="0" t="0" r="0" b="6350"/>
+            <wp:wrapTopAndBottom/>
+            <wp:docPr id="955053677" name="Picture 1" descr="A screenshot of a computer&#10;&#10;Description automatically generated"/>
+            <wp:cNvGraphicFramePr>
+              <a:graphicFrameLocks xmlns:a="http://schemas.openxmlformats.org/drawingml/2006/main" noChangeAspect="1"/>
+            </wp:cNvGraphicFramePr>
+            <a:graphic xmlns:a="http://schemas.openxmlformats.org/drawingml/2006/main">
+              <a:graphicData uri="http://schemas.openxmlformats.org/drawingml/2006/picture">
+                <pic:pic xmlns:pic="http://schemas.openxmlformats.org/drawingml/2006/picture">
+                  <pic:nvPicPr>
+                    <pic:cNvPr id="955053677" name="Picture 1" descr="A screenshot of a computer&#10;&#10;Description automatically generated"/>
+                    <pic:cNvPicPr/>
+                  </pic:nvPicPr>
+                  <pic:blipFill>
+                    <a:blip r:embed="rId24">
+                      <a:extLst>
+                        <a:ext uri="{28A0092B-C50C-407E-A947-70E740481C1C}">
+                          <a14:useLocalDpi xmlns:a14="http://schemas.microsoft.com/office/drawing/2010/main" val="0"/>
+                        </a:ext>
+                      </a:extLst>
+                    </a:blip>
+                    <a:stretch>
+                      <a:fillRect/>
+                    </a:stretch>
+                  </pic:blipFill>
+                  <pic:spPr>
+                    <a:xfrm>
+                      <a:off x="0" y="0"/>
+                      <a:ext cx="5012931" cy="1080000"/>
+                    </a:xfrm>
+                    <a:prstGeom prst="rect">
+                      <a:avLst/>
+                    </a:prstGeom>
+                  </pic:spPr>
+                </pic:pic>
+              </a:graphicData>
+            </a:graphic>
+            <wp14:sizeRelH relativeFrom="margin">
+              <wp14:pctWidth>0</wp14:pctWidth>
+            </wp14:sizeRelH>
+            <wp14:sizeRelV relativeFrom="margin">
+              <wp14:pctHeight>0</wp14:pctHeight>
+            </wp14:sizeRelV>
+          </wp:anchor>
+        </w:drawing>
+      </w:r>
+      <w:r>
+        <w:rPr>
+          <w:b/>
+          <w:bCs/>
+        </w:rPr>
+        <w:t>Paso</w:t>
+      </w:r>
+      <w:r>
+        <w:rPr>
+          <w:b/>
+          <w:bCs/>
+        </w:rPr>
+        <w:t>4</w:t>
+      </w:r>
+      <w:r>
+        <w:rPr>
+          <w:b/>
+          <w:bCs/>
+        </w:rPr>
+        <w:t xml:space="preserve">: </w:t>
+      </w:r>
+      <w:r>
+        <w:t>Verifica la instalación abriendo una terminal y ejecutando:</w:t>
+      </w:r>
+    </w:p>
+    <w:tbl>
+      <w:tblPr>
+        <w:tblStyle w:val="TableGrid"/>
+        <w:tblW w:w="0" w:type="auto"/>
+        <w:tblInd w:w="1416" w:type="dxa"/>
+        <w:tblLook w:val="04A0" w:firstRow="1" w:lastRow="0" w:firstColumn="1" w:lastColumn="0" w:noHBand="0" w:noVBand="1"/>
+      </w:tblPr>
+      <w:tblGrid>
+        <w:gridCol w:w="9354"/>
+      </w:tblGrid>
+      <w:tr>
+        <w:tc>
+          <w:tcPr>
+            <w:tcW w:w="9354" w:type="dxa"/>
+            <w:tcBorders>
+              <w:top w:val="single" w:sz="12" w:space="0" w:color="auto"/>
+              <w:left w:val="single" w:sz="12" w:space="0" w:color="auto"/>
+              <w:bottom w:val="single" w:sz="12" w:space="0" w:color="auto"/>
+              <w:right w:val="single" w:sz="12" w:space="0" w:color="auto"/>
+            </w:tcBorders>
+          </w:tcPr>
+          <w:p>
+            <w:pPr>
+              <w:shd w:val="clear" w:color="auto" w:fill="FAFAFA"/>
+              <w:spacing w:line="285" w:lineRule="atLeast"/>
+              <w:rPr>
+                <w:rFonts w:ascii="Consolas" w:eastAsia="Times New Roman" w:hAnsi="Consolas" w:cs="Times New Roman"/>
+                <w:color w:val="383A42"/>
+                <w:kern w:val="0"/>
+                <w:sz w:val="21"/>
+                <w:szCs w:val="21"/>
+                <w:lang w:eastAsia="es-MX"/>
+                <w14:ligatures w14:val="none"/>
+              </w:rPr>
+            </w:pPr>
+            <w:proofErr w:type="spellStart"/>
+            <w:r>
+              <w:rPr>
+                <w:rFonts w:ascii="Consolas" w:eastAsia="Times New Roman" w:hAnsi="Consolas" w:cs="Times New Roman"/>
+                <w:color w:val="4078F2"/>
+                <w:kern w:val="0"/>
+                <w:sz w:val="21"/>
+                <w:szCs w:val="21"/>
+                <w:lang w:eastAsia="es-MX"/>
+                <w14:ligatures w14:val="none"/>
+              </w:rPr>
+              <w:t>Code</w:t>
+            </w:r>
+            <w:proofErr w:type="spellEnd"/>
+            <w:r>
+              <w:rPr>
+                <w:rFonts w:ascii="Consolas" w:eastAsia="Times New Roman" w:hAnsi="Consolas" w:cs="Times New Roman"/>
+                <w:color w:val="4078F2"/>
+                <w:kern w:val="0"/>
+                <w:sz w:val="21"/>
+                <w:szCs w:val="21"/>
+                <w:lang w:eastAsia="es-MX"/>
+                <w14:ligatures w14:val="none"/>
+              </w:rPr>
+              <w:t xml:space="preserve"> </w:t>
+            </w:r>
+            <w:r>
+              <w:rPr>
+                <w:rFonts w:ascii="Consolas" w:eastAsia="Times New Roman" w:hAnsi="Consolas" w:cs="Times New Roman"/>
+                <w:color w:val="986801"/>
+                <w:kern w:val="0"/>
+                <w:sz w:val="21"/>
+                <w:szCs w:val="21"/>
+                <w:lang w:eastAsia="es-MX"/>
+                <w14:ligatures w14:val="none"/>
+              </w:rPr>
+              <w:t>--</w:t>
+            </w:r>
+            <w:proofErr w:type="spellStart"/>
+            <w:r>
+              <w:rPr>
+                <w:rFonts w:ascii="Consolas" w:eastAsia="Times New Roman" w:hAnsi="Consolas" w:cs="Times New Roman"/>
+                <w:color w:val="986801"/>
+                <w:kern w:val="0"/>
+                <w:sz w:val="21"/>
+                <w:szCs w:val="21"/>
+                <w:lang w:eastAsia="es-MX"/>
+                <w14:ligatures w14:val="none"/>
+              </w:rPr>
+              <w:t>version</w:t>
+            </w:r>
+            <w:proofErr w:type="spellEnd"/>
+            <w:r>
+              <w:rPr>
+                <w:rFonts w:ascii="Consolas" w:eastAsia="Times New Roman" w:hAnsi="Consolas" w:cs="Times New Roman"/>
+                <w:color w:val="383A42"/>
+                <w:kern w:val="0"/>
+                <w:sz w:val="21"/>
+                <w:szCs w:val="21"/>
+                <w:lang w:eastAsia="es-MX"/>
+                <w14:ligatures w14:val="none"/>
+              </w:rPr>
+              <w:t xml:space="preserve"> </w:t>
+            </w:r>
+          </w:p>
+          <w:p>
+            <w:pPr>
+              <w:shd w:val="clear" w:color="auto" w:fill="FAFAFA"/>
+              <w:tabs>
+                <w:tab w:val="left" w:pos="2311"/>
+              </w:tabs>
+              <w:spacing w:line="285" w:lineRule="atLeast"/>
+              <w:rPr>
+                <w:rFonts w:ascii="Consolas" w:eastAsia="Times New Roman" w:hAnsi="Consolas" w:cs="Times New Roman"/>
+                <w:color w:val="383A42"/>
+                <w:kern w:val="0"/>
+                <w:sz w:val="21"/>
+                <w:szCs w:val="21"/>
+                <w:lang w:eastAsia="es-MX"/>
+                <w14:ligatures w14:val="none"/>
+              </w:rPr>
+            </w:pPr>
+            <w:r>
+              <w:rPr>
+                <w:rFonts w:ascii="Consolas" w:eastAsia="Times New Roman" w:hAnsi="Consolas" w:cs="Times New Roman"/>
+                <w:color w:val="383A42"/>
+                <w:kern w:val="0"/>
+                <w:sz w:val="21"/>
+                <w:szCs w:val="21"/>
+                <w:lang w:eastAsia="es-MX"/>
+                <w14:ligatures w14:val="none"/>
+              </w:rPr>
+              <w:tab/>
+            </w:r>
+          </w:p>
+        </w:tc>
+      </w:tr>
+    </w:tbl>
     <w:p/>
     <w:p>
       <w:pPr>
@@ -2694,9 +5270,284 @@
           <w:numId w:val="10"/>
         </w:numPr>
       </w:pPr>
+      <w:bookmarkStart w:id="15" w:name="_Toc183648485"/>
       <w:r>
         <w:t>Guía para la configuración inicial.</w:t>
       </w:r>
+      <w:bookmarkEnd w:id="15"/>
+    </w:p>
+    <w:p>
+      <w:pPr>
+        <w:ind w:left="1992"/>
+      </w:pPr>
+      <w:r>
+        <w:t>Para poder hacer uso del sistema, como instalarlo en tu equipo personal, editar el código, mantenerlo o actualizar las dependencias con el tiempo, es necesario tener al alcance la carpeta principal.</w:t>
+      </w:r>
+    </w:p>
+    <w:p>
+      <w:pPr>
+        <w:ind w:left="1992"/>
+      </w:pPr>
+      <w:r>
+        <w:t>Puedes obtener el código del siguiente repositorio de GitHub:</w:t>
+      </w:r>
+    </w:p>
+    <w:p>
+      <w:pPr>
+        <w:ind w:left="1992" w:firstLine="132"/>
+      </w:pPr>
+      <w:r>
+        <w:rPr>
+          <w:noProof/>
+        </w:rPr>
+        <w:drawing>
+          <wp:anchor distT="0" distB="0" distL="114300" distR="114300" simplePos="0" relativeHeight="251678720" behindDoc="0" locked="0" layoutInCell="1" allowOverlap="1" wp14:anchorId="7A5736FB" wp14:editId="2E259F37">
+            <wp:simplePos x="0" y="0"/>
+            <wp:positionH relativeFrom="margin">
+              <wp:align>right</wp:align>
+            </wp:positionH>
+            <wp:positionV relativeFrom="paragraph">
+              <wp:posOffset>232597</wp:posOffset>
+            </wp:positionV>
+            <wp:extent cx="6858000" cy="3644900"/>
+            <wp:effectExtent l="0" t="0" r="0" b="0"/>
+            <wp:wrapTopAndBottom/>
+            <wp:docPr id="1721179744" name="Picture 1" descr="A screenshot of a computer&#10;&#10;Description automatically generated"/>
+            <wp:cNvGraphicFramePr>
+              <a:graphicFrameLocks xmlns:a="http://schemas.openxmlformats.org/drawingml/2006/main" noChangeAspect="1"/>
+            </wp:cNvGraphicFramePr>
+            <a:graphic xmlns:a="http://schemas.openxmlformats.org/drawingml/2006/main">
+              <a:graphicData uri="http://schemas.openxmlformats.org/drawingml/2006/picture">
+                <pic:pic xmlns:pic="http://schemas.openxmlformats.org/drawingml/2006/picture">
+                  <pic:nvPicPr>
+                    <pic:cNvPr id="1721179744" name="Picture 1" descr="A screenshot of a computer&#10;&#10;Description automatically generated"/>
+                    <pic:cNvPicPr/>
+                  </pic:nvPicPr>
+                  <pic:blipFill>
+                    <a:blip r:embed="rId25">
+                      <a:extLst>
+                        <a:ext uri="{28A0092B-C50C-407E-A947-70E740481C1C}">
+                          <a14:useLocalDpi xmlns:a14="http://schemas.microsoft.com/office/drawing/2010/main" val="0"/>
+                        </a:ext>
+                      </a:extLst>
+                    </a:blip>
+                    <a:stretch>
+                      <a:fillRect/>
+                    </a:stretch>
+                  </pic:blipFill>
+                  <pic:spPr>
+                    <a:xfrm>
+                      <a:off x="0" y="0"/>
+                      <a:ext cx="6858000" cy="3644900"/>
+                    </a:xfrm>
+                    <a:prstGeom prst="rect">
+                      <a:avLst/>
+                    </a:prstGeom>
+                  </pic:spPr>
+                </pic:pic>
+              </a:graphicData>
+            </a:graphic>
+          </wp:anchor>
+        </w:drawing>
+      </w:r>
+      <w:hyperlink r:id="rId26" w:history="1">
+        <w:r>
+          <w:rPr>
+            <w:rStyle w:val="Hyperlink"/>
+          </w:rPr>
+          <w:t>https://github.com/JesusTrinidadAntonio/TT2</w:t>
+        </w:r>
+      </w:hyperlink>
+    </w:p>
+    <w:p>
+      <w:pPr>
+        <w:ind w:left="1992"/>
+      </w:pPr>
+    </w:p>
+    <w:p>
+      <w:pPr>
+        <w:ind w:left="1992"/>
+      </w:pPr>
+      <w:r>
+        <w:t>Una vez que tengas la carpeta principal del proyecto debe descargas las dependencias para que funcione correctamente. Para esto hacemos uso del siguiente comando:</w:t>
+      </w:r>
+    </w:p>
+    <w:tbl>
+      <w:tblPr>
+        <w:tblStyle w:val="TableGrid"/>
+        <w:tblW w:w="0" w:type="auto"/>
+        <w:tblInd w:w="1416" w:type="dxa"/>
+        <w:tblLook w:val="04A0" w:firstRow="1" w:lastRow="0" w:firstColumn="1" w:lastColumn="0" w:noHBand="0" w:noVBand="1"/>
+      </w:tblPr>
+      <w:tblGrid>
+        <w:gridCol w:w="9354"/>
+      </w:tblGrid>
+      <w:tr>
+        <w:tc>
+          <w:tcPr>
+            <w:tcW w:w="9354" w:type="dxa"/>
+            <w:tcBorders>
+              <w:top w:val="single" w:sz="12" w:space="0" w:color="auto"/>
+              <w:left w:val="single" w:sz="12" w:space="0" w:color="auto"/>
+              <w:bottom w:val="single" w:sz="12" w:space="0" w:color="auto"/>
+              <w:right w:val="single" w:sz="12" w:space="0" w:color="auto"/>
+            </w:tcBorders>
+          </w:tcPr>
+          <w:p>
+            <w:pPr>
+              <w:shd w:val="clear" w:color="auto" w:fill="FAFAFA"/>
+              <w:spacing w:line="285" w:lineRule="atLeast"/>
+              <w:rPr>
+                <w:rFonts w:ascii="Consolas" w:eastAsia="Times New Roman" w:hAnsi="Consolas" w:cs="Times New Roman"/>
+                <w:color w:val="383A42"/>
+                <w:kern w:val="0"/>
+                <w:sz w:val="21"/>
+                <w:szCs w:val="21"/>
+                <w:lang w:eastAsia="es-MX"/>
+                <w14:ligatures w14:val="none"/>
+              </w:rPr>
+            </w:pPr>
+            <w:proofErr w:type="spellStart"/>
+            <w:r>
+              <w:rPr>
+                <w:rFonts w:ascii="Consolas" w:eastAsia="Times New Roman" w:hAnsi="Consolas" w:cs="Times New Roman"/>
+                <w:color w:val="4078F2"/>
+                <w:kern w:val="0"/>
+                <w:sz w:val="21"/>
+                <w:szCs w:val="21"/>
+                <w:lang w:eastAsia="es-MX"/>
+                <w14:ligatures w14:val="none"/>
+              </w:rPr>
+              <w:t>Npm</w:t>
+            </w:r>
+            <w:proofErr w:type="spellEnd"/>
+            <w:r>
+              <w:rPr>
+                <w:rFonts w:ascii="Consolas" w:eastAsia="Times New Roman" w:hAnsi="Consolas" w:cs="Times New Roman"/>
+                <w:color w:val="4078F2"/>
+                <w:kern w:val="0"/>
+                <w:sz w:val="21"/>
+                <w:szCs w:val="21"/>
+                <w:lang w:eastAsia="es-MX"/>
+                <w14:ligatures w14:val="none"/>
+              </w:rPr>
+              <w:t xml:space="preserve"> </w:t>
+            </w:r>
+            <w:proofErr w:type="spellStart"/>
+            <w:r>
+              <w:rPr>
+                <w:rFonts w:ascii="Consolas" w:eastAsia="Times New Roman" w:hAnsi="Consolas" w:cs="Times New Roman"/>
+                <w:color w:val="4078F2"/>
+                <w:kern w:val="0"/>
+                <w:sz w:val="21"/>
+                <w:szCs w:val="21"/>
+                <w:lang w:eastAsia="es-MX"/>
+                <w14:ligatures w14:val="none"/>
+              </w:rPr>
+              <w:t>install</w:t>
+            </w:r>
+            <w:proofErr w:type="spellEnd"/>
+          </w:p>
+          <w:p>
+            <w:pPr>
+              <w:shd w:val="clear" w:color="auto" w:fill="FAFAFA"/>
+              <w:tabs>
+                <w:tab w:val="left" w:pos="2311"/>
+              </w:tabs>
+              <w:spacing w:line="285" w:lineRule="atLeast"/>
+              <w:rPr>
+                <w:rFonts w:ascii="Consolas" w:eastAsia="Times New Roman" w:hAnsi="Consolas" w:cs="Times New Roman"/>
+                <w:color w:val="383A42"/>
+                <w:kern w:val="0"/>
+                <w:sz w:val="21"/>
+                <w:szCs w:val="21"/>
+                <w:lang w:eastAsia="es-MX"/>
+                <w14:ligatures w14:val="none"/>
+              </w:rPr>
+            </w:pPr>
+            <w:r>
+              <w:rPr>
+                <w:rFonts w:ascii="Consolas" w:eastAsia="Times New Roman" w:hAnsi="Consolas" w:cs="Times New Roman"/>
+                <w:color w:val="383A42"/>
+                <w:kern w:val="0"/>
+                <w:sz w:val="21"/>
+                <w:szCs w:val="21"/>
+                <w:lang w:eastAsia="es-MX"/>
+                <w14:ligatures w14:val="none"/>
+              </w:rPr>
+              <w:tab/>
+            </w:r>
+          </w:p>
+        </w:tc>
+      </w:tr>
+    </w:tbl>
+    <w:p>
+      <w:pPr>
+        <w:ind w:left="1992"/>
+      </w:pPr>
+    </w:p>
+    <w:p>
+      <w:pPr>
+        <w:ind w:left="1992"/>
+      </w:pPr>
+      <w:r>
+        <w:rPr>
+          <w:b/>
+          <w:bCs/>
+        </w:rPr>
+        <w:lastRenderedPageBreak/>
+        <w:t xml:space="preserve">Nota: </w:t>
+      </w:r>
+      <w:r>
+        <w:t xml:space="preserve">No olvides estar en la carpeta del proyecto para que el comando anterior haga uso del archivo </w:t>
+      </w:r>
+      <w:r>
+        <w:rPr>
+          <w:b/>
+          <w:bCs/>
+          <w:u w:val="single"/>
+        </w:rPr>
+        <w:t>“</w:t>
+      </w:r>
+      <w:proofErr w:type="spellStart"/>
+      <w:proofErr w:type="gramStart"/>
+      <w:r>
+        <w:rPr>
+          <w:b/>
+          <w:bCs/>
+          <w:u w:val="single"/>
+        </w:rPr>
+        <w:t>package.json</w:t>
+      </w:r>
+      <w:proofErr w:type="spellEnd"/>
+      <w:proofErr w:type="gramEnd"/>
+      <w:r>
+        <w:rPr>
+          <w:b/>
+          <w:bCs/>
+          <w:u w:val="single"/>
+        </w:rPr>
+        <w:t>”</w:t>
+      </w:r>
+      <w:r>
+        <w:rPr>
+          <w:b/>
+          <w:bCs/>
+          <w:u w:val="single"/>
+        </w:rPr>
+        <w:t xml:space="preserve">, </w:t>
+      </w:r>
+      <w:r>
+        <w:t xml:space="preserve">que contiene todas las dependencias que usa el proyecto y que </w:t>
+      </w:r>
+      <w:r>
+        <w:t>haciendo uso del comando descarga todas automáticamente.</w:t>
+      </w:r>
+    </w:p>
+    <w:p>
+      <w:pPr>
+        <w:ind w:left="1992"/>
+      </w:pPr>
     </w:p>
     <w:p>
       <w:pPr>
@@ -2706,9 +5557,11 @@
           <w:numId w:val="10"/>
         </w:numPr>
       </w:pPr>
+      <w:bookmarkStart w:id="16" w:name="_Toc183648486"/>
       <w:r>
         <w:t>Resolución de problemas comunes durante la instalación.</w:t>
       </w:r>
+      <w:bookmarkEnd w:id="16"/>
     </w:p>
     <w:p/>
     <w:p>
@@ -2725,6 +5578,7 @@
           <w:numId w:val="2"/>
         </w:numPr>
       </w:pPr>
+      <w:bookmarkStart w:id="17" w:name="_Toc183648487"/>
       <w:r>
         <w:rPr>
           <w:rStyle w:val="Heading2Char"/>
@@ -2753,6 +5607,7 @@
         </w:rPr>
         <w:t>módulos y funciones:</w:t>
       </w:r>
+      <w:bookmarkEnd w:id="17"/>
       <w:r>
         <w:br/>
         <w:t>– Funcionalidad de cada componente.</w:t>
@@ -2775,6 +5630,7 @@
           <w:numId w:val="2"/>
         </w:numPr>
       </w:pPr>
+      <w:bookmarkStart w:id="18" w:name="_Toc183648488"/>
       <w:r>
         <w:rPr>
           <w:rStyle w:val="Heading2Char"/>
@@ -2785,6 +5641,7 @@
         </w:rPr>
         <w:t>Interfaz de usuario:</w:t>
       </w:r>
+      <w:bookmarkEnd w:id="18"/>
       <w:r>
         <w:br/>
         <w:t>– Capturas de pantalla y explicaciones.</w:t>
@@ -2807,6 +5664,8 @@
           <w:numId w:val="2"/>
         </w:numPr>
       </w:pPr>
+      <w:bookmarkStart w:id="19" w:name="_Toc183648489"/>
+      <w:proofErr w:type="spellStart"/>
       <w:r>
         <w:rPr>
           <w:rStyle w:val="Heading2Char"/>
@@ -2835,11 +5694,31 @@
           <w:sz w:val="40"/>
           <w:szCs w:val="40"/>
         </w:rPr>
-        <w:t>s y servicios externos:</w:t>
-      </w:r>
+        <w:t>s</w:t>
+      </w:r>
+      <w:proofErr w:type="spellEnd"/>
+      <w:r>
+        <w:rPr>
+          <w:rStyle w:val="Heading2Char"/>
+          <w:b/>
+          <w:bCs/>
+          <w:sz w:val="40"/>
+          <w:szCs w:val="40"/>
+        </w:rPr>
+        <w:t xml:space="preserve"> y servicios externos:</w:t>
+      </w:r>
+      <w:bookmarkEnd w:id="19"/>
       <w:r>
         <w:br/>
-        <w:t>– Documentación de APIs internas y externas.</w:t>
+        <w:t xml:space="preserve">– Documentación de </w:t>
+      </w:r>
+      <w:proofErr w:type="spellStart"/>
+      <w:r>
+        <w:t>APIs</w:t>
+      </w:r>
+      <w:proofErr w:type="spellEnd"/>
+      <w:r>
+        <w:t xml:space="preserve"> internas y externas.</w:t>
       </w:r>
       <w:r>
         <w:br/>
@@ -2859,6 +5738,7 @@
           <w:numId w:val="2"/>
         </w:numPr>
       </w:pPr>
+      <w:bookmarkStart w:id="20" w:name="_Toc183648490"/>
       <w:r>
         <w:rPr>
           <w:rStyle w:val="Heading2Char"/>
@@ -2867,9 +5747,9 @@
           <w:sz w:val="40"/>
           <w:szCs w:val="40"/>
         </w:rPr>
-        <w:lastRenderedPageBreak/>
         <w:t>Seguridad:</w:t>
       </w:r>
+      <w:bookmarkEnd w:id="20"/>
       <w:r>
         <w:br/>
         <w:t>– Medidas de seguridad implementadas.</w:t>
@@ -2892,6 +5772,7 @@
           <w:numId w:val="2"/>
         </w:numPr>
       </w:pPr>
+      <w:bookmarkStart w:id="21" w:name="_Toc183648491"/>
       <w:r>
         <w:rPr>
           <w:rStyle w:val="Heading2Char"/>
@@ -2902,6 +5783,7 @@
         </w:rPr>
         <w:t>Mantenimiento y actualizaciones:</w:t>
       </w:r>
+      <w:bookmarkEnd w:id="21"/>
       <w:r>
         <w:br/>
         <w:t>– Procedimientos para el mantenimiento rutinario.</w:t>
@@ -2924,6 +5806,7 @@
           <w:numId w:val="2"/>
         </w:numPr>
       </w:pPr>
+      <w:bookmarkStart w:id="22" w:name="_Toc183648492"/>
       <w:r>
         <w:rPr>
           <w:rStyle w:val="Heading2Char"/>
@@ -2934,6 +5817,7 @@
         </w:rPr>
         <w:t>Resolución de problemas:</w:t>
       </w:r>
+      <w:bookmarkEnd w:id="22"/>
       <w:r>
         <w:br/>
         <w:t>– Diagnóstico y solución de errores comunes.</w:t>
@@ -4482,7 +7366,7 @@
   <w:style w:type="paragraph" w:default="1" w:styleId="Normal">
     <w:name w:val="Normal"/>
     <w:qFormat/>
-    <w:rsid w:val="00F93818"/>
+    <w:rsid w:val="00CA7320"/>
     <w:rPr>
       <w:rFonts w:ascii="Times New Roman" w:hAnsi="Times New Roman"/>
       <w:sz w:val="22"/>
@@ -4688,6 +7572,7 @@
   <w:style w:type="character" w:default="1" w:styleId="DefaultParagraphFont">
     <w:name w:val="Default Paragraph Font"/>
     <w:uiPriority w:val="1"/>
+    <w:semiHidden/>
     <w:unhideWhenUsed/>
   </w:style>
   <w:style w:type="table" w:default="1" w:styleId="TableNormal">
@@ -5078,6 +7963,67 @@
       </w:tblBorders>
     </w:tblPr>
   </w:style>
+  <w:style w:type="paragraph" w:styleId="TOCHeading">
+    <w:name w:val="TOC Heading"/>
+    <w:basedOn w:val="Heading1"/>
+    <w:next w:val="Normal"/>
+    <w:uiPriority w:val="39"/>
+    <w:unhideWhenUsed/>
+    <w:qFormat/>
+    <w:rsid w:val="00E31125"/>
+    <w:pPr>
+      <w:spacing w:before="240" w:after="0" w:line="259" w:lineRule="auto"/>
+      <w:outlineLvl w:val="9"/>
+    </w:pPr>
+    <w:rPr>
+      <w:rFonts w:asciiTheme="majorHAnsi" w:hAnsiTheme="majorHAnsi"/>
+      <w:b w:val="0"/>
+      <w:color w:val="0F4761" w:themeColor="accent1" w:themeShade="BF"/>
+      <w:kern w:val="0"/>
+      <w:sz w:val="32"/>
+      <w:szCs w:val="32"/>
+      <w:lang w:val="en-US"/>
+      <w14:ligatures w14:val="none"/>
+    </w:rPr>
+  </w:style>
+  <w:style w:type="paragraph" w:styleId="TOC2">
+    <w:name w:val="toc 2"/>
+    <w:basedOn w:val="Normal"/>
+    <w:next w:val="Normal"/>
+    <w:autoRedefine/>
+    <w:uiPriority w:val="39"/>
+    <w:unhideWhenUsed/>
+    <w:rsid w:val="00E31125"/>
+    <w:pPr>
+      <w:spacing w:after="100"/>
+      <w:ind w:left="220"/>
+    </w:pPr>
+  </w:style>
+  <w:style w:type="paragraph" w:styleId="TOC1">
+    <w:name w:val="toc 1"/>
+    <w:basedOn w:val="Normal"/>
+    <w:next w:val="Normal"/>
+    <w:autoRedefine/>
+    <w:uiPriority w:val="39"/>
+    <w:unhideWhenUsed/>
+    <w:rsid w:val="00E31125"/>
+    <w:pPr>
+      <w:spacing w:after="100"/>
+    </w:pPr>
+  </w:style>
+  <w:style w:type="paragraph" w:styleId="TOC3">
+    <w:name w:val="toc 3"/>
+    <w:basedOn w:val="Normal"/>
+    <w:next w:val="Normal"/>
+    <w:autoRedefine/>
+    <w:uiPriority w:val="39"/>
+    <w:unhideWhenUsed/>
+    <w:rsid w:val="00E31125"/>
+    <w:pPr>
+      <w:spacing w:after="100"/>
+      <w:ind w:left="440"/>
+    </w:pPr>
+  </w:style>
 </w:styles>
 </file>
 
@@ -5374,4 +8320,16 @@
     </a:ext>
   </a:extLst>
 </a:theme>
+</file>
+
+<file path=customXml/item1.xml><?xml version="1.0" encoding="utf-8"?>
+<b:Sources xmlns:b="http://schemas.openxmlformats.org/officeDocument/2006/bibliography" xmlns="http://schemas.openxmlformats.org/officeDocument/2006/bibliography" SelectedStyle="\APASixthEditionOfficeOnline.xsl" StyleName="APA" Version="6"/>
+</file>
+
+<file path=customXml/itemProps1.xml><?xml version="1.0" encoding="utf-8"?>
+<ds:datastoreItem xmlns:ds="http://schemas.openxmlformats.org/officeDocument/2006/customXml" ds:itemID="{448BA62A-CA63-4CBE-830F-3DE5E3B0941F}">
+  <ds:schemaRefs>
+    <ds:schemaRef ds:uri="http://schemas.openxmlformats.org/officeDocument/2006/bibliography"/>
+  </ds:schemaRefs>
+</ds:datastoreItem>
 </file>
</xml_diff>